<commit_message>
Adicionei a coluna de correlação com a var. dependente na tabela descritiva.
</commit_message>
<xml_diff>
--- a/Asset-allocation.docx
+++ b/Asset-allocation.docx
@@ -109,7 +109,7 @@
         <w:t xml:space="preserve"># Selecionar janelas de interesse</w:t>
       </w:r>
       <w:r>
-        <w:br/>
+        <w:br w:type="textWrapping"/>
       </w:r>
       <w:r>
         <w:rPr>
@@ -154,10 +154,10 @@
         <w:t xml:space="preserve">(dat))</w:t>
       </w:r>
       <w:r>
-        <w:br/>
-      </w:r>
-      <w:r>
-        <w:br/>
+        <w:br w:type="textWrapping"/>
+      </w:r>
+      <w:r>
+        <w:br w:type="textWrapping"/>
       </w:r>
       <w:r>
         <w:rPr>
@@ -166,7 +166,7 @@
         <w:t xml:space="preserve">## Janela 1: janela de 70 dias até 2016-07-01</w:t>
       </w:r>
       <w:r>
-        <w:br/>
+        <w:br w:type="textWrapping"/>
       </w:r>
       <w:r>
         <w:rPr>
@@ -235,7 +235,7 @@
         <w:t xml:space="preserve">,])</w:t>
       </w:r>
       <w:r>
-        <w:br/>
+        <w:br w:type="textWrapping"/>
       </w:r>
       <w:r>
         <w:rPr>
@@ -304,7 +304,7 @@
         <w:t xml:space="preserve">]</w:t>
       </w:r>
       <w:r>
-        <w:br/>
+        <w:br w:type="textWrapping"/>
       </w:r>
       <w:r>
         <w:rPr>
@@ -355,7 +355,7 @@
         <w:t xml:space="preserve"> end_date)</w:t>
       </w:r>
       <w:r>
-        <w:br/>
+        <w:br w:type="textWrapping"/>
       </w:r>
       <w:r>
         <w:rPr>
@@ -381,7 +381,7 @@
         <w:t xml:space="preserve">## 'zoo' series from 2016-03-28 to 2016-07-01</w:t>
       </w:r>
       <w:r>
-        <w:br/>
+        <w:br w:type="textWrapping"/>
       </w:r>
       <w:r>
         <w:rPr>
@@ -390,7 +390,7 @@
         <w:t xml:space="preserve">##   Data: num [1:70, 1:22] 7.34 7.34 7.33 7.3 7.31 ...</w:t>
       </w:r>
       <w:r>
-        <w:br/>
+        <w:br w:type="textWrapping"/>
       </w:r>
       <w:r>
         <w:rPr>
@@ -399,7 +399,7 @@
         <w:t xml:space="preserve">##  - attr(*, "dimnames")=List of 2</w:t>
       </w:r>
       <w:r>
-        <w:br/>
+        <w:br w:type="textWrapping"/>
       </w:r>
       <w:r>
         <w:rPr>
@@ -408,7 +408,7 @@
         <w:t xml:space="preserve">##   ..$ : NULL</w:t>
       </w:r>
       <w:r>
-        <w:br/>
+        <w:br w:type="textWrapping"/>
       </w:r>
       <w:r>
         <w:rPr>
@@ -417,7 +417,7 @@
         <w:t xml:space="preserve">##   ..$ : chr [1:22] "Cota" "Fechamento.ibov" "Fechamento.snp" "Fechamento.imab5" ...</w:t>
       </w:r>
       <w:r>
-        <w:br/>
+        <w:br w:type="textWrapping"/>
       </w:r>
       <w:r>
         <w:rPr>
@@ -437,7 +437,7 @@
         <w:t xml:space="preserve">## Janela 2: janela de 70 dias até 2018-07-01</w:t>
       </w:r>
       <w:r>
-        <w:br/>
+        <w:br w:type="textWrapping"/>
       </w:r>
       <w:r>
         <w:rPr>
@@ -506,7 +506,7 @@
         <w:t xml:space="preserve">,])</w:t>
       </w:r>
       <w:r>
-        <w:br/>
+        <w:br w:type="textWrapping"/>
       </w:r>
       <w:r>
         <w:rPr>
@@ -575,7 +575,7 @@
         <w:t xml:space="preserve">]</w:t>
       </w:r>
       <w:r>
-        <w:br/>
+        <w:br w:type="textWrapping"/>
       </w:r>
       <w:r>
         <w:rPr>
@@ -626,7 +626,7 @@
         <w:t xml:space="preserve"> end_date)</w:t>
       </w:r>
       <w:r>
-        <w:br/>
+        <w:br w:type="textWrapping"/>
       </w:r>
       <w:r>
         <w:rPr>
@@ -652,7 +652,7 @@
         <w:t xml:space="preserve">## 'zoo' series from 2018-03-27 to 2018-07-02</w:t>
       </w:r>
       <w:r>
-        <w:br/>
+        <w:br w:type="textWrapping"/>
       </w:r>
       <w:r>
         <w:rPr>
@@ -661,7 +661,7 @@
         <w:t xml:space="preserve">##   Data: num [1:70, 1:22] 9.52 9.51 9.55 9.55 9.51 ...</w:t>
       </w:r>
       <w:r>
-        <w:br/>
+        <w:br w:type="textWrapping"/>
       </w:r>
       <w:r>
         <w:rPr>
@@ -670,7 +670,7 @@
         <w:t xml:space="preserve">##  - attr(*, "dimnames")=List of 2</w:t>
       </w:r>
       <w:r>
-        <w:br/>
+        <w:br w:type="textWrapping"/>
       </w:r>
       <w:r>
         <w:rPr>
@@ -679,7 +679,7 @@
         <w:t xml:space="preserve">##   ..$ : NULL</w:t>
       </w:r>
       <w:r>
-        <w:br/>
+        <w:br w:type="textWrapping"/>
       </w:r>
       <w:r>
         <w:rPr>
@@ -688,7 +688,7 @@
         <w:t xml:space="preserve">##   ..$ : chr [1:22] "Cota" "Fechamento.ibov" "Fechamento.snp" "Fechamento.imab5" ...</w:t>
       </w:r>
       <w:r>
-        <w:br/>
+        <w:br w:type="textWrapping"/>
       </w:r>
       <w:r>
         <w:rPr>
@@ -708,7 +708,7 @@
         <w:t xml:space="preserve">## Janela 3: janela de 70 dias até 2020-07-01</w:t>
       </w:r>
       <w:r>
-        <w:br/>
+        <w:br w:type="textWrapping"/>
       </w:r>
       <w:r>
         <w:rPr>
@@ -777,7 +777,7 @@
         <w:t xml:space="preserve">,])</w:t>
       </w:r>
       <w:r>
-        <w:br/>
+        <w:br w:type="textWrapping"/>
       </w:r>
       <w:r>
         <w:rPr>
@@ -846,7 +846,7 @@
         <w:t xml:space="preserve">]</w:t>
       </w:r>
       <w:r>
-        <w:br/>
+        <w:br w:type="textWrapping"/>
       </w:r>
       <w:r>
         <w:rPr>
@@ -897,7 +897,7 @@
         <w:t xml:space="preserve"> end_date)</w:t>
       </w:r>
       <w:r>
-        <w:br/>
+        <w:br w:type="textWrapping"/>
       </w:r>
       <w:r>
         <w:rPr>
@@ -923,7 +923,7 @@
         <w:t xml:space="preserve">## 'zoo' series from 2020-03-26 to 2020-07-01</w:t>
       </w:r>
       <w:r>
-        <w:br/>
+        <w:br w:type="textWrapping"/>
       </w:r>
       <w:r>
         <w:rPr>
@@ -932,7 +932,7 @@
         <w:t xml:space="preserve">##   Data: num [1:70, 1:22] 10.2 10 10.2 10 9.8 ...</w:t>
       </w:r>
       <w:r>
-        <w:br/>
+        <w:br w:type="textWrapping"/>
       </w:r>
       <w:r>
         <w:rPr>
@@ -941,7 +941,7 @@
         <w:t xml:space="preserve">##  - attr(*, "dimnames")=List of 2</w:t>
       </w:r>
       <w:r>
-        <w:br/>
+        <w:br w:type="textWrapping"/>
       </w:r>
       <w:r>
         <w:rPr>
@@ -950,7 +950,7 @@
         <w:t xml:space="preserve">##   ..$ : NULL</w:t>
       </w:r>
       <w:r>
-        <w:br/>
+        <w:br w:type="textWrapping"/>
       </w:r>
       <w:r>
         <w:rPr>
@@ -959,7 +959,7 @@
         <w:t xml:space="preserve">##   ..$ : chr [1:22] "Cota" "Fechamento.ibov" "Fechamento.snp" "Fechamento.imab5" ...</w:t>
       </w:r>
       <w:r>
-        <w:br/>
+        <w:br w:type="textWrapping"/>
       </w:r>
       <w:r>
         <w:rPr>
@@ -979,10 +979,10 @@
         <w:t xml:space="preserve">#Para c/ janela de tempo de cada fator calculamos as estatiscas descritivas.</w:t>
       </w:r>
       <w:r>
-        <w:br/>
-      </w:r>
-      <w:r>
-        <w:br/>
+        <w:br w:type="textWrapping"/>
+      </w:r>
+      <w:r>
+        <w:br w:type="textWrapping"/>
       </w:r>
       <w:r>
         <w:rPr>
@@ -991,10 +991,10 @@
         <w:t xml:space="preserve">## Janela 1:</w:t>
       </w:r>
       <w:r>
-        <w:br/>
-      </w:r>
-      <w:r>
-        <w:br/>
+        <w:br w:type="textWrapping"/>
+      </w:r>
+      <w:r>
+        <w:br w:type="textWrapping"/>
       </w:r>
       <w:r>
         <w:rPr>
@@ -1129,10 +1129,10 @@
         <w:t xml:space="preserve">(Ret.di21)))</w:t>
       </w:r>
       <w:r>
-        <w:br/>
-      </w:r>
-      <w:r>
-        <w:br/>
+        <w:br w:type="textWrapping"/>
+      </w:r>
+      <w:r>
+        <w:br w:type="textWrapping"/>
       </w:r>
       <w:r>
         <w:rPr>
@@ -1267,10 +1267,10 @@
         <w:t xml:space="preserve">(Ret.di21)))</w:t>
       </w:r>
       <w:r>
-        <w:br/>
-      </w:r>
-      <w:r>
-        <w:br/>
+        <w:br w:type="textWrapping"/>
+      </w:r>
+      <w:r>
+        <w:br w:type="textWrapping"/>
       </w:r>
       <w:r>
         <w:rPr>
@@ -1405,10 +1405,10 @@
         <w:t xml:space="preserve">(Ret.di21)))</w:t>
       </w:r>
       <w:r>
-        <w:br/>
-      </w:r>
-      <w:r>
-        <w:br/>
+        <w:br w:type="textWrapping"/>
+      </w:r>
+      <w:r>
+        <w:br w:type="textWrapping"/>
       </w:r>
       <w:r>
         <w:rPr>
@@ -1543,10 +1543,148 @@
         <w:t xml:space="preserve">(Ret.di21)))</w:t>
       </w:r>
       <w:r>
-        <w:br/>
-      </w:r>
-      <w:r>
-        <w:br/>
+        <w:br w:type="textWrapping"/>
+      </w:r>
+      <w:r>
+        <w:br w:type="textWrapping"/>
+      </w:r>
+      <w:r>
+        <w:rPr>
+          <w:rStyle w:val="NormalTok"/>
+        </w:rPr>
+        <w:t xml:space="preserve">corr1 &lt;-</w:t>
+      </w:r>
+      <w:r>
+        <w:rPr>
+          <w:rStyle w:val="StringTok"/>
+        </w:rPr>
+        <w:t xml:space="preserve"> </w:t>
+      </w:r>
+      <w:r>
+        <w:rPr>
+          <w:rStyle w:val="KeywordTok"/>
+        </w:rPr>
+        <w:t xml:space="preserve">with</w:t>
+      </w:r>
+      <w:r>
+        <w:rPr>
+          <w:rStyle w:val="NormalTok"/>
+        </w:rPr>
+        <w:t xml:space="preserve">(jan1, </w:t>
+      </w:r>
+      <w:r>
+        <w:rPr>
+          <w:rStyle w:val="KeywordTok"/>
+        </w:rPr>
+        <w:t xml:space="preserve">cbind</w:t>
+      </w:r>
+      <w:r>
+        <w:rPr>
+          <w:rStyle w:val="NormalTok"/>
+        </w:rPr>
+        <w:t xml:space="preserve">(</w:t>
+      </w:r>
+      <w:r>
+        <w:rPr>
+          <w:rStyle w:val="KeywordTok"/>
+        </w:rPr>
+        <w:t xml:space="preserve">cor</w:t>
+      </w:r>
+      <w:r>
+        <w:rPr>
+          <w:rStyle w:val="NormalTok"/>
+        </w:rPr>
+        <w:t xml:space="preserve">(Ret.verde,Ret.verde), </w:t>
+      </w:r>
+      <w:r>
+        <w:rPr>
+          <w:rStyle w:val="KeywordTok"/>
+        </w:rPr>
+        <w:t xml:space="preserve">cor</w:t>
+      </w:r>
+      <w:r>
+        <w:rPr>
+          <w:rStyle w:val="NormalTok"/>
+        </w:rPr>
+        <w:t xml:space="preserve">(Ret.verde,Ret.ibov), </w:t>
+      </w:r>
+      <w:r>
+        <w:rPr>
+          <w:rStyle w:val="KeywordTok"/>
+        </w:rPr>
+        <w:t xml:space="preserve">cor</w:t>
+      </w:r>
+      <w:r>
+        <w:rPr>
+          <w:rStyle w:val="NormalTok"/>
+        </w:rPr>
+        <w:t xml:space="preserve">(Ret.verde,Ret.snp), </w:t>
+      </w:r>
+      <w:r>
+        <w:rPr>
+          <w:rStyle w:val="KeywordTok"/>
+        </w:rPr>
+        <w:t xml:space="preserve">cor</w:t>
+      </w:r>
+      <w:r>
+        <w:rPr>
+          <w:rStyle w:val="NormalTok"/>
+        </w:rPr>
+        <w:t xml:space="preserve">(Ret.verde,Ret.imab5), </w:t>
+      </w:r>
+      <w:r>
+        <w:rPr>
+          <w:rStyle w:val="KeywordTok"/>
+        </w:rPr>
+        <w:t xml:space="preserve">cor</w:t>
+      </w:r>
+      <w:r>
+        <w:rPr>
+          <w:rStyle w:val="NormalTok"/>
+        </w:rPr>
+        <w:t xml:space="preserve">(Ret.verde,Ret.imab5p), </w:t>
+      </w:r>
+      <w:r>
+        <w:rPr>
+          <w:rStyle w:val="KeywordTok"/>
+        </w:rPr>
+        <w:t xml:space="preserve">cor</w:t>
+      </w:r>
+      <w:r>
+        <w:rPr>
+          <w:rStyle w:val="NormalTok"/>
+        </w:rPr>
+        <w:t xml:space="preserve">(Ret.verde,Ret.dolar), </w:t>
+      </w:r>
+      <w:r>
+        <w:rPr>
+          <w:rStyle w:val="KeywordTok"/>
+        </w:rPr>
+        <w:t xml:space="preserve">cor</w:t>
+      </w:r>
+      <w:r>
+        <w:rPr>
+          <w:rStyle w:val="NormalTok"/>
+        </w:rPr>
+        <w:t xml:space="preserve">(Ret.verde,Ret.di17), </w:t>
+      </w:r>
+      <w:r>
+        <w:rPr>
+          <w:rStyle w:val="KeywordTok"/>
+        </w:rPr>
+        <w:t xml:space="preserve">cor</w:t>
+      </w:r>
+      <w:r>
+        <w:rPr>
+          <w:rStyle w:val="NormalTok"/>
+        </w:rPr>
+        <w:t xml:space="preserve">(Ret.verde,Ret.di21)))</w:t>
+      </w:r>
+      <w:r>
+        <w:br w:type="textWrapping"/>
+      </w:r>
+      <w:r>
+        <w:br w:type="textWrapping"/>
       </w:r>
       <w:r>
         <w:rPr>
@@ -1555,7 +1693,7 @@
         <w:t xml:space="preserve">## Janela 2:</w:t>
       </w:r>
       <w:r>
-        <w:br/>
+        <w:br w:type="textWrapping"/>
       </w:r>
       <w:r>
         <w:rPr>
@@ -1690,10 +1828,10 @@
         <w:t xml:space="preserve">(Ret.di23)))</w:t>
       </w:r>
       <w:r>
-        <w:br/>
-      </w:r>
-      <w:r>
-        <w:br/>
+        <w:br w:type="textWrapping"/>
+      </w:r>
+      <w:r>
+        <w:br w:type="textWrapping"/>
       </w:r>
       <w:r>
         <w:rPr>
@@ -1828,10 +1966,10 @@
         <w:t xml:space="preserve">(Ret.di23)))</w:t>
       </w:r>
       <w:r>
-        <w:br/>
-      </w:r>
-      <w:r>
-        <w:br/>
+        <w:br w:type="textWrapping"/>
+      </w:r>
+      <w:r>
+        <w:br w:type="textWrapping"/>
       </w:r>
       <w:r>
         <w:rPr>
@@ -1966,10 +2104,10 @@
         <w:t xml:space="preserve">(Ret.di23)))</w:t>
       </w:r>
       <w:r>
-        <w:br/>
-      </w:r>
-      <w:r>
-        <w:br/>
+        <w:br w:type="textWrapping"/>
+      </w:r>
+      <w:r>
+        <w:br w:type="textWrapping"/>
       </w:r>
       <w:r>
         <w:rPr>
@@ -2104,10 +2242,148 @@
         <w:t xml:space="preserve">(Ret.di23)))</w:t>
       </w:r>
       <w:r>
-        <w:br/>
-      </w:r>
-      <w:r>
-        <w:br/>
+        <w:br w:type="textWrapping"/>
+      </w:r>
+      <w:r>
+        <w:br w:type="textWrapping"/>
+      </w:r>
+      <w:r>
+        <w:rPr>
+          <w:rStyle w:val="NormalTok"/>
+        </w:rPr>
+        <w:t xml:space="preserve">corr2 &lt;-</w:t>
+      </w:r>
+      <w:r>
+        <w:rPr>
+          <w:rStyle w:val="StringTok"/>
+        </w:rPr>
+        <w:t xml:space="preserve"> </w:t>
+      </w:r>
+      <w:r>
+        <w:rPr>
+          <w:rStyle w:val="KeywordTok"/>
+        </w:rPr>
+        <w:t xml:space="preserve">with</w:t>
+      </w:r>
+      <w:r>
+        <w:rPr>
+          <w:rStyle w:val="NormalTok"/>
+        </w:rPr>
+        <w:t xml:space="preserve">(jan2, </w:t>
+      </w:r>
+      <w:r>
+        <w:rPr>
+          <w:rStyle w:val="KeywordTok"/>
+        </w:rPr>
+        <w:t xml:space="preserve">cbind</w:t>
+      </w:r>
+      <w:r>
+        <w:rPr>
+          <w:rStyle w:val="NormalTok"/>
+        </w:rPr>
+        <w:t xml:space="preserve">(</w:t>
+      </w:r>
+      <w:r>
+        <w:rPr>
+          <w:rStyle w:val="KeywordTok"/>
+        </w:rPr>
+        <w:t xml:space="preserve">cor</w:t>
+      </w:r>
+      <w:r>
+        <w:rPr>
+          <w:rStyle w:val="NormalTok"/>
+        </w:rPr>
+        <w:t xml:space="preserve">(Ret.verde,Ret.verde), </w:t>
+      </w:r>
+      <w:r>
+        <w:rPr>
+          <w:rStyle w:val="KeywordTok"/>
+        </w:rPr>
+        <w:t xml:space="preserve">cor</w:t>
+      </w:r>
+      <w:r>
+        <w:rPr>
+          <w:rStyle w:val="NormalTok"/>
+        </w:rPr>
+        <w:t xml:space="preserve">(Ret.verde,Ret.ibov), </w:t>
+      </w:r>
+      <w:r>
+        <w:rPr>
+          <w:rStyle w:val="KeywordTok"/>
+        </w:rPr>
+        <w:t xml:space="preserve">cor</w:t>
+      </w:r>
+      <w:r>
+        <w:rPr>
+          <w:rStyle w:val="NormalTok"/>
+        </w:rPr>
+        <w:t xml:space="preserve">(Ret.verde,Ret.snp), </w:t>
+      </w:r>
+      <w:r>
+        <w:rPr>
+          <w:rStyle w:val="KeywordTok"/>
+        </w:rPr>
+        <w:t xml:space="preserve">cor</w:t>
+      </w:r>
+      <w:r>
+        <w:rPr>
+          <w:rStyle w:val="NormalTok"/>
+        </w:rPr>
+        <w:t xml:space="preserve">(Ret.verde,Ret.imab5), </w:t>
+      </w:r>
+      <w:r>
+        <w:rPr>
+          <w:rStyle w:val="KeywordTok"/>
+        </w:rPr>
+        <w:t xml:space="preserve">cor</w:t>
+      </w:r>
+      <w:r>
+        <w:rPr>
+          <w:rStyle w:val="NormalTok"/>
+        </w:rPr>
+        <w:t xml:space="preserve">(Ret.verde,Ret.imab5p), </w:t>
+      </w:r>
+      <w:r>
+        <w:rPr>
+          <w:rStyle w:val="KeywordTok"/>
+        </w:rPr>
+        <w:t xml:space="preserve">cor</w:t>
+      </w:r>
+      <w:r>
+        <w:rPr>
+          <w:rStyle w:val="NormalTok"/>
+        </w:rPr>
+        <w:t xml:space="preserve">(Ret.verde,Ret.dolar), </w:t>
+      </w:r>
+      <w:r>
+        <w:rPr>
+          <w:rStyle w:val="KeywordTok"/>
+        </w:rPr>
+        <w:t xml:space="preserve">cor</w:t>
+      </w:r>
+      <w:r>
+        <w:rPr>
+          <w:rStyle w:val="NormalTok"/>
+        </w:rPr>
+        <w:t xml:space="preserve">(Ret.verde,Ret.di19), </w:t>
+      </w:r>
+      <w:r>
+        <w:rPr>
+          <w:rStyle w:val="KeywordTok"/>
+        </w:rPr>
+        <w:t xml:space="preserve">cor</w:t>
+      </w:r>
+      <w:r>
+        <w:rPr>
+          <w:rStyle w:val="NormalTok"/>
+        </w:rPr>
+        <w:t xml:space="preserve">(Ret.verde,Ret.di23)))</w:t>
+      </w:r>
+      <w:r>
+        <w:br w:type="textWrapping"/>
+      </w:r>
+      <w:r>
+        <w:br w:type="textWrapping"/>
       </w:r>
       <w:r>
         <w:rPr>
@@ -2116,10 +2392,10 @@
         <w:t xml:space="preserve">## Janela 3:</w:t>
       </w:r>
       <w:r>
-        <w:br/>
-      </w:r>
-      <w:r>
-        <w:br/>
+        <w:br w:type="textWrapping"/>
+      </w:r>
+      <w:r>
+        <w:br w:type="textWrapping"/>
       </w:r>
       <w:r>
         <w:rPr>
@@ -2254,10 +2530,10 @@
         <w:t xml:space="preserve">(Ret.di25)))</w:t>
       </w:r>
       <w:r>
-        <w:br/>
-      </w:r>
-      <w:r>
-        <w:br/>
+        <w:br w:type="textWrapping"/>
+      </w:r>
+      <w:r>
+        <w:br w:type="textWrapping"/>
       </w:r>
       <w:r>
         <w:rPr>
@@ -2392,10 +2668,10 @@
         <w:t xml:space="preserve">(Ret.di25)))</w:t>
       </w:r>
       <w:r>
-        <w:br/>
-      </w:r>
-      <w:r>
-        <w:br/>
+        <w:br w:type="textWrapping"/>
+      </w:r>
+      <w:r>
+        <w:br w:type="textWrapping"/>
       </w:r>
       <w:r>
         <w:rPr>
@@ -2530,10 +2806,10 @@
         <w:t xml:space="preserve">(Ret.di25)))</w:t>
       </w:r>
       <w:r>
-        <w:br/>
-      </w:r>
-      <w:r>
-        <w:br/>
+        <w:br w:type="textWrapping"/>
+      </w:r>
+      <w:r>
+        <w:br w:type="textWrapping"/>
       </w:r>
       <w:r>
         <w:rPr>
@@ -2666,6 +2942,144 @@
           <w:rStyle w:val="NormalTok"/>
         </w:rPr>
         <w:t xml:space="preserve">(Ret.di25)))</w:t>
+      </w:r>
+      <w:r>
+        <w:br w:type="textWrapping"/>
+      </w:r>
+      <w:r>
+        <w:br w:type="textWrapping"/>
+      </w:r>
+      <w:r>
+        <w:rPr>
+          <w:rStyle w:val="NormalTok"/>
+        </w:rPr>
+        <w:t xml:space="preserve">corr3 &lt;-</w:t>
+      </w:r>
+      <w:r>
+        <w:rPr>
+          <w:rStyle w:val="StringTok"/>
+        </w:rPr>
+        <w:t xml:space="preserve"> </w:t>
+      </w:r>
+      <w:r>
+        <w:rPr>
+          <w:rStyle w:val="KeywordTok"/>
+        </w:rPr>
+        <w:t xml:space="preserve">with</w:t>
+      </w:r>
+      <w:r>
+        <w:rPr>
+          <w:rStyle w:val="NormalTok"/>
+        </w:rPr>
+        <w:t xml:space="preserve">(jan3, </w:t>
+      </w:r>
+      <w:r>
+        <w:rPr>
+          <w:rStyle w:val="KeywordTok"/>
+        </w:rPr>
+        <w:t xml:space="preserve">cbind</w:t>
+      </w:r>
+      <w:r>
+        <w:rPr>
+          <w:rStyle w:val="NormalTok"/>
+        </w:rPr>
+        <w:t xml:space="preserve">(</w:t>
+      </w:r>
+      <w:r>
+        <w:rPr>
+          <w:rStyle w:val="KeywordTok"/>
+        </w:rPr>
+        <w:t xml:space="preserve">cor</w:t>
+      </w:r>
+      <w:r>
+        <w:rPr>
+          <w:rStyle w:val="NormalTok"/>
+        </w:rPr>
+        <w:t xml:space="preserve">(Ret.verde,Ret.verde), </w:t>
+      </w:r>
+      <w:r>
+        <w:rPr>
+          <w:rStyle w:val="KeywordTok"/>
+        </w:rPr>
+        <w:t xml:space="preserve">cor</w:t>
+      </w:r>
+      <w:r>
+        <w:rPr>
+          <w:rStyle w:val="NormalTok"/>
+        </w:rPr>
+        <w:t xml:space="preserve">(Ret.verde,Ret.ibov), </w:t>
+      </w:r>
+      <w:r>
+        <w:rPr>
+          <w:rStyle w:val="KeywordTok"/>
+        </w:rPr>
+        <w:t xml:space="preserve">cor</w:t>
+      </w:r>
+      <w:r>
+        <w:rPr>
+          <w:rStyle w:val="NormalTok"/>
+        </w:rPr>
+        <w:t xml:space="preserve">(Ret.verde,Ret.snp), </w:t>
+      </w:r>
+      <w:r>
+        <w:rPr>
+          <w:rStyle w:val="KeywordTok"/>
+        </w:rPr>
+        <w:t xml:space="preserve">cor</w:t>
+      </w:r>
+      <w:r>
+        <w:rPr>
+          <w:rStyle w:val="NormalTok"/>
+        </w:rPr>
+        <w:t xml:space="preserve">(Ret.verde,Ret.imab5), </w:t>
+      </w:r>
+      <w:r>
+        <w:rPr>
+          <w:rStyle w:val="KeywordTok"/>
+        </w:rPr>
+        <w:t xml:space="preserve">cor</w:t>
+      </w:r>
+      <w:r>
+        <w:rPr>
+          <w:rStyle w:val="NormalTok"/>
+        </w:rPr>
+        <w:t xml:space="preserve">(Ret.verde,Ret.imab5p), </w:t>
+      </w:r>
+      <w:r>
+        <w:rPr>
+          <w:rStyle w:val="KeywordTok"/>
+        </w:rPr>
+        <w:t xml:space="preserve">cor</w:t>
+      </w:r>
+      <w:r>
+        <w:rPr>
+          <w:rStyle w:val="NormalTok"/>
+        </w:rPr>
+        <w:t xml:space="preserve">(Ret.verde,Ret.dolar), </w:t>
+      </w:r>
+      <w:r>
+        <w:rPr>
+          <w:rStyle w:val="KeywordTok"/>
+        </w:rPr>
+        <w:t xml:space="preserve">cor</w:t>
+      </w:r>
+      <w:r>
+        <w:rPr>
+          <w:rStyle w:val="NormalTok"/>
+        </w:rPr>
+        <w:t xml:space="preserve">(Ret.verde,Ret.di21), </w:t>
+      </w:r>
+      <w:r>
+        <w:rPr>
+          <w:rStyle w:val="KeywordTok"/>
+        </w:rPr>
+        <w:t xml:space="preserve">cor</w:t>
+      </w:r>
+      <w:r>
+        <w:rPr>
+          <w:rStyle w:val="NormalTok"/>
+        </w:rPr>
+        <w:t xml:space="preserve">(Ret.verde,Ret.di25)))</w:t>
       </w:r>
     </w:p>
     <w:p>
@@ -2775,6 +3189,23 @@
             </w:r>
           </w:p>
         </w:tc>
+        <w:tc>
+          <w:tcPr>
+            <w:tcBorders>
+              <w:bottom w:val="single"/>
+            </w:tcBorders>
+            <w:vAlign w:val="bottom"/>
+          </w:tcPr>
+          <w:p>
+            <w:pPr>
+              <w:pStyle w:val="Compact"/>
+              <w:jc w:val="left"/>
+            </w:pPr>
+            <w:r>
+              <w:t xml:space="preserve">Corr(Ret.verde)</w:t>
+            </w:r>
+          </w:p>
+        </w:tc>
       </w:tr>
       <w:tr>
         <w:tc>
@@ -2835,6 +3266,17 @@
             </w:r>
           </w:p>
         </w:tc>
+        <w:tc>
+          <w:p>
+            <w:pPr>
+              <w:pStyle w:val="Compact"/>
+              <w:jc w:val="left"/>
+            </w:pPr>
+            <w:r>
+              <w:t xml:space="preserve">1</w:t>
+            </w:r>
+          </w:p>
+        </w:tc>
       </w:tr>
       <w:tr>
         <w:tc>
@@ -2895,6 +3337,17 @@
             </w:r>
           </w:p>
         </w:tc>
+        <w:tc>
+          <w:p>
+            <w:pPr>
+              <w:pStyle w:val="Compact"/>
+              <w:jc w:val="left"/>
+            </w:pPr>
+            <w:r>
+              <w:t xml:space="preserve">0.30804</w:t>
+            </w:r>
+          </w:p>
+        </w:tc>
       </w:tr>
       <w:tr>
         <w:tc>
@@ -2955,6 +3408,17 @@
             </w:r>
           </w:p>
         </w:tc>
+        <w:tc>
+          <w:p>
+            <w:pPr>
+              <w:pStyle w:val="Compact"/>
+              <w:jc w:val="left"/>
+            </w:pPr>
+            <w:r>
+              <w:t xml:space="preserve">0.26019</w:t>
+            </w:r>
+          </w:p>
+        </w:tc>
       </w:tr>
       <w:tr>
         <w:tc>
@@ -3015,6 +3479,17 @@
             </w:r>
           </w:p>
         </w:tc>
+        <w:tc>
+          <w:p>
+            <w:pPr>
+              <w:pStyle w:val="Compact"/>
+              <w:jc w:val="left"/>
+            </w:pPr>
+            <w:r>
+              <w:t xml:space="preserve">0.51465</w:t>
+            </w:r>
+          </w:p>
+        </w:tc>
       </w:tr>
       <w:tr>
         <w:tc>
@@ -3072,6 +3547,17 @@
             </w:r>
           </w:p>
         </w:tc>
+        <w:tc>
+          <w:p>
+            <w:pPr>
+              <w:pStyle w:val="Compact"/>
+              <w:jc w:val="left"/>
+            </w:pPr>
+            <w:r>
+              <w:t xml:space="preserve">0.46484</w:t>
+            </w:r>
+          </w:p>
+        </w:tc>
       </w:tr>
       <w:tr>
         <w:tc>
@@ -3129,6 +3615,17 @@
             </w:r>
           </w:p>
         </w:tc>
+        <w:tc>
+          <w:p>
+            <w:pPr>
+              <w:pStyle w:val="Compact"/>
+              <w:jc w:val="left"/>
+            </w:pPr>
+            <w:r>
+              <w:t xml:space="preserve">-0.20607</w:t>
+            </w:r>
+          </w:p>
+        </w:tc>
       </w:tr>
       <w:tr>
         <w:tc>
@@ -3189,6 +3686,17 @@
             </w:r>
           </w:p>
         </w:tc>
+        <w:tc>
+          <w:p>
+            <w:pPr>
+              <w:pStyle w:val="Compact"/>
+              <w:jc w:val="left"/>
+            </w:pPr>
+            <w:r>
+              <w:t xml:space="preserve">-0.36593</w:t>
+            </w:r>
+          </w:p>
+        </w:tc>
       </w:tr>
       <w:tr>
         <w:tc>
@@ -3243,6 +3751,17 @@
             </w:pPr>
             <w:r>
               <w:t xml:space="preserve">5.17812</w:t>
+            </w:r>
+          </w:p>
+        </w:tc>
+        <w:tc>
+          <w:p>
+            <w:pPr>
+              <w:pStyle w:val="Compact"/>
+              <w:jc w:val="left"/>
+            </w:pPr>
+            <w:r>
+              <w:t xml:space="preserve">-0.06382</w:t>
             </w:r>
           </w:p>
         </w:tc>
@@ -3355,6 +3874,23 @@
             </w:r>
           </w:p>
         </w:tc>
+        <w:tc>
+          <w:tcPr>
+            <w:tcBorders>
+              <w:bottom w:val="single"/>
+            </w:tcBorders>
+            <w:vAlign w:val="bottom"/>
+          </w:tcPr>
+          <w:p>
+            <w:pPr>
+              <w:pStyle w:val="Compact"/>
+              <w:jc w:val="left"/>
+            </w:pPr>
+            <w:r>
+              <w:t xml:space="preserve">Corr(Ret.verde)</w:t>
+            </w:r>
+          </w:p>
+        </w:tc>
       </w:tr>
       <w:tr>
         <w:tc>
@@ -3415,6 +3951,17 @@
             </w:r>
           </w:p>
         </w:tc>
+        <w:tc>
+          <w:p>
+            <w:pPr>
+              <w:pStyle w:val="Compact"/>
+              <w:jc w:val="left"/>
+            </w:pPr>
+            <w:r>
+              <w:t xml:space="preserve">1</w:t>
+            </w:r>
+          </w:p>
+        </w:tc>
       </w:tr>
       <w:tr>
         <w:tc>
@@ -3472,6 +4019,17 @@
             </w:r>
           </w:p>
         </w:tc>
+        <w:tc>
+          <w:p>
+            <w:pPr>
+              <w:pStyle w:val="Compact"/>
+              <w:jc w:val="left"/>
+            </w:pPr>
+            <w:r>
+              <w:t xml:space="preserve">0.57737</w:t>
+            </w:r>
+          </w:p>
+        </w:tc>
       </w:tr>
       <w:tr>
         <w:tc>
@@ -3532,6 +4090,17 @@
             </w:r>
           </w:p>
         </w:tc>
+        <w:tc>
+          <w:p>
+            <w:pPr>
+              <w:pStyle w:val="Compact"/>
+              <w:jc w:val="left"/>
+            </w:pPr>
+            <w:r>
+              <w:t xml:space="preserve">0.5139</w:t>
+            </w:r>
+          </w:p>
+        </w:tc>
       </w:tr>
       <w:tr>
         <w:tc>
@@ -3592,6 +4161,17 @@
             </w:r>
           </w:p>
         </w:tc>
+        <w:tc>
+          <w:p>
+            <w:pPr>
+              <w:pStyle w:val="Compact"/>
+              <w:jc w:val="left"/>
+            </w:pPr>
+            <w:r>
+              <w:t xml:space="preserve">0.44209</w:t>
+            </w:r>
+          </w:p>
+        </w:tc>
       </w:tr>
       <w:tr>
         <w:tc>
@@ -3652,6 +4232,17 @@
             </w:r>
           </w:p>
         </w:tc>
+        <w:tc>
+          <w:p>
+            <w:pPr>
+              <w:pStyle w:val="Compact"/>
+              <w:jc w:val="left"/>
+            </w:pPr>
+            <w:r>
+              <w:t xml:space="preserve">0.64233</w:t>
+            </w:r>
+          </w:p>
+        </w:tc>
       </w:tr>
       <w:tr>
         <w:tc>
@@ -3709,6 +4300,17 @@
             </w:r>
           </w:p>
         </w:tc>
+        <w:tc>
+          <w:p>
+            <w:pPr>
+              <w:pStyle w:val="Compact"/>
+              <w:jc w:val="left"/>
+            </w:pPr>
+            <w:r>
+              <w:t xml:space="preserve">-0.21302</w:t>
+            </w:r>
+          </w:p>
+        </w:tc>
       </w:tr>
       <w:tr>
         <w:tc>
@@ -3766,6 +4368,17 @@
             </w:r>
           </w:p>
         </w:tc>
+        <w:tc>
+          <w:p>
+            <w:pPr>
+              <w:pStyle w:val="Compact"/>
+              <w:jc w:val="left"/>
+            </w:pPr>
+            <w:r>
+              <w:t xml:space="preserve">-0.3581</w:t>
+            </w:r>
+          </w:p>
+        </w:tc>
       </w:tr>
       <w:tr>
         <w:tc>
@@ -3820,6 +4433,17 @@
             </w:pPr>
             <w:r>
               <w:t xml:space="preserve">1.68525</w:t>
+            </w:r>
+          </w:p>
+        </w:tc>
+        <w:tc>
+          <w:p>
+            <w:pPr>
+              <w:pStyle w:val="Compact"/>
+              <w:jc w:val="left"/>
+            </w:pPr>
+            <w:r>
+              <w:t xml:space="preserve">-0.44113</w:t>
             </w:r>
           </w:p>
         </w:tc>
@@ -3932,6 +4556,23 @@
             </w:r>
           </w:p>
         </w:tc>
+        <w:tc>
+          <w:tcPr>
+            <w:tcBorders>
+              <w:bottom w:val="single"/>
+            </w:tcBorders>
+            <w:vAlign w:val="bottom"/>
+          </w:tcPr>
+          <w:p>
+            <w:pPr>
+              <w:pStyle w:val="Compact"/>
+              <w:jc w:val="left"/>
+            </w:pPr>
+            <w:r>
+              <w:t xml:space="preserve">Corr(Ret.verde)</w:t>
+            </w:r>
+          </w:p>
+        </w:tc>
       </w:tr>
       <w:tr>
         <w:tc>
@@ -3989,6 +4630,17 @@
             </w:r>
           </w:p>
         </w:tc>
+        <w:tc>
+          <w:p>
+            <w:pPr>
+              <w:pStyle w:val="Compact"/>
+              <w:jc w:val="left"/>
+            </w:pPr>
+            <w:r>
+              <w:t xml:space="preserve">1</w:t>
+            </w:r>
+          </w:p>
+        </w:tc>
       </w:tr>
       <w:tr>
         <w:tc>
@@ -4046,6 +4698,17 @@
             </w:r>
           </w:p>
         </w:tc>
+        <w:tc>
+          <w:p>
+            <w:pPr>
+              <w:pStyle w:val="Compact"/>
+              <w:jc w:val="left"/>
+            </w:pPr>
+            <w:r>
+              <w:t xml:space="preserve">0.77174</w:t>
+            </w:r>
+          </w:p>
+        </w:tc>
       </w:tr>
       <w:tr>
         <w:tc>
@@ -4106,6 +4769,17 @@
             </w:r>
           </w:p>
         </w:tc>
+        <w:tc>
+          <w:p>
+            <w:pPr>
+              <w:pStyle w:val="Compact"/>
+              <w:jc w:val="left"/>
+            </w:pPr>
+            <w:r>
+              <w:t xml:space="preserve">0.81666</w:t>
+            </w:r>
+          </w:p>
+        </w:tc>
       </w:tr>
       <w:tr>
         <w:tc>
@@ -4166,6 +4840,17 @@
             </w:r>
           </w:p>
         </w:tc>
+        <w:tc>
+          <w:p>
+            <w:pPr>
+              <w:pStyle w:val="Compact"/>
+              <w:jc w:val="left"/>
+            </w:pPr>
+            <w:r>
+              <w:t xml:space="preserve">0.20285</w:t>
+            </w:r>
+          </w:p>
+        </w:tc>
       </w:tr>
       <w:tr>
         <w:tc>
@@ -4223,6 +4908,17 @@
             </w:r>
           </w:p>
         </w:tc>
+        <w:tc>
+          <w:p>
+            <w:pPr>
+              <w:pStyle w:val="Compact"/>
+              <w:jc w:val="left"/>
+            </w:pPr>
+            <w:r>
+              <w:t xml:space="preserve">0.40333</w:t>
+            </w:r>
+          </w:p>
+        </w:tc>
       </w:tr>
       <w:tr>
         <w:tc>
@@ -4283,6 +4979,17 @@
             </w:r>
           </w:p>
         </w:tc>
+        <w:tc>
+          <w:p>
+            <w:pPr>
+              <w:pStyle w:val="Compact"/>
+              <w:jc w:val="left"/>
+            </w:pPr>
+            <w:r>
+              <w:t xml:space="preserve">-0.41428</w:t>
+            </w:r>
+          </w:p>
+        </w:tc>
       </w:tr>
       <w:tr>
         <w:tc>
@@ -4340,6 +5047,17 @@
             </w:r>
           </w:p>
         </w:tc>
+        <w:tc>
+          <w:p>
+            <w:pPr>
+              <w:pStyle w:val="Compact"/>
+              <w:jc w:val="left"/>
+            </w:pPr>
+            <w:r>
+              <w:t xml:space="preserve">-0.08984</w:t>
+            </w:r>
+          </w:p>
+        </w:tc>
       </w:tr>
       <w:tr>
         <w:tc>
@@ -4394,6 +5112,17 @@
             </w:pPr>
             <w:r>
               <w:t xml:space="preserve">11.25917</w:t>
+            </w:r>
+          </w:p>
+        </w:tc>
+        <w:tc>
+          <w:p>
+            <w:pPr>
+              <w:pStyle w:val="Compact"/>
+              <w:jc w:val="left"/>
+            </w:pPr>
+            <w:r>
+              <w:t xml:space="preserve">-0.26715</w:t>
             </w:r>
           </w:p>
         </w:tc>
@@ -6780,7 +7509,7 @@
         <w:t xml:space="preserve"># Regressão linear OLS</w:t>
       </w:r>
       <w:r>
-        <w:br/>
+        <w:br w:type="textWrapping"/>
       </w:r>
       <w:r>
         <w:rPr>
@@ -6789,7 +7518,7 @@
         <w:t xml:space="preserve">## Regressão da janela 1 (2016)</w:t>
       </w:r>
       <w:r>
-        <w:br/>
+        <w:br w:type="textWrapping"/>
       </w:r>
       <w:r>
         <w:rPr>
@@ -6870,7 +7599,7 @@
         <w:t xml:space="preserve">+</w:t>
       </w:r>
       <w:r>
-        <w:br/>
+        <w:br w:type="textWrapping"/>
       </w:r>
       <w:r>
         <w:rPr>
@@ -6921,7 +7650,7 @@
         <w:t xml:space="preserve">jan1)</w:t>
       </w:r>
       <w:r>
-        <w:br/>
+        <w:br w:type="textWrapping"/>
       </w:r>
       <w:r>
         <w:rPr>
@@ -6947,7 +7676,7 @@
         <w:t xml:space="preserve">## </w:t>
       </w:r>
       <w:r>
-        <w:br/>
+        <w:br w:type="textWrapping"/>
       </w:r>
       <w:r>
         <w:rPr>
@@ -6956,7 +7685,7 @@
         <w:t xml:space="preserve">## Call:</w:t>
       </w:r>
       <w:r>
-        <w:br/>
+        <w:br w:type="textWrapping"/>
       </w:r>
       <w:r>
         <w:rPr>
@@ -6965,7 +7694,7 @@
         <w:t xml:space="preserve">## lm(formula = Ret.verde ~ Ret.ibov + Ret.snp + Ret.imab5 + Ret.imab5p + </w:t>
       </w:r>
       <w:r>
-        <w:br/>
+        <w:br w:type="textWrapping"/>
       </w:r>
       <w:r>
         <w:rPr>
@@ -6974,7 +7703,7 @@
         <w:t xml:space="preserve">##     Ret.dolar + Ret.di17 + Ret.di21, data = jan1)</w:t>
       </w:r>
       <w:r>
-        <w:br/>
+        <w:br w:type="textWrapping"/>
       </w:r>
       <w:r>
         <w:rPr>
@@ -6983,7 +7712,7 @@
         <w:t xml:space="preserve">## </w:t>
       </w:r>
       <w:r>
-        <w:br/>
+        <w:br w:type="textWrapping"/>
       </w:r>
       <w:r>
         <w:rPr>
@@ -6992,7 +7721,7 @@
         <w:t xml:space="preserve">## Residuals:</w:t>
       </w:r>
       <w:r>
-        <w:br/>
+        <w:br w:type="textWrapping"/>
       </w:r>
       <w:r>
         <w:rPr>
@@ -7001,7 +7730,7 @@
         <w:t xml:space="preserve">##       Min        1Q    Median        3Q       Max </w:t>
       </w:r>
       <w:r>
-        <w:br/>
+        <w:br w:type="textWrapping"/>
       </w:r>
       <w:r>
         <w:rPr>
@@ -7010,7 +7739,7 @@
         <w:t xml:space="preserve">## -0.006060 -0.001411  0.000269  0.001361  0.004376 </w:t>
       </w:r>
       <w:r>
-        <w:br/>
+        <w:br w:type="textWrapping"/>
       </w:r>
       <w:r>
         <w:rPr>
@@ -7019,7 +7748,7 @@
         <w:t xml:space="preserve">## </w:t>
       </w:r>
       <w:r>
-        <w:br/>
+        <w:br w:type="textWrapping"/>
       </w:r>
       <w:r>
         <w:rPr>
@@ -7028,7 +7757,7 @@
         <w:t xml:space="preserve">## Coefficients:</w:t>
       </w:r>
       <w:r>
-        <w:br/>
+        <w:br w:type="textWrapping"/>
       </w:r>
       <w:r>
         <w:rPr>
@@ -7037,7 +7766,7 @@
         <w:t xml:space="preserve">##              Estimate Std. Error t value Pr(&gt;|t|)    </w:t>
       </w:r>
       <w:r>
-        <w:br/>
+        <w:br w:type="textWrapping"/>
       </w:r>
       <w:r>
         <w:rPr>
@@ -7046,7 +7775,7 @@
         <w:t xml:space="preserve">## (Intercept)  9.17e-05   2.72e-04    0.34  0.73719    </w:t>
       </w:r>
       <w:r>
-        <w:br/>
+        <w:br w:type="textWrapping"/>
       </w:r>
       <w:r>
         <w:rPr>
@@ -7055,7 +7784,7 @@
         <w:t xml:space="preserve">## Ret.ibov    -3.24e-03   2.03e-02   -0.16  0.87382    </w:t>
       </w:r>
       <w:r>
-        <w:br/>
+        <w:br w:type="textWrapping"/>
       </w:r>
       <w:r>
         <w:rPr>
@@ -7064,7 +7793,7 @@
         <w:t xml:space="preserve">## Ret.snp      1.06e-01   3.68e-02    2.87  0.00562 ** </w:t>
       </w:r>
       <w:r>
-        <w:br/>
+        <w:br w:type="textWrapping"/>
       </w:r>
       <w:r>
         <w:rPr>
@@ -7073,7 +7802,7 @@
         <w:t xml:space="preserve">## Ret.imab5    1.19e+00   3.33e-01    3.58  0.00069 ***</w:t>
       </w:r>
       <w:r>
-        <w:br/>
+        <w:br w:type="textWrapping"/>
       </w:r>
       <w:r>
         <w:rPr>
@@ -7082,7 +7811,7 @@
         <w:t xml:space="preserve">## Ret.imab5p  -2.33e-02   7.52e-02   -0.31  0.75744    </w:t>
       </w:r>
       <w:r>
-        <w:br/>
+        <w:br w:type="textWrapping"/>
       </w:r>
       <w:r>
         <w:rPr>
@@ -7091,7 +7820,7 @@
         <w:t xml:space="preserve">## Ret.dolar   -2.71e-02   2.13e-02   -1.27  0.20830    </w:t>
       </w:r>
       <w:r>
-        <w:br/>
+        <w:br w:type="textWrapping"/>
       </w:r>
       <w:r>
         <w:rPr>
@@ -7100,7 +7829,7 @@
         <w:t xml:space="preserve">## Ret.di17     5.06e-02   6.26e-02    0.81  0.42134    </w:t>
       </w:r>
       <w:r>
-        <w:br/>
+        <w:br w:type="textWrapping"/>
       </w:r>
       <w:r>
         <w:rPr>
@@ -7109,7 +7838,7 @@
         <w:t xml:space="preserve">## Ret.di21    -5.14e-03   1.69e-02   -0.30  0.76251    </w:t>
       </w:r>
       <w:r>
-        <w:br/>
+        <w:br w:type="textWrapping"/>
       </w:r>
       <w:r>
         <w:rPr>
@@ -7118,7 +7847,7 @@
         <w:t xml:space="preserve">## ---</w:t>
       </w:r>
       <w:r>
-        <w:br/>
+        <w:br w:type="textWrapping"/>
       </w:r>
       <w:r>
         <w:rPr>
@@ -7127,7 +7856,7 @@
         <w:t xml:space="preserve">## Signif. codes:  0 '***' 0.001 '**' 0.01 '*' 0.05 '.' 0.1 ' ' 1</w:t>
       </w:r>
       <w:r>
-        <w:br/>
+        <w:br w:type="textWrapping"/>
       </w:r>
       <w:r>
         <w:rPr>
@@ -7136,7 +7865,7 @@
         <w:t xml:space="preserve">## </w:t>
       </w:r>
       <w:r>
-        <w:br/>
+        <w:br w:type="textWrapping"/>
       </w:r>
       <w:r>
         <w:rPr>
@@ -7145,7 +7874,7 @@
         <w:t xml:space="preserve">## Residual standard error: 0.00202 on 62 degrees of freedom</w:t>
       </w:r>
       <w:r>
-        <w:br/>
+        <w:br w:type="textWrapping"/>
       </w:r>
       <w:r>
         <w:rPr>
@@ -7154,7 +7883,7 @@
         <w:t xml:space="preserve">## Multiple R-squared:  0.415,  Adjusted R-squared:  0.349 </w:t>
       </w:r>
       <w:r>
-        <w:br/>
+        <w:br w:type="textWrapping"/>
       </w:r>
       <w:r>
         <w:rPr>
@@ -7174,7 +7903,7 @@
         <w:t xml:space="preserve">## Regressão da janela 2 (2018)</w:t>
       </w:r>
       <w:r>
-        <w:br/>
+        <w:br w:type="textWrapping"/>
       </w:r>
       <w:r>
         <w:rPr>
@@ -7255,7 +7984,7 @@
         <w:t xml:space="preserve">+</w:t>
       </w:r>
       <w:r>
-        <w:br/>
+        <w:br w:type="textWrapping"/>
       </w:r>
       <w:r>
         <w:rPr>
@@ -7306,7 +8035,7 @@
         <w:t xml:space="preserve">jan2)</w:t>
       </w:r>
       <w:r>
-        <w:br/>
+        <w:br w:type="textWrapping"/>
       </w:r>
       <w:r>
         <w:rPr>
@@ -7332,7 +8061,7 @@
         <w:t xml:space="preserve">## </w:t>
       </w:r>
       <w:r>
-        <w:br/>
+        <w:br w:type="textWrapping"/>
       </w:r>
       <w:r>
         <w:rPr>
@@ -7341,7 +8070,7 @@
         <w:t xml:space="preserve">## Call:</w:t>
       </w:r>
       <w:r>
-        <w:br/>
+        <w:br w:type="textWrapping"/>
       </w:r>
       <w:r>
         <w:rPr>
@@ -7350,7 +8079,7 @@
         <w:t xml:space="preserve">## lm(formula = Ret.verde ~ Ret.ibov + Ret.snp + Ret.imab5 + Ret.imab5p + </w:t>
       </w:r>
       <w:r>
-        <w:br/>
+        <w:br w:type="textWrapping"/>
       </w:r>
       <w:r>
         <w:rPr>
@@ -7359,7 +8088,7 @@
         <w:t xml:space="preserve">##     Ret.dolar + Ret.di19 + Ret.di23, data = jan2)</w:t>
       </w:r>
       <w:r>
-        <w:br/>
+        <w:br w:type="textWrapping"/>
       </w:r>
       <w:r>
         <w:rPr>
@@ -7368,7 +8097,7 @@
         <w:t xml:space="preserve">## </w:t>
       </w:r>
       <w:r>
-        <w:br/>
+        <w:br w:type="textWrapping"/>
       </w:r>
       <w:r>
         <w:rPr>
@@ -7377,7 +8106,7 @@
         <w:t xml:space="preserve">## Residuals:</w:t>
       </w:r>
       <w:r>
-        <w:br/>
+        <w:br w:type="textWrapping"/>
       </w:r>
       <w:r>
         <w:rPr>
@@ -7386,7 +8115,7 @@
         <w:t xml:space="preserve">##       Min        1Q    Median        3Q       Max </w:t>
       </w:r>
       <w:r>
-        <w:br/>
+        <w:br w:type="textWrapping"/>
       </w:r>
       <w:r>
         <w:rPr>
@@ -7395,7 +8124,7 @@
         <w:t xml:space="preserve">## -0.002635 -0.000916 -0.000093  0.000549  0.006030 </w:t>
       </w:r>
       <w:r>
-        <w:br/>
+        <w:br w:type="textWrapping"/>
       </w:r>
       <w:r>
         <w:rPr>
@@ -7404,7 +8133,7 @@
         <w:t xml:space="preserve">## </w:t>
       </w:r>
       <w:r>
-        <w:br/>
+        <w:br w:type="textWrapping"/>
       </w:r>
       <w:r>
         <w:rPr>
@@ -7413,7 +8142,7 @@
         <w:t xml:space="preserve">## Coefficients:</w:t>
       </w:r>
       <w:r>
-        <w:br/>
+        <w:br w:type="textWrapping"/>
       </w:r>
       <w:r>
         <w:rPr>
@@ -7422,7 +8151,7 @@
         <w:t xml:space="preserve">##              Estimate Std. Error t value Pr(&gt;|t|)    </w:t>
       </w:r>
       <w:r>
-        <w:br/>
+        <w:br w:type="textWrapping"/>
       </w:r>
       <w:r>
         <w:rPr>
@@ -7431,7 +8160,7 @@
         <w:t xml:space="preserve">## (Intercept)  9.51e-05   1.98e-04    0.48  0.63260    </w:t>
       </w:r>
       <w:r>
-        <w:br/>
+        <w:br w:type="textWrapping"/>
       </w:r>
       <w:r>
         <w:rPr>
@@ -7440,7 +8169,7 @@
         <w:t xml:space="preserve">## Ret.ibov     5.58e-02   1.55e-02    3.60  0.00063 ***</w:t>
       </w:r>
       <w:r>
-        <w:br/>
+        <w:br w:type="textWrapping"/>
       </w:r>
       <w:r>
         <w:rPr>
@@ -7449,7 +8178,7 @@
         <w:t xml:space="preserve">## Ret.snp      1.07e-01   2.49e-02    4.29  6.4e-05 ***</w:t>
       </w:r>
       <w:r>
-        <w:br/>
+        <w:br w:type="textWrapping"/>
       </w:r>
       <w:r>
         <w:rPr>
@@ -7458,7 +8187,7 @@
         <w:t xml:space="preserve">## Ret.imab5    1.18e-01   1.96e-01    0.60  0.55022    </w:t>
       </w:r>
       <w:r>
-        <w:br/>
+        <w:br w:type="textWrapping"/>
       </w:r>
       <w:r>
         <w:rPr>
@@ -7467,7 +8196,7 @@
         <w:t xml:space="preserve">## Ret.imab5p   3.25e-01   7.37e-02    4.41  4.1e-05 ***</w:t>
       </w:r>
       <w:r>
-        <w:br/>
+        <w:br w:type="textWrapping"/>
       </w:r>
       <w:r>
         <w:rPr>
@@ -7476,7 +8205,7 @@
         <w:t xml:space="preserve">## Ret.dolar    4.76e-02   2.34e-02    2.04  0.04580 *  </w:t>
       </w:r>
       <w:r>
-        <w:br/>
+        <w:br w:type="textWrapping"/>
       </w:r>
       <w:r>
         <w:rPr>
@@ -7485,7 +8214,7 @@
         <w:t xml:space="preserve">## Ret.di19     4.26e-02   2.63e-02    1.62  0.11069    </w:t>
       </w:r>
       <w:r>
-        <w:br/>
+        <w:br w:type="textWrapping"/>
       </w:r>
       <w:r>
         <w:rPr>
@@ -7494,7 +8223,7 @@
         <w:t xml:space="preserve">## Ret.di23    -1.76e-02   2.03e-02   -0.86  0.39105    </w:t>
       </w:r>
       <w:r>
-        <w:br/>
+        <w:br w:type="textWrapping"/>
       </w:r>
       <w:r>
         <w:rPr>
@@ -7503,7 +8232,7 @@
         <w:t xml:space="preserve">## ---</w:t>
       </w:r>
       <w:r>
-        <w:br/>
+        <w:br w:type="textWrapping"/>
       </w:r>
       <w:r>
         <w:rPr>
@@ -7512,7 +8241,7 @@
         <w:t xml:space="preserve">## Signif. codes:  0 '***' 0.001 '**' 0.01 '*' 0.05 '.' 0.1 ' ' 1</w:t>
       </w:r>
       <w:r>
-        <w:br/>
+        <w:br w:type="textWrapping"/>
       </w:r>
       <w:r>
         <w:rPr>
@@ -7521,7 +8250,7 @@
         <w:t xml:space="preserve">## </w:t>
       </w:r>
       <w:r>
-        <w:br/>
+        <w:br w:type="textWrapping"/>
       </w:r>
       <w:r>
         <w:rPr>
@@ -7530,7 +8259,7 @@
         <w:t xml:space="preserve">## Residual standard error: 0.00154 on 62 degrees of freedom</w:t>
       </w:r>
       <w:r>
-        <w:br/>
+        <w:br w:type="textWrapping"/>
       </w:r>
       <w:r>
         <w:rPr>
@@ -7539,7 +8268,7 @@
         <w:t xml:space="preserve">## Multiple R-squared:  0.688,  Adjusted R-squared:  0.652 </w:t>
       </w:r>
       <w:r>
-        <w:br/>
+        <w:br w:type="textWrapping"/>
       </w:r>
       <w:r>
         <w:rPr>
@@ -7559,7 +8288,7 @@
         <w:t xml:space="preserve">## Regressão da janela 3 (2020)</w:t>
       </w:r>
       <w:r>
-        <w:br/>
+        <w:br w:type="textWrapping"/>
       </w:r>
       <w:r>
         <w:rPr>
@@ -7640,7 +8369,7 @@
         <w:t xml:space="preserve">+</w:t>
       </w:r>
       <w:r>
-        <w:br/>
+        <w:br w:type="textWrapping"/>
       </w:r>
       <w:r>
         <w:rPr>
@@ -7691,7 +8420,7 @@
         <w:t xml:space="preserve">jan3)</w:t>
       </w:r>
       <w:r>
-        <w:br/>
+        <w:br w:type="textWrapping"/>
       </w:r>
       <w:r>
         <w:rPr>
@@ -7717,7 +8446,7 @@
         <w:t xml:space="preserve">## </w:t>
       </w:r>
       <w:r>
-        <w:br/>
+        <w:br w:type="textWrapping"/>
       </w:r>
       <w:r>
         <w:rPr>
@@ -7726,7 +8455,7 @@
         <w:t xml:space="preserve">## Call:</w:t>
       </w:r>
       <w:r>
-        <w:br/>
+        <w:br w:type="textWrapping"/>
       </w:r>
       <w:r>
         <w:rPr>
@@ -7735,7 +8464,7 @@
         <w:t xml:space="preserve">## lm(formula = Ret.verde ~ Ret.ibov + Ret.snp + Ret.imab5 + Ret.imab5p + </w:t>
       </w:r>
       <w:r>
-        <w:br/>
+        <w:br w:type="textWrapping"/>
       </w:r>
       <w:r>
         <w:rPr>
@@ -7744,7 +8473,7 @@
         <w:t xml:space="preserve">##     Ret.dolar + Ret.di21 + Ret.di25, data = jan3)</w:t>
       </w:r>
       <w:r>
-        <w:br/>
+        <w:br w:type="textWrapping"/>
       </w:r>
       <w:r>
         <w:rPr>
@@ -7753,7 +8482,7 @@
         <w:t xml:space="preserve">## </w:t>
       </w:r>
       <w:r>
-        <w:br/>
+        <w:br w:type="textWrapping"/>
       </w:r>
       <w:r>
         <w:rPr>
@@ -7762,7 +8491,7 @@
         <w:t xml:space="preserve">## Residuals:</w:t>
       </w:r>
       <w:r>
-        <w:br/>
+        <w:br w:type="textWrapping"/>
       </w:r>
       <w:r>
         <w:rPr>
@@ -7771,7 +8500,7 @@
         <w:t xml:space="preserve">##       Min        1Q    Median        3Q       Max </w:t>
       </w:r>
       <w:r>
-        <w:br/>
+        <w:br w:type="textWrapping"/>
       </w:r>
       <w:r>
         <w:rPr>
@@ -7780,7 +8509,7 @@
         <w:t xml:space="preserve">## -0.008934 -0.002115 -0.000218  0.001651  0.014358 </w:t>
       </w:r>
       <w:r>
-        <w:br/>
+        <w:br w:type="textWrapping"/>
       </w:r>
       <w:r>
         <w:rPr>
@@ -7789,7 +8518,7 @@
         <w:t xml:space="preserve">## </w:t>
       </w:r>
       <w:r>
-        <w:br/>
+        <w:br w:type="textWrapping"/>
       </w:r>
       <w:r>
         <w:rPr>
@@ -7798,7 +8527,7 @@
         <w:t xml:space="preserve">## Coefficients:</w:t>
       </w:r>
       <w:r>
-        <w:br/>
+        <w:br w:type="textWrapping"/>
       </w:r>
       <w:r>
         <w:rPr>
@@ -7807,7 +8536,7 @@
         <w:t xml:space="preserve">##              Estimate Std. Error t value Pr(&gt;|t|)    </w:t>
       </w:r>
       <w:r>
-        <w:br/>
+        <w:br w:type="textWrapping"/>
       </w:r>
       <w:r>
         <w:rPr>
@@ -7816,7 +8545,7 @@
         <w:t xml:space="preserve">## (Intercept)  0.000711   0.000551    1.29     0.20    </w:t>
       </w:r>
       <w:r>
-        <w:br/>
+        <w:br w:type="textWrapping"/>
       </w:r>
       <w:r>
         <w:rPr>
@@ -7825,7 +8554,7 @@
         <w:t xml:space="preserve">## Ret.ibov     0.199721   0.036716    5.44  9.6e-07 ***</w:t>
       </w:r>
       <w:r>
-        <w:br/>
+        <w:br w:type="textWrapping"/>
       </w:r>
       <w:r>
         <w:rPr>
@@ -7834,7 +8563,7 @@
         <w:t xml:space="preserve">## Ret.snp      0.248032   0.029575    8.39  8.5e-12 ***</w:t>
       </w:r>
       <w:r>
-        <w:br/>
+        <w:br w:type="textWrapping"/>
       </w:r>
       <w:r>
         <w:rPr>
@@ -7843,7 +8572,7 @@
         <w:t xml:space="preserve">## Ret.imab5   -0.471024   0.459079   -1.03     0.31    </w:t>
       </w:r>
       <w:r>
-        <w:br/>
+        <w:br w:type="textWrapping"/>
       </w:r>
       <w:r>
         <w:rPr>
@@ -7852,7 +8581,7 @@
         <w:t xml:space="preserve">## Ret.imab5p   0.056476   0.106238    0.53     0.60    </w:t>
       </w:r>
       <w:r>
-        <w:br/>
+        <w:br w:type="textWrapping"/>
       </w:r>
       <w:r>
         <w:rPr>
@@ -7861,7 +8590,7 @@
         <w:t xml:space="preserve">## Ret.dolar    0.029659   0.037031    0.80     0.43    </w:t>
       </w:r>
       <w:r>
-        <w:br/>
+        <w:br w:type="textWrapping"/>
       </w:r>
       <w:r>
         <w:rPr>
@@ -7870,7 +8599,7 @@
         <w:t xml:space="preserve">## Ret.di21     0.016981   0.026720    0.64     0.53    </w:t>
       </w:r>
       <w:r>
-        <w:br/>
+        <w:br w:type="textWrapping"/>
       </w:r>
       <w:r>
         <w:rPr>
@@ -7879,7 +8608,7 @@
         <w:t xml:space="preserve">## Ret.di25    -0.026302   0.040191   -0.65     0.52    </w:t>
       </w:r>
       <w:r>
-        <w:br/>
+        <w:br w:type="textWrapping"/>
       </w:r>
       <w:r>
         <w:rPr>
@@ -7888,7 +8617,7 @@
         <w:t xml:space="preserve">## ---</w:t>
       </w:r>
       <w:r>
-        <w:br/>
+        <w:br w:type="textWrapping"/>
       </w:r>
       <w:r>
         <w:rPr>
@@ -7897,7 +8626,7 @@
         <w:t xml:space="preserve">## Signif. codes:  0 '***' 0.001 '**' 0.01 '*' 0.05 '.' 0.1 ' ' 1</w:t>
       </w:r>
       <w:r>
-        <w:br/>
+        <w:br w:type="textWrapping"/>
       </w:r>
       <w:r>
         <w:rPr>
@@ -7906,7 +8635,7 @@
         <w:t xml:space="preserve">## </w:t>
       </w:r>
       <w:r>
-        <w:br/>
+        <w:br w:type="textWrapping"/>
       </w:r>
       <w:r>
         <w:rPr>
@@ -7915,7 +8644,7 @@
         <w:t xml:space="preserve">## Residual standard error: 0.0042 on 62 degrees of freedom</w:t>
       </w:r>
       <w:r>
-        <w:br/>
+        <w:br w:type="textWrapping"/>
       </w:r>
       <w:r>
         <w:rPr>
@@ -7924,7 +8653,7 @@
         <w:t xml:space="preserve">## Multiple R-squared:  0.823,  Adjusted R-squared:  0.803 </w:t>
       </w:r>
       <w:r>
-        <w:br/>
+        <w:br w:type="textWrapping"/>
       </w:r>
       <w:r>
         <w:rPr>
@@ -8043,6 +8772,109 @@
 
 <file path=word/numbering.xml><?xml version="1.0" encoding="utf-8"?>
 <w:numbering xmlns:w="http://schemas.openxmlformats.org/wordprocessingml/2006/main">
+  <w:abstractNum w:abstractNumId="990">
+    <w:nsid w:val="170cd2de"/>
+    <w:multiLevelType w:val="multilevel"/>
+    <w:lvl w:ilvl="0">
+      <w:numFmt w:val="bullet"/>
+      <w:lvlText w:val=" "/>
+      <w:lvlJc w:val="left"/>
+      <w:pPr>
+        <w:tabs>
+          <w:tab w:val="num" w:pos="0"/>
+        </w:tabs>
+        <w:ind w:left="480" w:hanging="480"/>
+      </w:pPr>
+    </w:lvl>
+    <w:lvl w:ilvl="1">
+      <w:numFmt w:val="bullet"/>
+      <w:lvlText w:val=" "/>
+      <w:lvlJc w:val="left"/>
+      <w:pPr>
+        <w:tabs>
+          <w:tab w:val="num" w:pos="720"/>
+        </w:tabs>
+        <w:ind w:left="1200" w:hanging="480"/>
+      </w:pPr>
+    </w:lvl>
+    <w:lvl w:ilvl="2">
+      <w:numFmt w:val="bullet"/>
+      <w:lvlText w:val=" "/>
+      <w:lvlJc w:val="left"/>
+      <w:pPr>
+        <w:tabs>
+          <w:tab w:val="num" w:pos="1440"/>
+        </w:tabs>
+        <w:ind w:left="1920" w:hanging="480"/>
+      </w:pPr>
+    </w:lvl>
+    <w:lvl w:ilvl="3">
+      <w:numFmt w:val="bullet"/>
+      <w:lvlText w:val=" "/>
+      <w:lvlJc w:val="left"/>
+      <w:pPr>
+        <w:tabs>
+          <w:tab w:val="num" w:pos="2160"/>
+        </w:tabs>
+        <w:ind w:left="2640" w:hanging="480"/>
+      </w:pPr>
+    </w:lvl>
+    <w:lvl w:ilvl="4">
+      <w:numFmt w:val="bullet"/>
+      <w:lvlText w:val=" "/>
+      <w:lvlJc w:val="left"/>
+      <w:pPr>
+        <w:tabs>
+          <w:tab w:val="num" w:pos="2880"/>
+        </w:tabs>
+        <w:ind w:left="3360" w:hanging="480"/>
+      </w:pPr>
+    </w:lvl>
+    <w:lvl w:ilvl="5">
+      <w:numFmt w:val="bullet"/>
+      <w:lvlText w:val=" "/>
+      <w:lvlJc w:val="left"/>
+      <w:pPr>
+        <w:tabs>
+          <w:tab w:val="num" w:pos="3600"/>
+        </w:tabs>
+        <w:ind w:left="4080" w:hanging="480"/>
+      </w:pPr>
+    </w:lvl>
+    <w:lvl w:ilvl="6">
+      <w:numFmt w:val="bullet"/>
+      <w:lvlText w:val=" "/>
+      <w:lvlJc w:val="left"/>
+      <w:pPr>
+        <w:tabs>
+          <w:tab w:val="num" w:pos="4320"/>
+        </w:tabs>
+        <w:ind w:left="4800" w:hanging="480"/>
+      </w:pPr>
+    </w:lvl>
+    <w:lvl w:ilvl="7">
+      <w:numFmt w:val="bullet"/>
+      <w:lvlText w:val=" "/>
+      <w:lvlJc w:val="left"/>
+      <w:pPr>
+        <w:tabs>
+          <w:tab w:val="num" w:pos="5040"/>
+        </w:tabs>
+        <w:ind w:left="5520" w:hanging="480"/>
+      </w:pPr>
+    </w:lvl>
+    <w:lvl w:ilvl="8">
+      <w:numFmt w:val="bullet"/>
+      <w:lvlText w:val=" "/>
+      <w:lvlJc w:val="left"/>
+      <w:pPr>
+        <w:tabs>
+          <w:tab w:val="num" w:pos="5760"/>
+        </w:tabs>
+        <w:ind w:left="6240" w:hanging="480"/>
+      </w:pPr>
+    </w:lvl>
+  </w:abstractNum>
   <w:abstractNum w:abstractNumId="990">
     <w:nsid w:val="2c1ae401"/>
     <w:multiLevelType w:val="multilevel"/>
@@ -8146,6 +8978,9 @@
       </w:pPr>
     </w:lvl>
   </w:abstractNum>
+  <w:num w:numId="1000">
+    <w:abstractNumId w:val="990"/>
+  </w:num>
   <w:num w:numId="1000">
     <w:abstractNumId w:val="990"/>
   </w:num>

</xml_diff>

<commit_message>
mudei a assinatura do arquivo para incluir todos os nomes no trabalho
</commit_message>
<xml_diff>
--- a/Asset-allocation.docx
+++ b/Asset-allocation.docx
@@ -21,7 +21,49 @@
         <w:t xml:space="preserve"> </w:t>
       </w:r>
       <w:r>
-        <w:t xml:space="preserve">Paolucci</w:t>
+        <w:t xml:space="preserve">Paolucci,</w:t>
+      </w:r>
+      <w:r>
+        <w:t xml:space="preserve"> </w:t>
+      </w:r>
+      <w:r>
+        <w:t xml:space="preserve">Felipe</w:t>
+      </w:r>
+      <w:r>
+        <w:t xml:space="preserve"> </w:t>
+      </w:r>
+      <w:r>
+        <w:t xml:space="preserve">Nascimbeni</w:t>
+      </w:r>
+      <w:r>
+        <w:t xml:space="preserve"> </w:t>
+      </w:r>
+      <w:r>
+        <w:t xml:space="preserve">Cosi,</w:t>
+      </w:r>
+      <w:r>
+        <w:t xml:space="preserve"> </w:t>
+      </w:r>
+      <w:r>
+        <w:t xml:space="preserve">Carlos</w:t>
+      </w:r>
+      <w:r>
+        <w:t xml:space="preserve"> </w:t>
+      </w:r>
+      <w:r>
+        <w:t xml:space="preserve">Tiburcio,</w:t>
+      </w:r>
+      <w:r>
+        <w:t xml:space="preserve"> </w:t>
+      </w:r>
+      <w:r>
+        <w:t xml:space="preserve">Ignacio</w:t>
+      </w:r>
+      <w:r>
+        <w:t xml:space="preserve"> </w:t>
+      </w:r>
+      <w:r>
+        <w:t xml:space="preserve">Bergallo</w:t>
       </w:r>
     </w:p>
     <w:p>
@@ -66,7 +108,7 @@
       </w:pPr>
       <w:bookmarkStart w:id="22" w:name="revisão-bibliográfica"/>
       <w:r>
-        <w:t xml:space="preserve">Revisão Bibliográfica</w:t>
+        <w:t xml:space="preserve">2. Revisão Bibliográfica</w:t>
       </w:r>
       <w:bookmarkEnd w:id="22"/>
     </w:p>
@@ -429,7 +471,7 @@
       </w:pPr>
       <w:bookmarkStart w:id="23" w:name="base-de-dados"/>
       <w:r>
-        <w:t xml:space="preserve">Base de Dados</w:t>
+        <w:t xml:space="preserve">3. Base de Dados</w:t>
       </w:r>
       <w:bookmarkEnd w:id="23"/>
     </w:p>
@@ -3670,7 +3712,7 @@
       </w:pPr>
       <w:bookmarkStart w:id="25" w:name="metodologia-ols"/>
       <w:r>
-        <w:t xml:space="preserve">Metodologia (OLS)</w:t>
+        <w:t xml:space="preserve">4 Metodologia (OLS)</w:t>
       </w:r>
       <w:bookmarkEnd w:id="25"/>
     </w:p>
@@ -3710,11 +3752,11 @@
     </w:p>
     <w:p>
       <w:pPr>
-        <w:pStyle w:val="Heading5"/>
+        <w:pStyle w:val="Heading4"/>
       </w:pPr>
       <w:bookmarkStart w:id="26" w:name="relação-linear-nos-coeficientes"/>
       <w:r>
-        <w:t xml:space="preserve">1. Relação Linear (nos coeficientes)</w:t>
+        <w:t xml:space="preserve">4.1 Relação Linear (nos coeficientes)</w:t>
       </w:r>
       <w:bookmarkEnd w:id="26"/>
     </w:p>
@@ -5505,11 +5547,11 @@
     </w:p>
     <w:p>
       <w:pPr>
-        <w:pStyle w:val="Heading5"/>
+        <w:pStyle w:val="Heading4"/>
       </w:pPr>
       <w:bookmarkStart w:id="27" w:name="média-condicional-zero"/>
       <w:r>
-        <w:t xml:space="preserve">2. Média Condicional Zero</w:t>
+        <w:t xml:space="preserve">4.2 Média Condicional Zero</w:t>
       </w:r>
       <w:bookmarkEnd w:id="27"/>
     </w:p>
@@ -5614,11 +5656,11 @@
     </w:p>
     <w:p>
       <w:pPr>
-        <w:pStyle w:val="Heading5"/>
+        <w:pStyle w:val="Heading4"/>
       </w:pPr>
       <w:bookmarkStart w:id="28" w:name="amostra-aleatória-iid"/>
       <w:r>
-        <w:t xml:space="preserve">3. Amostra Aleatória (iid)</w:t>
+        <w:t xml:space="preserve">4.3 Amostra Aleatória (iid)</w:t>
       </w:r>
       <w:bookmarkEnd w:id="28"/>
     </w:p>
@@ -5647,11 +5689,11 @@
     </w:p>
     <w:p>
       <w:pPr>
-        <w:pStyle w:val="Heading5"/>
+        <w:pStyle w:val="Heading4"/>
       </w:pPr>
       <w:bookmarkStart w:id="29" w:name="multicolinearidade-não-perfeita"/>
       <w:r>
-        <w:t xml:space="preserve">4. Multicolinearidade não-perfeita</w:t>
+        <w:t xml:space="preserve">4.4 Multicolinearidade não-perfeita</w:t>
       </w:r>
       <w:bookmarkEnd w:id="29"/>
     </w:p>
@@ -9705,11 +9747,11 @@
     </w:tbl>
     <w:p>
       <w:pPr>
-        <w:pStyle w:val="Heading5"/>
+        <w:pStyle w:val="Heading4"/>
       </w:pPr>
       <w:bookmarkStart w:id="30" w:name="homocedasticidade"/>
       <w:r>
-        <w:t xml:space="preserve">5. Homocedasticidade</w:t>
+        <w:t xml:space="preserve">4.5 Homocedasticidade</w:t>
       </w:r>
       <w:bookmarkEnd w:id="30"/>
     </w:p>

</xml_diff>

<commit_message>
Regressões sem restrição com DI1F(jan). Results com 'stargazer'.
</commit_message>
<xml_diff>
--- a/Asset-allocation.docx
+++ b/Asset-allocation.docx
@@ -66,7 +66,7 @@
       </w:pPr>
       <w:bookmarkStart w:id="22" w:name="revisão-bibliográfica"/>
       <w:r>
-        <w:t xml:space="preserve">Revisão Bibliográfica</w:t>
+        <w:t xml:space="preserve">2. Revisão Bibliográfica</w:t>
       </w:r>
       <w:bookmarkEnd w:id="22"/>
     </w:p>
@@ -429,7 +429,7 @@
       </w:pPr>
       <w:bookmarkStart w:id="23" w:name="base-de-dados"/>
       <w:r>
-        <w:t xml:space="preserve">Base de Dados</w:t>
+        <w:t xml:space="preserve">3. Base de Dados</w:t>
       </w:r>
       <w:bookmarkEnd w:id="23"/>
     </w:p>
@@ -587,7 +587,11 @@
             </w:tcBorders>
             <w:vAlign w:val="bottom"/>
           </w:tcPr>
-          <w:p/>
+          <w:p>
+            <w:pPr>
+              <w:pStyle w:val="Compact"/>
+            </w:pPr>
+          </w:p>
         </w:tc>
       </w:tr>
       <w:tr>
@@ -692,7 +696,11 @@
           </w:p>
         </w:tc>
         <w:tc>
-          <w:p/>
+          <w:p>
+            <w:pPr>
+              <w:pStyle w:val="Compact"/>
+            </w:pPr>
+          </w:p>
         </w:tc>
       </w:tr>
     </w:tbl>
@@ -733,7 +741,7 @@
         <w:t xml:space="preserve"># Selecionar janelas de interesse</w:t>
       </w:r>
       <w:r>
-        <w:br/>
+        <w:br w:type="textWrapping"/>
       </w:r>
       <w:r>
         <w:rPr>
@@ -778,10 +786,10 @@
         <w:t xml:space="preserve">(dat))</w:t>
       </w:r>
       <w:r>
-        <w:br/>
-      </w:r>
-      <w:r>
-        <w:br/>
+        <w:br w:type="textWrapping"/>
+      </w:r>
+      <w:r>
+        <w:br w:type="textWrapping"/>
       </w:r>
       <w:r>
         <w:rPr>
@@ -790,7 +798,7 @@
         <w:t xml:space="preserve">## Janela 1: janela de 70 dias até 2016-07-01</w:t>
       </w:r>
       <w:r>
-        <w:br/>
+        <w:br w:type="textWrapping"/>
       </w:r>
       <w:r>
         <w:rPr>
@@ -859,7 +867,7 @@
         <w:t xml:space="preserve">,])</w:t>
       </w:r>
       <w:r>
-        <w:br/>
+        <w:br w:type="textWrapping"/>
       </w:r>
       <w:r>
         <w:rPr>
@@ -928,7 +936,7 @@
         <w:t xml:space="preserve">]</w:t>
       </w:r>
       <w:r>
-        <w:br/>
+        <w:br w:type="textWrapping"/>
       </w:r>
       <w:r>
         <w:rPr>
@@ -979,7 +987,7 @@
         <w:t xml:space="preserve"> end_date)</w:t>
       </w:r>
       <w:r>
-        <w:br/>
+        <w:br w:type="textWrapping"/>
       </w:r>
       <w:r>
         <w:rPr>
@@ -1005,7 +1013,7 @@
         <w:t xml:space="preserve">## 'zoo' series from 2016-03-28 to 2016-07-01</w:t>
       </w:r>
       <w:r>
-        <w:br/>
+        <w:br w:type="textWrapping"/>
       </w:r>
       <w:r>
         <w:rPr>
@@ -1014,7 +1022,7 @@
         <w:t xml:space="preserve">##   Data: num [1:70, 1:22] 7.34 7.34 7.33 7.3 7.31 ...</w:t>
       </w:r>
       <w:r>
-        <w:br/>
+        <w:br w:type="textWrapping"/>
       </w:r>
       <w:r>
         <w:rPr>
@@ -1023,7 +1031,7 @@
         <w:t xml:space="preserve">##  - attr(*, "dimnames")=List of 2</w:t>
       </w:r>
       <w:r>
-        <w:br/>
+        <w:br w:type="textWrapping"/>
       </w:r>
       <w:r>
         <w:rPr>
@@ -1032,7 +1040,7 @@
         <w:t xml:space="preserve">##   ..$ : NULL</w:t>
       </w:r>
       <w:r>
-        <w:br/>
+        <w:br w:type="textWrapping"/>
       </w:r>
       <w:r>
         <w:rPr>
@@ -1041,7 +1049,7 @@
         <w:t xml:space="preserve">##   ..$ : chr [1:22] "Cota" "Fechamento.ibov" "Fechamento.snp" "Fechamento.imab5" ...</w:t>
       </w:r>
       <w:r>
-        <w:br/>
+        <w:br w:type="textWrapping"/>
       </w:r>
       <w:r>
         <w:rPr>
@@ -1061,7 +1069,7 @@
         <w:t xml:space="preserve">## Janela 2: janela de 70 dias até 2018-07-01</w:t>
       </w:r>
       <w:r>
-        <w:br/>
+        <w:br w:type="textWrapping"/>
       </w:r>
       <w:r>
         <w:rPr>
@@ -1130,7 +1138,7 @@
         <w:t xml:space="preserve">,])</w:t>
       </w:r>
       <w:r>
-        <w:br/>
+        <w:br w:type="textWrapping"/>
       </w:r>
       <w:r>
         <w:rPr>
@@ -1199,7 +1207,7 @@
         <w:t xml:space="preserve">]</w:t>
       </w:r>
       <w:r>
-        <w:br/>
+        <w:br w:type="textWrapping"/>
       </w:r>
       <w:r>
         <w:rPr>
@@ -1250,7 +1258,7 @@
         <w:t xml:space="preserve"> end_date)</w:t>
       </w:r>
       <w:r>
-        <w:br/>
+        <w:br w:type="textWrapping"/>
       </w:r>
       <w:r>
         <w:rPr>
@@ -1276,7 +1284,7 @@
         <w:t xml:space="preserve">## 'zoo' series from 2018-03-27 to 2018-07-02</w:t>
       </w:r>
       <w:r>
-        <w:br/>
+        <w:br w:type="textWrapping"/>
       </w:r>
       <w:r>
         <w:rPr>
@@ -1285,7 +1293,7 @@
         <w:t xml:space="preserve">##   Data: num [1:70, 1:22] 9.52 9.51 9.55 9.55 9.51 ...</w:t>
       </w:r>
       <w:r>
-        <w:br/>
+        <w:br w:type="textWrapping"/>
       </w:r>
       <w:r>
         <w:rPr>
@@ -1294,7 +1302,7 @@
         <w:t xml:space="preserve">##  - attr(*, "dimnames")=List of 2</w:t>
       </w:r>
       <w:r>
-        <w:br/>
+        <w:br w:type="textWrapping"/>
       </w:r>
       <w:r>
         <w:rPr>
@@ -1303,7 +1311,7 @@
         <w:t xml:space="preserve">##   ..$ : NULL</w:t>
       </w:r>
       <w:r>
-        <w:br/>
+        <w:br w:type="textWrapping"/>
       </w:r>
       <w:r>
         <w:rPr>
@@ -1312,7 +1320,7 @@
         <w:t xml:space="preserve">##   ..$ : chr [1:22] "Cota" "Fechamento.ibov" "Fechamento.snp" "Fechamento.imab5" ...</w:t>
       </w:r>
       <w:r>
-        <w:br/>
+        <w:br w:type="textWrapping"/>
       </w:r>
       <w:r>
         <w:rPr>
@@ -1332,7 +1340,7 @@
         <w:t xml:space="preserve">## Janela 3: janela de 70 dias até 2020-07-01</w:t>
       </w:r>
       <w:r>
-        <w:br/>
+        <w:br w:type="textWrapping"/>
       </w:r>
       <w:r>
         <w:rPr>
@@ -1401,7 +1409,7 @@
         <w:t xml:space="preserve">,])</w:t>
       </w:r>
       <w:r>
-        <w:br/>
+        <w:br w:type="textWrapping"/>
       </w:r>
       <w:r>
         <w:rPr>
@@ -1470,7 +1478,7 @@
         <w:t xml:space="preserve">]</w:t>
       </w:r>
       <w:r>
-        <w:br/>
+        <w:br w:type="textWrapping"/>
       </w:r>
       <w:r>
         <w:rPr>
@@ -1521,7 +1529,7 @@
         <w:t xml:space="preserve"> end_date)</w:t>
       </w:r>
       <w:r>
-        <w:br/>
+        <w:br w:type="textWrapping"/>
       </w:r>
       <w:r>
         <w:rPr>
@@ -1547,7 +1555,7 @@
         <w:t xml:space="preserve">## 'zoo' series from 2020-03-26 to 2020-07-01</w:t>
       </w:r>
       <w:r>
-        <w:br/>
+        <w:br w:type="textWrapping"/>
       </w:r>
       <w:r>
         <w:rPr>
@@ -1556,7 +1564,7 @@
         <w:t xml:space="preserve">##   Data: num [1:70, 1:22] 10.2 10 10.2 10 9.8 ...</w:t>
       </w:r>
       <w:r>
-        <w:br/>
+        <w:br w:type="textWrapping"/>
       </w:r>
       <w:r>
         <w:rPr>
@@ -1565,7 +1573,7 @@
         <w:t xml:space="preserve">##  - attr(*, "dimnames")=List of 2</w:t>
       </w:r>
       <w:r>
-        <w:br/>
+        <w:br w:type="textWrapping"/>
       </w:r>
       <w:r>
         <w:rPr>
@@ -1574,7 +1582,7 @@
         <w:t xml:space="preserve">##   ..$ : NULL</w:t>
       </w:r>
       <w:r>
-        <w:br/>
+        <w:br w:type="textWrapping"/>
       </w:r>
       <w:r>
         <w:rPr>
@@ -1583,7 +1591,7 @@
         <w:t xml:space="preserve">##   ..$ : chr [1:22] "Cota" "Fechamento.ibov" "Fechamento.snp" "Fechamento.imab5" ...</w:t>
       </w:r>
       <w:r>
-        <w:br/>
+        <w:br w:type="textWrapping"/>
       </w:r>
       <w:r>
         <w:rPr>
@@ -2182,54 +2190,54 @@
               <w:jc w:val="left"/>
             </w:pPr>
             <w:r>
-              <w:t xml:space="preserve">-4.68077</w:t>
-            </w:r>
-            <w:r>
-              <w:t xml:space="preserve">10^{-4}</w:t>
-            </w:r>
-          </w:p>
-        </w:tc>
-        <w:tc>
-          <w:p>
-            <w:pPr>
-              <w:pStyle w:val="Compact"/>
-              <w:jc w:val="left"/>
-            </w:pPr>
-            <w:r>
-              <w:t xml:space="preserve">0.00633</w:t>
-            </w:r>
-          </w:p>
-        </w:tc>
-        <w:tc>
-          <w:p>
-            <w:pPr>
-              <w:pStyle w:val="Compact"/>
-              <w:jc w:val="left"/>
-            </w:pPr>
-            <w:r>
-              <w:t xml:space="preserve">-0.14933</w:t>
-            </w:r>
-          </w:p>
-        </w:tc>
-        <w:tc>
-          <w:p>
-            <w:pPr>
-              <w:pStyle w:val="Compact"/>
-              <w:jc w:val="left"/>
-            </w:pPr>
-            <w:r>
-              <w:t xml:space="preserve">-0.17146</w:t>
-            </w:r>
-          </w:p>
-        </w:tc>
-        <w:tc>
-          <w:p>
-            <w:pPr>
-              <w:pStyle w:val="Compact"/>
-              <w:jc w:val="left"/>
-            </w:pPr>
-            <w:r>
-              <w:t xml:space="preserve">-0.36593</w:t>
+              <w:t xml:space="preserve">3.61207</w:t>
+            </w:r>
+            <w:r>
+              <w:t xml:space="preserve">10^{-5}</w:t>
+            </w:r>
+          </w:p>
+        </w:tc>
+        <w:tc>
+          <w:p>
+            <w:pPr>
+              <w:pStyle w:val="Compact"/>
+              <w:jc w:val="left"/>
+            </w:pPr>
+            <w:r>
+              <w:t xml:space="preserve">0.00374</w:t>
+            </w:r>
+          </w:p>
+        </w:tc>
+        <w:tc>
+          <w:p>
+            <w:pPr>
+              <w:pStyle w:val="Compact"/>
+              <w:jc w:val="left"/>
+            </w:pPr>
+            <w:r>
+              <w:t xml:space="preserve">0.45357</w:t>
+            </w:r>
+          </w:p>
+        </w:tc>
+        <w:tc>
+          <w:p>
+            <w:pPr>
+              <w:pStyle w:val="Compact"/>
+              <w:jc w:val="left"/>
+            </w:pPr>
+            <w:r>
+              <w:t xml:space="preserve">1.92209</w:t>
+            </w:r>
+          </w:p>
+        </w:tc>
+        <w:tc>
+          <w:p>
+            <w:pPr>
+              <w:pStyle w:val="Compact"/>
+              <w:jc w:val="left"/>
+            </w:pPr>
+            <w:r>
+              <w:t xml:space="preserve">-0.30126</w:t>
             </w:r>
           </w:p>
         </w:tc>
@@ -2253,51 +2261,51 @@
               <w:jc w:val="left"/>
             </w:pPr>
             <w:r>
-              <w:t xml:space="preserve">-0.00238</w:t>
-            </w:r>
-          </w:p>
-        </w:tc>
-        <w:tc>
-          <w:p>
-            <w:pPr>
-              <w:pStyle w:val="Compact"/>
-              <w:jc w:val="left"/>
-            </w:pPr>
-            <w:r>
-              <w:t xml:space="preserve">0.01497</w:t>
-            </w:r>
-          </w:p>
-        </w:tc>
-        <w:tc>
-          <w:p>
-            <w:pPr>
-              <w:pStyle w:val="Compact"/>
-              <w:jc w:val="left"/>
-            </w:pPr>
-            <w:r>
-              <w:t xml:space="preserve">-1.30217</w:t>
-            </w:r>
-          </w:p>
-        </w:tc>
-        <w:tc>
-          <w:p>
-            <w:pPr>
-              <w:pStyle w:val="Compact"/>
-              <w:jc w:val="left"/>
-            </w:pPr>
-            <w:r>
-              <w:t xml:space="preserve">5.17812</w:t>
-            </w:r>
-          </w:p>
-        </w:tc>
-        <w:tc>
-          <w:p>
-            <w:pPr>
-              <w:pStyle w:val="Compact"/>
-              <w:jc w:val="left"/>
-            </w:pPr>
-            <w:r>
-              <w:t xml:space="preserve">-0.06382</w:t>
+              <w:t xml:space="preserve">-0.00205</w:t>
+            </w:r>
+          </w:p>
+        </w:tc>
+        <w:tc>
+          <w:p>
+            <w:pPr>
+              <w:pStyle w:val="Compact"/>
+              <w:jc w:val="left"/>
+            </w:pPr>
+            <w:r>
+              <w:t xml:space="preserve">0.01211</w:t>
+            </w:r>
+          </w:p>
+        </w:tc>
+        <w:tc>
+          <w:p>
+            <w:pPr>
+              <w:pStyle w:val="Compact"/>
+              <w:jc w:val="left"/>
+            </w:pPr>
+            <w:r>
+              <w:t xml:space="preserve">-0.18815</w:t>
+            </w:r>
+          </w:p>
+        </w:tc>
+        <w:tc>
+          <w:p>
+            <w:pPr>
+              <w:pStyle w:val="Compact"/>
+              <w:jc w:val="left"/>
+            </w:pPr>
+            <w:r>
+              <w:t xml:space="preserve">-0.31403</w:t>
+            </w:r>
+          </w:p>
+        </w:tc>
+        <w:tc>
+          <w:p>
+            <w:pPr>
+              <w:pStyle w:val="Compact"/>
+              <w:jc w:val="left"/>
+            </w:pPr>
+            <w:r>
+              <w:t xml:space="preserve">-0.48217</w:t>
             </w:r>
           </w:p>
         </w:tc>
@@ -2867,51 +2875,51 @@
               <w:jc w:val="left"/>
             </w:pPr>
             <w:r>
-              <w:t xml:space="preserve">0.00214</w:t>
-            </w:r>
-          </w:p>
-        </w:tc>
-        <w:tc>
-          <w:p>
-            <w:pPr>
-              <w:pStyle w:val="Compact"/>
-              <w:jc w:val="left"/>
-            </w:pPr>
-            <w:r>
-              <w:t xml:space="preserve">0.01822</w:t>
-            </w:r>
-          </w:p>
-        </w:tc>
-        <w:tc>
-          <w:p>
-            <w:pPr>
-              <w:pStyle w:val="Compact"/>
-              <w:jc w:val="left"/>
-            </w:pPr>
-            <w:r>
-              <w:t xml:space="preserve">1.26345</w:t>
-            </w:r>
-          </w:p>
-        </w:tc>
-        <w:tc>
-          <w:p>
-            <w:pPr>
-              <w:pStyle w:val="Compact"/>
-              <w:jc w:val="left"/>
-            </w:pPr>
-            <w:r>
-              <w:t xml:space="preserve">3.67099</w:t>
-            </w:r>
-          </w:p>
-        </w:tc>
-        <w:tc>
-          <w:p>
-            <w:pPr>
-              <w:pStyle w:val="Compact"/>
-              <w:jc w:val="left"/>
-            </w:pPr>
-            <w:r>
-              <w:t xml:space="preserve">-0.3581</w:t>
+              <w:t xml:space="preserve">0.00123</w:t>
+            </w:r>
+          </w:p>
+        </w:tc>
+        <w:tc>
+          <w:p>
+            <w:pPr>
+              <w:pStyle w:val="Compact"/>
+              <w:jc w:val="left"/>
+            </w:pPr>
+            <w:r>
+              <w:t xml:space="preserve">0.01543</w:t>
+            </w:r>
+          </w:p>
+        </w:tc>
+        <w:tc>
+          <w:p>
+            <w:pPr>
+              <w:pStyle w:val="Compact"/>
+              <w:jc w:val="left"/>
+            </w:pPr>
+            <w:r>
+              <w:t xml:space="preserve">0.9759</w:t>
+            </w:r>
+          </w:p>
+        </w:tc>
+        <w:tc>
+          <w:p>
+            <w:pPr>
+              <w:pStyle w:val="Compact"/>
+              <w:jc w:val="left"/>
+            </w:pPr>
+            <w:r>
+              <w:t xml:space="preserve">4.56927</w:t>
+            </w:r>
+          </w:p>
+        </w:tc>
+        <w:tc>
+          <w:p>
+            <w:pPr>
+              <w:pStyle w:val="Compact"/>
+              <w:jc w:val="left"/>
+            </w:pPr>
+            <w:r>
+              <w:t xml:space="preserve">-0.31915</w:t>
             </w:r>
           </w:p>
         </w:tc>
@@ -2935,51 +2943,51 @@
               <w:jc w:val="left"/>
             </w:pPr>
             <w:r>
-              <w:t xml:space="preserve">0.00245</w:t>
-            </w:r>
-          </w:p>
-        </w:tc>
-        <w:tc>
-          <w:p>
-            <w:pPr>
-              <w:pStyle w:val="Compact"/>
-              <w:jc w:val="left"/>
-            </w:pPr>
-            <w:r>
-              <w:t xml:space="preserve">0.01381</w:t>
-            </w:r>
-          </w:p>
-        </w:tc>
-        <w:tc>
-          <w:p>
-            <w:pPr>
-              <w:pStyle w:val="Compact"/>
-              <w:jc w:val="left"/>
-            </w:pPr>
-            <w:r>
-              <w:t xml:space="preserve">0.55181</w:t>
-            </w:r>
-          </w:p>
-        </w:tc>
-        <w:tc>
-          <w:p>
-            <w:pPr>
-              <w:pStyle w:val="Compact"/>
-              <w:jc w:val="left"/>
-            </w:pPr>
-            <w:r>
-              <w:t xml:space="preserve">1.68525</w:t>
-            </w:r>
-          </w:p>
-        </w:tc>
-        <w:tc>
-          <w:p>
-            <w:pPr>
-              <w:pStyle w:val="Compact"/>
-              <w:jc w:val="left"/>
-            </w:pPr>
-            <w:r>
-              <w:t xml:space="preserve">-0.44113</w:t>
+              <w:t xml:space="preserve">0.0025</w:t>
+            </w:r>
+          </w:p>
+        </w:tc>
+        <w:tc>
+          <w:p>
+            <w:pPr>
+              <w:pStyle w:val="Compact"/>
+              <w:jc w:val="left"/>
+            </w:pPr>
+            <w:r>
+              <w:t xml:space="preserve">0.01439</w:t>
+            </w:r>
+          </w:p>
+        </w:tc>
+        <w:tc>
+          <w:p>
+            <w:pPr>
+              <w:pStyle w:val="Compact"/>
+              <w:jc w:val="left"/>
+            </w:pPr>
+            <w:r>
+              <w:t xml:space="preserve">0.28702</w:t>
+            </w:r>
+          </w:p>
+        </w:tc>
+        <w:tc>
+          <w:p>
+            <w:pPr>
+              <w:pStyle w:val="Compact"/>
+              <w:jc w:val="left"/>
+            </w:pPr>
+            <w:r>
+              <w:t xml:space="preserve">1.75795</w:t>
+            </w:r>
+          </w:p>
+        </w:tc>
+        <w:tc>
+          <w:p>
+            <w:pPr>
+              <w:pStyle w:val="Compact"/>
+              <w:jc w:val="left"/>
+            </w:pPr>
+            <w:r>
+              <w:t xml:space="preserve">-0.51348</w:t>
             </w:r>
           </w:p>
         </w:tc>
@@ -3546,51 +3554,51 @@
               <w:jc w:val="left"/>
             </w:pPr>
             <w:r>
-              <w:t xml:space="preserve">-0.00747</w:t>
-            </w:r>
-          </w:p>
-        </w:tc>
-        <w:tc>
-          <w:p>
-            <w:pPr>
-              <w:pStyle w:val="Compact"/>
-              <w:jc w:val="left"/>
-            </w:pPr>
-            <w:r>
-              <w:t xml:space="preserve">0.03095</w:t>
-            </w:r>
-          </w:p>
-        </w:tc>
-        <w:tc>
-          <w:p>
-            <w:pPr>
-              <w:pStyle w:val="Compact"/>
-              <w:jc w:val="left"/>
-            </w:pPr>
-            <w:r>
-              <w:t xml:space="preserve">0.76854</w:t>
-            </w:r>
-          </w:p>
-        </w:tc>
-        <w:tc>
-          <w:p>
-            <w:pPr>
-              <w:pStyle w:val="Compact"/>
-              <w:jc w:val="left"/>
-            </w:pPr>
-            <w:r>
-              <w:t xml:space="preserve">4.96674</w:t>
-            </w:r>
-          </w:p>
-        </w:tc>
-        <w:tc>
-          <w:p>
-            <w:pPr>
-              <w:pStyle w:val="Compact"/>
-              <w:jc w:val="left"/>
-            </w:pPr>
-            <w:r>
-              <w:t xml:space="preserve">-0.08984</w:t>
+              <w:t xml:space="preserve">-0.00735</w:t>
+            </w:r>
+          </w:p>
+        </w:tc>
+        <w:tc>
+          <w:p>
+            <w:pPr>
+              <w:pStyle w:val="Compact"/>
+              <w:jc w:val="left"/>
+            </w:pPr>
+            <w:r>
+              <w:t xml:space="preserve">0.02467</w:t>
+            </w:r>
+          </w:p>
+        </w:tc>
+        <w:tc>
+          <w:p>
+            <w:pPr>
+              <w:pStyle w:val="Compact"/>
+              <w:jc w:val="left"/>
+            </w:pPr>
+            <w:r>
+              <w:t xml:space="preserve">0.0717</w:t>
+            </w:r>
+          </w:p>
+        </w:tc>
+        <w:tc>
+          <w:p>
+            <w:pPr>
+              <w:pStyle w:val="Compact"/>
+              <w:jc w:val="left"/>
+            </w:pPr>
+            <w:r>
+              <w:t xml:space="preserve">3.76123</w:t>
+            </w:r>
+          </w:p>
+        </w:tc>
+        <w:tc>
+          <w:p>
+            <w:pPr>
+              <w:pStyle w:val="Compact"/>
+              <w:jc w:val="left"/>
+            </w:pPr>
+            <w:r>
+              <w:t xml:space="preserve">0.05015</w:t>
             </w:r>
           </w:p>
         </w:tc>
@@ -3614,51 +3622,51 @@
               <w:jc w:val="left"/>
             </w:pPr>
             <w:r>
-              <w:t xml:space="preserve">-0.00443</w:t>
-            </w:r>
-          </w:p>
-        </w:tc>
-        <w:tc>
-          <w:p>
-            <w:pPr>
-              <w:pStyle w:val="Compact"/>
-              <w:jc w:val="left"/>
-            </w:pPr>
-            <w:r>
-              <w:t xml:space="preserve">0.03091</w:t>
-            </w:r>
-          </w:p>
-        </w:tc>
-        <w:tc>
-          <w:p>
-            <w:pPr>
-              <w:pStyle w:val="Compact"/>
-              <w:jc w:val="left"/>
-            </w:pPr>
-            <w:r>
-              <w:t xml:space="preserve">1.88079</w:t>
-            </w:r>
-          </w:p>
-        </w:tc>
-        <w:tc>
-          <w:p>
-            <w:pPr>
-              <w:pStyle w:val="Compact"/>
-              <w:jc w:val="left"/>
-            </w:pPr>
-            <w:r>
-              <w:t xml:space="preserve">11.25917</w:t>
-            </w:r>
-          </w:p>
-        </w:tc>
-        <w:tc>
-          <w:p>
-            <w:pPr>
-              <w:pStyle w:val="Compact"/>
-              <w:jc w:val="left"/>
-            </w:pPr>
-            <w:r>
-              <w:t xml:space="preserve">-0.26715</w:t>
+              <w:t xml:space="preserve">-0.00423</w:t>
+            </w:r>
+          </w:p>
+        </w:tc>
+        <w:tc>
+          <w:p>
+            <w:pPr>
+              <w:pStyle w:val="Compact"/>
+              <w:jc w:val="left"/>
+            </w:pPr>
+            <w:r>
+              <w:t xml:space="preserve">0.03006</w:t>
+            </w:r>
+          </w:p>
+        </w:tc>
+        <w:tc>
+          <w:p>
+            <w:pPr>
+              <w:pStyle w:val="Compact"/>
+              <w:jc w:val="left"/>
+            </w:pPr>
+            <w:r>
+              <w:t xml:space="preserve">0.40232</w:t>
+            </w:r>
+          </w:p>
+        </w:tc>
+        <w:tc>
+          <w:p>
+            <w:pPr>
+              <w:pStyle w:val="Compact"/>
+              <w:jc w:val="left"/>
+            </w:pPr>
+            <w:r>
+              <w:t xml:space="preserve">5.39411</w:t>
+            </w:r>
+          </w:p>
+        </w:tc>
+        <w:tc>
+          <w:p>
+            <w:pPr>
+              <w:pStyle w:val="Compact"/>
+              <w:jc w:val="left"/>
+            </w:pPr>
+            <w:r>
+              <w:t xml:space="preserve">-0.42292</w:t>
             </w:r>
           </w:p>
         </w:tc>
@@ -3670,7 +3678,7 @@
       </w:pPr>
       <w:bookmarkStart w:id="25" w:name="metodologia-ols"/>
       <w:r>
-        <w:t xml:space="preserve">Metodologia (OLS)</w:t>
+        <w:t xml:space="preserve">4 Metodologia (OLS)</w:t>
       </w:r>
       <w:bookmarkEnd w:id="25"/>
     </w:p>
@@ -3710,11 +3718,11 @@
     </w:p>
     <w:p>
       <w:pPr>
-        <w:pStyle w:val="Heading5"/>
+        <w:pStyle w:val="Heading4"/>
       </w:pPr>
       <w:bookmarkStart w:id="26" w:name="relação-linear-nos-coeficientes"/>
       <w:r>
-        <w:t xml:space="preserve">1. Relação Linear (nos coeficientes)</w:t>
+        <w:t xml:space="preserve">4.1 Relação Linear (nos coeficientes)</w:t>
       </w:r>
       <w:bookmarkEnd w:id="26"/>
     </w:p>
@@ -4099,7 +4107,7 @@
         <w:t xml:space="preserve"># Regressão linear OLS</w:t>
       </w:r>
       <w:r>
-        <w:br/>
+        <w:br w:type="textWrapping"/>
       </w:r>
       <w:r>
         <w:rPr>
@@ -4108,7 +4116,7 @@
         <w:t xml:space="preserve">## Regressão da janela 1 (2016)</w:t>
       </w:r>
       <w:r>
-        <w:br/>
+        <w:br w:type="textWrapping"/>
       </w:r>
       <w:r>
         <w:rPr>
@@ -4189,7 +4197,7 @@
         <w:t xml:space="preserve">+</w:t>
       </w:r>
       <w:r>
-        <w:br/>
+        <w:br w:type="textWrapping"/>
       </w:r>
       <w:r>
         <w:rPr>
@@ -4240,7 +4248,7 @@
         <w:t xml:space="preserve">jan1)</w:t>
       </w:r>
       <w:r>
-        <w:br/>
+        <w:br w:type="textWrapping"/>
       </w:r>
       <w:r>
         <w:rPr>
@@ -4267,7 +4275,7 @@
         <w:t xml:space="preserve">#coeficientes</w:t>
       </w:r>
       <w:r>
-        <w:br/>
+        <w:br w:type="textWrapping"/>
       </w:r>
       <w:r>
         <w:rPr>
@@ -4294,7 +4302,7 @@
         <w:t xml:space="preserve">#retorno previsto</w:t>
       </w:r>
       <w:r>
-        <w:br/>
+        <w:br w:type="textWrapping"/>
       </w:r>
       <w:r>
         <w:rPr>
@@ -4321,7 +4329,7 @@
         <w:t xml:space="preserve">#residuos</w:t>
       </w:r>
       <w:r>
-        <w:br/>
+        <w:br w:type="textWrapping"/>
       </w:r>
       <w:r>
         <w:rPr>
@@ -4347,7 +4355,7 @@
         <w:t xml:space="preserve">## </w:t>
       </w:r>
       <w:r>
-        <w:br/>
+        <w:br w:type="textWrapping"/>
       </w:r>
       <w:r>
         <w:rPr>
@@ -4356,7 +4364,7 @@
         <w:t xml:space="preserve">## Call:</w:t>
       </w:r>
       <w:r>
-        <w:br/>
+        <w:br w:type="textWrapping"/>
       </w:r>
       <w:r>
         <w:rPr>
@@ -4365,7 +4373,7 @@
         <w:t xml:space="preserve">## lm(formula = Ret.verde ~ Ret.ibov + Ret.snp + Ret.imab5 + Ret.imab5p + </w:t>
       </w:r>
       <w:r>
-        <w:br/>
+        <w:br w:type="textWrapping"/>
       </w:r>
       <w:r>
         <w:rPr>
@@ -4374,7 +4382,7 @@
         <w:t xml:space="preserve">##     Ret.dolar + Ret.di17 + Ret.di21, data = jan1)</w:t>
       </w:r>
       <w:r>
-        <w:br/>
+        <w:br w:type="textWrapping"/>
       </w:r>
       <w:r>
         <w:rPr>
@@ -4383,7 +4391,7 @@
         <w:t xml:space="preserve">## </w:t>
       </w:r>
       <w:r>
-        <w:br/>
+        <w:br w:type="textWrapping"/>
       </w:r>
       <w:r>
         <w:rPr>
@@ -4392,25 +4400,25 @@
         <w:t xml:space="preserve">## Residuals:</w:t>
       </w:r>
       <w:r>
-        <w:br/>
-      </w:r>
-      <w:r>
-        <w:rPr>
-          <w:rStyle w:val="VerbatimChar"/>
-        </w:rPr>
-        <w:t xml:space="preserve">##       Min        1Q    Median        3Q       Max </w:t>
-      </w:r>
-      <w:r>
-        <w:br/>
-      </w:r>
-      <w:r>
-        <w:rPr>
-          <w:rStyle w:val="VerbatimChar"/>
-        </w:rPr>
-        <w:t xml:space="preserve">## -0.006060 -0.001411  0.000269  0.001361  0.004376 </w:t>
-      </w:r>
-      <w:r>
-        <w:br/>
+        <w:br w:type="textWrapping"/>
+      </w:r>
+      <w:r>
+        <w:rPr>
+          <w:rStyle w:val="VerbatimChar"/>
+        </w:rPr>
+        <w:t xml:space="preserve">##      Min       1Q   Median       3Q      Max </w:t>
+      </w:r>
+      <w:r>
+        <w:br w:type="textWrapping"/>
+      </w:r>
+      <w:r>
+        <w:rPr>
+          <w:rStyle w:val="VerbatimChar"/>
+        </w:rPr>
+        <w:t xml:space="preserve">## -0.00551 -0.00110  0.00005  0.00125  0.00462 </w:t>
+      </w:r>
+      <w:r>
+        <w:br w:type="textWrapping"/>
       </w:r>
       <w:r>
         <w:rPr>
@@ -4419,7 +4427,7 @@
         <w:t xml:space="preserve">## </w:t>
       </w:r>
       <w:r>
-        <w:br/>
+        <w:br w:type="textWrapping"/>
       </w:r>
       <w:r>
         <w:rPr>
@@ -4428,7 +4436,7 @@
         <w:t xml:space="preserve">## Coefficients:</w:t>
       </w:r>
       <w:r>
-        <w:br/>
+        <w:br w:type="textWrapping"/>
       </w:r>
       <w:r>
         <w:rPr>
@@ -4437,79 +4445,79 @@
         <w:t xml:space="preserve">##              Estimate Std. Error t value Pr(&gt;|t|)    </w:t>
       </w:r>
       <w:r>
-        <w:br/>
-      </w:r>
-      <w:r>
-        <w:rPr>
-          <w:rStyle w:val="VerbatimChar"/>
-        </w:rPr>
-        <w:t xml:space="preserve">## (Intercept)  9.17e-05   2.72e-04    0.34  0.73719    </w:t>
-      </w:r>
-      <w:r>
-        <w:br/>
-      </w:r>
-      <w:r>
-        <w:rPr>
-          <w:rStyle w:val="VerbatimChar"/>
-        </w:rPr>
-        <w:t xml:space="preserve">## Ret.ibov    -3.24e-03   2.03e-02   -0.16  0.87382    </w:t>
-      </w:r>
-      <w:r>
-        <w:br/>
-      </w:r>
-      <w:r>
-        <w:rPr>
-          <w:rStyle w:val="VerbatimChar"/>
-        </w:rPr>
-        <w:t xml:space="preserve">## Ret.snp      1.06e-01   3.68e-02    2.87  0.00562 ** </w:t>
-      </w:r>
-      <w:r>
-        <w:br/>
-      </w:r>
-      <w:r>
-        <w:rPr>
-          <w:rStyle w:val="VerbatimChar"/>
-        </w:rPr>
-        <w:t xml:space="preserve">## Ret.imab5    1.19e+00   3.33e-01    3.58  0.00069 ***</w:t>
-      </w:r>
-      <w:r>
-        <w:br/>
-      </w:r>
-      <w:r>
-        <w:rPr>
-          <w:rStyle w:val="VerbatimChar"/>
-        </w:rPr>
-        <w:t xml:space="preserve">## Ret.imab5p  -2.33e-02   7.52e-02   -0.31  0.75744    </w:t>
-      </w:r>
-      <w:r>
-        <w:br/>
-      </w:r>
-      <w:r>
-        <w:rPr>
-          <w:rStyle w:val="VerbatimChar"/>
-        </w:rPr>
-        <w:t xml:space="preserve">## Ret.dolar   -2.71e-02   2.13e-02   -1.27  0.20830    </w:t>
-      </w:r>
-      <w:r>
-        <w:br/>
-      </w:r>
-      <w:r>
-        <w:rPr>
-          <w:rStyle w:val="VerbatimChar"/>
-        </w:rPr>
-        <w:t xml:space="preserve">## Ret.di17     5.06e-02   6.26e-02    0.81  0.42134    </w:t>
-      </w:r>
-      <w:r>
-        <w:br/>
-      </w:r>
-      <w:r>
-        <w:rPr>
-          <w:rStyle w:val="VerbatimChar"/>
-        </w:rPr>
-        <w:t xml:space="preserve">## Ret.di21    -5.14e-03   1.69e-02   -0.30  0.76251    </w:t>
-      </w:r>
-      <w:r>
-        <w:br/>
+        <w:br w:type="textWrapping"/>
+      </w:r>
+      <w:r>
+        <w:rPr>
+          <w:rStyle w:val="VerbatimChar"/>
+        </w:rPr>
+        <w:t xml:space="preserve">## (Intercept)  7.26e-05   2.70e-04    0.27  0.78867    </w:t>
+      </w:r>
+      <w:r>
+        <w:br w:type="textWrapping"/>
+      </w:r>
+      <w:r>
+        <w:rPr>
+          <w:rStyle w:val="VerbatimChar"/>
+        </w:rPr>
+        <w:t xml:space="preserve">## Ret.ibov    -5.59e-03   1.97e-02   -0.28  0.77771    </w:t>
+      </w:r>
+      <w:r>
+        <w:br w:type="textWrapping"/>
+      </w:r>
+      <w:r>
+        <w:rPr>
+          <w:rStyle w:val="VerbatimChar"/>
+        </w:rPr>
+        <w:t xml:space="preserve">## Ret.snp      9.53e-02   3.70e-02    2.58  0.01233 *  </w:t>
+      </w:r>
+      <w:r>
+        <w:br w:type="textWrapping"/>
+      </w:r>
+      <w:r>
+        <w:rPr>
+          <w:rStyle w:val="VerbatimChar"/>
+        </w:rPr>
+        <w:t xml:space="preserve">## Ret.imab5    1.21e+00   3.19e-01    3.79  0.00034 ***</w:t>
+      </w:r>
+      <w:r>
+        <w:br w:type="textWrapping"/>
+      </w:r>
+      <w:r>
+        <w:rPr>
+          <w:rStyle w:val="VerbatimChar"/>
+        </w:rPr>
+        <w:t xml:space="preserve">## Ret.imab5p  -1.10e-01   1.03e-01   -1.07  0.29002    </w:t>
+      </w:r>
+      <w:r>
+        <w:br w:type="textWrapping"/>
+      </w:r>
+      <w:r>
+        <w:rPr>
+          <w:rStyle w:val="VerbatimChar"/>
+        </w:rPr>
+        <w:t xml:space="preserve">## Ret.dolar   -2.00e-02   2.20e-02   -0.91  0.36706    </w:t>
+      </w:r>
+      <w:r>
+        <w:br w:type="textWrapping"/>
+      </w:r>
+      <w:r>
+        <w:rPr>
+          <w:rStyle w:val="VerbatimChar"/>
+        </w:rPr>
+        <w:t xml:space="preserve">## Ret.di17     9.69e-02   9.46e-02    1.02  0.30958    </w:t>
+      </w:r>
+      <w:r>
+        <w:br w:type="textWrapping"/>
+      </w:r>
+      <w:r>
+        <w:rPr>
+          <w:rStyle w:val="VerbatimChar"/>
+        </w:rPr>
+        <w:t xml:space="preserve">## Ret.di21    -5.51e-02   4.50e-02   -1.22  0.22551    </w:t>
+      </w:r>
+      <w:r>
+        <w:br w:type="textWrapping"/>
       </w:r>
       <w:r>
         <w:rPr>
@@ -4518,7 +4526,7 @@
         <w:t xml:space="preserve">## ---</w:t>
       </w:r>
       <w:r>
-        <w:br/>
+        <w:br w:type="textWrapping"/>
       </w:r>
       <w:r>
         <w:rPr>
@@ -4527,7 +4535,7 @@
         <w:t xml:space="preserve">## Signif. codes:  0 '***' 0.001 '**' 0.01 '*' 0.05 '.' 0.1 ' ' 1</w:t>
       </w:r>
       <w:r>
-        <w:br/>
+        <w:br w:type="textWrapping"/>
       </w:r>
       <w:r>
         <w:rPr>
@@ -4536,31 +4544,31 @@
         <w:t xml:space="preserve">## </w:t>
       </w:r>
       <w:r>
-        <w:br/>
-      </w:r>
-      <w:r>
-        <w:rPr>
-          <w:rStyle w:val="VerbatimChar"/>
-        </w:rPr>
-        <w:t xml:space="preserve">## Residual standard error: 0.00202 on 62 degrees of freedom</w:t>
-      </w:r>
-      <w:r>
-        <w:br/>
-      </w:r>
-      <w:r>
-        <w:rPr>
-          <w:rStyle w:val="VerbatimChar"/>
-        </w:rPr>
-        <w:t xml:space="preserve">## Multiple R-squared:  0.415,  Adjusted R-squared:  0.349 </w:t>
-      </w:r>
-      <w:r>
-        <w:br/>
-      </w:r>
-      <w:r>
-        <w:rPr>
-          <w:rStyle w:val="VerbatimChar"/>
-        </w:rPr>
-        <w:t xml:space="preserve">## F-statistic: 6.28 on 7 and 62 DF,  p-value: 1.39e-05</w:t>
+        <w:br w:type="textWrapping"/>
+      </w:r>
+      <w:r>
+        <w:rPr>
+          <w:rStyle w:val="VerbatimChar"/>
+        </w:rPr>
+        <w:t xml:space="preserve">## Residual standard error: 0.002 on 62 degrees of freedom</w:t>
+      </w:r>
+      <w:r>
+        <w:br w:type="textWrapping"/>
+      </w:r>
+      <w:r>
+        <w:rPr>
+          <w:rStyle w:val="VerbatimChar"/>
+        </w:rPr>
+        <w:t xml:space="preserve">## Multiple R-squared:  0.426,  Adjusted R-squared:  0.361 </w:t>
+      </w:r>
+      <w:r>
+        <w:br w:type="textWrapping"/>
+      </w:r>
+      <w:r>
+        <w:rPr>
+          <w:rStyle w:val="VerbatimChar"/>
+        </w:rPr>
+        <w:t xml:space="preserve">## F-statistic: 6.57 on 7 and 62 DF,  p-value: 8.16e-06</w:t>
       </w:r>
     </w:p>
     <w:p>
@@ -4574,7 +4582,7 @@
         <w:t xml:space="preserve">## Regressão da janela 2 (2018)</w:t>
       </w:r>
       <w:r>
-        <w:br/>
+        <w:br w:type="textWrapping"/>
       </w:r>
       <w:r>
         <w:rPr>
@@ -4655,7 +4663,7 @@
         <w:t xml:space="preserve">+</w:t>
       </w:r>
       <w:r>
-        <w:br/>
+        <w:br w:type="textWrapping"/>
       </w:r>
       <w:r>
         <w:rPr>
@@ -4706,7 +4714,7 @@
         <w:t xml:space="preserve">jan2)</w:t>
       </w:r>
       <w:r>
-        <w:br/>
+        <w:br w:type="textWrapping"/>
       </w:r>
       <w:r>
         <w:rPr>
@@ -4733,7 +4741,7 @@
         <w:t xml:space="preserve">#coeficientes</w:t>
       </w:r>
       <w:r>
-        <w:br/>
+        <w:br w:type="textWrapping"/>
       </w:r>
       <w:r>
         <w:rPr>
@@ -4760,7 +4768,7 @@
         <w:t xml:space="preserve">#retorno previsto</w:t>
       </w:r>
       <w:r>
-        <w:br/>
+        <w:br w:type="textWrapping"/>
       </w:r>
       <w:r>
         <w:rPr>
@@ -4787,7 +4795,7 @@
         <w:t xml:space="preserve">#residuos</w:t>
       </w:r>
       <w:r>
-        <w:br/>
+        <w:br w:type="textWrapping"/>
       </w:r>
       <w:r>
         <w:rPr>
@@ -4813,7 +4821,7 @@
         <w:t xml:space="preserve">## </w:t>
       </w:r>
       <w:r>
-        <w:br/>
+        <w:br w:type="textWrapping"/>
       </w:r>
       <w:r>
         <w:rPr>
@@ -4822,7 +4830,7 @@
         <w:t xml:space="preserve">## Call:</w:t>
       </w:r>
       <w:r>
-        <w:br/>
+        <w:br w:type="textWrapping"/>
       </w:r>
       <w:r>
         <w:rPr>
@@ -4831,7 +4839,7 @@
         <w:t xml:space="preserve">## lm(formula = Ret.verde ~ Ret.ibov + Ret.snp + Ret.imab5 + Ret.imab5p + </w:t>
       </w:r>
       <w:r>
-        <w:br/>
+        <w:br w:type="textWrapping"/>
       </w:r>
       <w:r>
         <w:rPr>
@@ -4840,7 +4848,7 @@
         <w:t xml:space="preserve">##     Ret.dolar + Ret.di19 + Ret.di23, data = jan2)</w:t>
       </w:r>
       <w:r>
-        <w:br/>
+        <w:br w:type="textWrapping"/>
       </w:r>
       <w:r>
         <w:rPr>
@@ -4849,7 +4857,7 @@
         <w:t xml:space="preserve">## </w:t>
       </w:r>
       <w:r>
-        <w:br/>
+        <w:br w:type="textWrapping"/>
       </w:r>
       <w:r>
         <w:rPr>
@@ -4858,7 +4866,7 @@
         <w:t xml:space="preserve">## Residuals:</w:t>
       </w:r>
       <w:r>
-        <w:br/>
+        <w:br w:type="textWrapping"/>
       </w:r>
       <w:r>
         <w:rPr>
@@ -4867,16 +4875,16 @@
         <w:t xml:space="preserve">##       Min        1Q    Median        3Q       Max </w:t>
       </w:r>
       <w:r>
-        <w:br/>
-      </w:r>
-      <w:r>
-        <w:rPr>
-          <w:rStyle w:val="VerbatimChar"/>
-        </w:rPr>
-        <w:t xml:space="preserve">## -0.002635 -0.000916 -0.000093  0.000549  0.006030 </w:t>
-      </w:r>
-      <w:r>
-        <w:br/>
+        <w:br w:type="textWrapping"/>
+      </w:r>
+      <w:r>
+        <w:rPr>
+          <w:rStyle w:val="VerbatimChar"/>
+        </w:rPr>
+        <w:t xml:space="preserve">## -0.002628 -0.000882 -0.000140  0.000448  0.004894 </w:t>
+      </w:r>
+      <w:r>
+        <w:br w:type="textWrapping"/>
       </w:r>
       <w:r>
         <w:rPr>
@@ -4885,7 +4893,7 @@
         <w:t xml:space="preserve">## </w:t>
       </w:r>
       <w:r>
-        <w:br/>
+        <w:br w:type="textWrapping"/>
       </w:r>
       <w:r>
         <w:rPr>
@@ -4894,7 +4902,7 @@
         <w:t xml:space="preserve">## Coefficients:</w:t>
       </w:r>
       <w:r>
-        <w:br/>
+        <w:br w:type="textWrapping"/>
       </w:r>
       <w:r>
         <w:rPr>
@@ -4903,79 +4911,79 @@
         <w:t xml:space="preserve">##              Estimate Std. Error t value Pr(&gt;|t|)    </w:t>
       </w:r>
       <w:r>
-        <w:br/>
-      </w:r>
-      <w:r>
-        <w:rPr>
-          <w:rStyle w:val="VerbatimChar"/>
-        </w:rPr>
-        <w:t xml:space="preserve">## (Intercept)  9.51e-05   1.98e-04    0.48  0.63260    </w:t>
-      </w:r>
-      <w:r>
-        <w:br/>
-      </w:r>
-      <w:r>
-        <w:rPr>
-          <w:rStyle w:val="VerbatimChar"/>
-        </w:rPr>
-        <w:t xml:space="preserve">## Ret.ibov     5.58e-02   1.55e-02    3.60  0.00063 ***</w:t>
-      </w:r>
-      <w:r>
-        <w:br/>
-      </w:r>
-      <w:r>
-        <w:rPr>
-          <w:rStyle w:val="VerbatimChar"/>
-        </w:rPr>
-        <w:t xml:space="preserve">## Ret.snp      1.07e-01   2.49e-02    4.29  6.4e-05 ***</w:t>
-      </w:r>
-      <w:r>
-        <w:br/>
-      </w:r>
-      <w:r>
-        <w:rPr>
-          <w:rStyle w:val="VerbatimChar"/>
-        </w:rPr>
-        <w:t xml:space="preserve">## Ret.imab5    1.18e-01   1.96e-01    0.60  0.55022    </w:t>
-      </w:r>
-      <w:r>
-        <w:br/>
-      </w:r>
-      <w:r>
-        <w:rPr>
-          <w:rStyle w:val="VerbatimChar"/>
-        </w:rPr>
-        <w:t xml:space="preserve">## Ret.imab5p   3.25e-01   7.37e-02    4.41  4.1e-05 ***</w:t>
-      </w:r>
-      <w:r>
-        <w:br/>
-      </w:r>
-      <w:r>
-        <w:rPr>
-          <w:rStyle w:val="VerbatimChar"/>
-        </w:rPr>
-        <w:t xml:space="preserve">## Ret.dolar    4.76e-02   2.34e-02    2.04  0.04580 *  </w:t>
-      </w:r>
-      <w:r>
-        <w:br/>
-      </w:r>
-      <w:r>
-        <w:rPr>
-          <w:rStyle w:val="VerbatimChar"/>
-        </w:rPr>
-        <w:t xml:space="preserve">## Ret.di19     4.26e-02   2.63e-02    1.62  0.11069    </w:t>
-      </w:r>
-      <w:r>
-        <w:br/>
-      </w:r>
-      <w:r>
-        <w:rPr>
-          <w:rStyle w:val="VerbatimChar"/>
-        </w:rPr>
-        <w:t xml:space="preserve">## Ret.di23    -1.76e-02   2.03e-02   -0.86  0.39105    </w:t>
-      </w:r>
-      <w:r>
-        <w:br/>
+        <w:br w:type="textWrapping"/>
+      </w:r>
+      <w:r>
+        <w:rPr>
+          <w:rStyle w:val="VerbatimChar"/>
+        </w:rPr>
+        <w:t xml:space="preserve">## (Intercept)  6.26e-05   1.87e-04    0.33   0.7393    </w:t>
+      </w:r>
+      <w:r>
+        <w:br w:type="textWrapping"/>
+      </w:r>
+      <w:r>
+        <w:rPr>
+          <w:rStyle w:val="VerbatimChar"/>
+        </w:rPr>
+        <w:t xml:space="preserve">## Ret.ibov     6.69e-02   1.53e-02    4.36  5.0e-05 ***</w:t>
+      </w:r>
+      <w:r>
+        <w:br w:type="textWrapping"/>
+      </w:r>
+      <w:r>
+        <w:rPr>
+          <w:rStyle w:val="VerbatimChar"/>
+        </w:rPr>
+        <w:t xml:space="preserve">## Ret.snp      1.10e-01   2.34e-02    4.69  1.6e-05 ***</w:t>
+      </w:r>
+      <w:r>
+        <w:br w:type="textWrapping"/>
+      </w:r>
+      <w:r>
+        <w:rPr>
+          <w:rStyle w:val="VerbatimChar"/>
+        </w:rPr>
+        <w:t xml:space="preserve">## Ret.imab5    4.09e-01   2.13e-01    1.92   0.0597 .  </w:t>
+      </w:r>
+      <w:r>
+        <w:br w:type="textWrapping"/>
+      </w:r>
+      <w:r>
+        <w:rPr>
+          <w:rStyle w:val="VerbatimChar"/>
+        </w:rPr>
+        <w:t xml:space="preserve">## Ret.imab5p   1.55e-01   9.84e-02    1.58   0.1196    </w:t>
+      </w:r>
+      <w:r>
+        <w:br w:type="textWrapping"/>
+      </w:r>
+      <w:r>
+        <w:rPr>
+          <w:rStyle w:val="VerbatimChar"/>
+        </w:rPr>
+        <w:t xml:space="preserve">## Ret.dolar    5.39e-02   2.43e-02    2.21   0.0305 *  </w:t>
+      </w:r>
+      <w:r>
+        <w:br w:type="textWrapping"/>
+      </w:r>
+      <w:r>
+        <w:rPr>
+          <w:rStyle w:val="VerbatimChar"/>
+        </w:rPr>
+        <w:t xml:space="preserve">## Ret.di19     8.85e-02   3.18e-02    2.78   0.0072 ** </w:t>
+      </w:r>
+      <w:r>
+        <w:br w:type="textWrapping"/>
+      </w:r>
+      <w:r>
+        <w:rPr>
+          <w:rStyle w:val="VerbatimChar"/>
+        </w:rPr>
+        <w:t xml:space="preserve">## Ret.di23    -6.51e-02   2.87e-02   -2.27   0.0268 *  </w:t>
+      </w:r>
+      <w:r>
+        <w:br w:type="textWrapping"/>
       </w:r>
       <w:r>
         <w:rPr>
@@ -4984,7 +4992,7 @@
         <w:t xml:space="preserve">## ---</w:t>
       </w:r>
       <w:r>
-        <w:br/>
+        <w:br w:type="textWrapping"/>
       </w:r>
       <w:r>
         <w:rPr>
@@ -4993,7 +5001,7 @@
         <w:t xml:space="preserve">## Signif. codes:  0 '***' 0.001 '**' 0.01 '*' 0.05 '.' 0.1 ' ' 1</w:t>
       </w:r>
       <w:r>
-        <w:br/>
+        <w:br w:type="textWrapping"/>
       </w:r>
       <w:r>
         <w:rPr>
@@ -5002,31 +5010,31 @@
         <w:t xml:space="preserve">## </w:t>
       </w:r>
       <w:r>
-        <w:br/>
-      </w:r>
-      <w:r>
-        <w:rPr>
-          <w:rStyle w:val="VerbatimChar"/>
-        </w:rPr>
-        <w:t xml:space="preserve">## Residual standard error: 0.00154 on 62 degrees of freedom</w:t>
-      </w:r>
-      <w:r>
-        <w:br/>
-      </w:r>
-      <w:r>
-        <w:rPr>
-          <w:rStyle w:val="VerbatimChar"/>
-        </w:rPr>
-        <w:t xml:space="preserve">## Multiple R-squared:  0.688,  Adjusted R-squared:  0.652 </w:t>
-      </w:r>
-      <w:r>
-        <w:br/>
-      </w:r>
-      <w:r>
-        <w:rPr>
-          <w:rStyle w:val="VerbatimChar"/>
-        </w:rPr>
-        <w:t xml:space="preserve">## F-statistic: 19.5 on 7 and 62 DF,  p-value: 1.61e-13</w:t>
+        <w:br w:type="textWrapping"/>
+      </w:r>
+      <w:r>
+        <w:rPr>
+          <w:rStyle w:val="VerbatimChar"/>
+        </w:rPr>
+        <w:t xml:space="preserve">## Residual standard error: 0.00146 on 62 degrees of freedom</w:t>
+      </w:r>
+      <w:r>
+        <w:br w:type="textWrapping"/>
+      </w:r>
+      <w:r>
+        <w:rPr>
+          <w:rStyle w:val="VerbatimChar"/>
+        </w:rPr>
+        <w:t xml:space="preserve">## Multiple R-squared:  0.717,  Adjusted R-squared:  0.685 </w:t>
+      </w:r>
+      <w:r>
+        <w:br w:type="textWrapping"/>
+      </w:r>
+      <w:r>
+        <w:rPr>
+          <w:rStyle w:val="VerbatimChar"/>
+        </w:rPr>
+        <w:t xml:space="preserve">## F-statistic: 22.5 on 7 and 62 DF,  p-value: 8.15e-15</w:t>
       </w:r>
     </w:p>
     <w:p>
@@ -5040,7 +5048,7 @@
         <w:t xml:space="preserve">## Regressão da janela 3 (2020)</w:t>
       </w:r>
       <w:r>
-        <w:br/>
+        <w:br w:type="textWrapping"/>
       </w:r>
       <w:r>
         <w:rPr>
@@ -5121,7 +5129,7 @@
         <w:t xml:space="preserve">+</w:t>
       </w:r>
       <w:r>
-        <w:br/>
+        <w:br w:type="textWrapping"/>
       </w:r>
       <w:r>
         <w:rPr>
@@ -5172,7 +5180,7 @@
         <w:t xml:space="preserve">jan3)</w:t>
       </w:r>
       <w:r>
-        <w:br/>
+        <w:br w:type="textWrapping"/>
       </w:r>
       <w:r>
         <w:rPr>
@@ -5199,7 +5207,7 @@
         <w:t xml:space="preserve">#coeficientes</w:t>
       </w:r>
       <w:r>
-        <w:br/>
+        <w:br w:type="textWrapping"/>
       </w:r>
       <w:r>
         <w:rPr>
@@ -5226,7 +5234,7 @@
         <w:t xml:space="preserve">#retorno previsto</w:t>
       </w:r>
       <w:r>
-        <w:br/>
+        <w:br w:type="textWrapping"/>
       </w:r>
       <w:r>
         <w:rPr>
@@ -5253,7 +5261,7 @@
         <w:t xml:space="preserve">#residuos</w:t>
       </w:r>
       <w:r>
-        <w:br/>
+        <w:br w:type="textWrapping"/>
       </w:r>
       <w:r>
         <w:rPr>
@@ -5279,7 +5287,7 @@
         <w:t xml:space="preserve">## </w:t>
       </w:r>
       <w:r>
-        <w:br/>
+        <w:br w:type="textWrapping"/>
       </w:r>
       <w:r>
         <w:rPr>
@@ -5288,7 +5296,7 @@
         <w:t xml:space="preserve">## Call:</w:t>
       </w:r>
       <w:r>
-        <w:br/>
+        <w:br w:type="textWrapping"/>
       </w:r>
       <w:r>
         <w:rPr>
@@ -5297,7 +5305,7 @@
         <w:t xml:space="preserve">## lm(formula = Ret.verde ~ Ret.ibov + Ret.snp + Ret.imab5 + Ret.imab5p + </w:t>
       </w:r>
       <w:r>
-        <w:br/>
+        <w:br w:type="textWrapping"/>
       </w:r>
       <w:r>
         <w:rPr>
@@ -5306,7 +5314,7 @@
         <w:t xml:space="preserve">##     Ret.dolar + Ret.di21 + Ret.di25, data = jan3)</w:t>
       </w:r>
       <w:r>
-        <w:br/>
+        <w:br w:type="textWrapping"/>
       </w:r>
       <w:r>
         <w:rPr>
@@ -5315,7 +5323,7 @@
         <w:t xml:space="preserve">## </w:t>
       </w:r>
       <w:r>
-        <w:br/>
+        <w:br w:type="textWrapping"/>
       </w:r>
       <w:r>
         <w:rPr>
@@ -5324,7 +5332,7 @@
         <w:t xml:space="preserve">## Residuals:</w:t>
       </w:r>
       <w:r>
-        <w:br/>
+        <w:br w:type="textWrapping"/>
       </w:r>
       <w:r>
         <w:rPr>
@@ -5333,16 +5341,16 @@
         <w:t xml:space="preserve">##       Min        1Q    Median        3Q       Max </w:t>
       </w:r>
       <w:r>
-        <w:br/>
-      </w:r>
-      <w:r>
-        <w:rPr>
-          <w:rStyle w:val="VerbatimChar"/>
-        </w:rPr>
-        <w:t xml:space="preserve">## -0.008934 -0.002115 -0.000218  0.001651  0.014358 </w:t>
-      </w:r>
-      <w:r>
-        <w:br/>
+        <w:br w:type="textWrapping"/>
+      </w:r>
+      <w:r>
+        <w:rPr>
+          <w:rStyle w:val="VerbatimChar"/>
+        </w:rPr>
+        <w:t xml:space="preserve">## -0.009777 -0.002261  0.000085  0.001897  0.013336 </w:t>
+      </w:r>
+      <w:r>
+        <w:br w:type="textWrapping"/>
       </w:r>
       <w:r>
         <w:rPr>
@@ -5351,7 +5359,7 @@
         <w:t xml:space="preserve">## </w:t>
       </w:r>
       <w:r>
-        <w:br/>
+        <w:br w:type="textWrapping"/>
       </w:r>
       <w:r>
         <w:rPr>
@@ -5360,7 +5368,7 @@
         <w:t xml:space="preserve">## Coefficients:</w:t>
       </w:r>
       <w:r>
-        <w:br/>
+        <w:br w:type="textWrapping"/>
       </w:r>
       <w:r>
         <w:rPr>
@@ -5369,79 +5377,79 @@
         <w:t xml:space="preserve">##              Estimate Std. Error t value Pr(&gt;|t|)    </w:t>
       </w:r>
       <w:r>
-        <w:br/>
-      </w:r>
-      <w:r>
-        <w:rPr>
-          <w:rStyle w:val="VerbatimChar"/>
-        </w:rPr>
-        <w:t xml:space="preserve">## (Intercept)  0.000711   0.000551    1.29     0.20    </w:t>
-      </w:r>
-      <w:r>
-        <w:br/>
-      </w:r>
-      <w:r>
-        <w:rPr>
-          <w:rStyle w:val="VerbatimChar"/>
-        </w:rPr>
-        <w:t xml:space="preserve">## Ret.ibov     0.199721   0.036716    5.44  9.6e-07 ***</w:t>
-      </w:r>
-      <w:r>
-        <w:br/>
-      </w:r>
-      <w:r>
-        <w:rPr>
-          <w:rStyle w:val="VerbatimChar"/>
-        </w:rPr>
-        <w:t xml:space="preserve">## Ret.snp      0.248032   0.029575    8.39  8.5e-12 ***</w:t>
-      </w:r>
-      <w:r>
-        <w:br/>
-      </w:r>
-      <w:r>
-        <w:rPr>
-          <w:rStyle w:val="VerbatimChar"/>
-        </w:rPr>
-        <w:t xml:space="preserve">## Ret.imab5   -0.471024   0.459079   -1.03     0.31    </w:t>
-      </w:r>
-      <w:r>
-        <w:br/>
-      </w:r>
-      <w:r>
-        <w:rPr>
-          <w:rStyle w:val="VerbatimChar"/>
-        </w:rPr>
-        <w:t xml:space="preserve">## Ret.imab5p   0.056476   0.106238    0.53     0.60    </w:t>
-      </w:r>
-      <w:r>
-        <w:br/>
-      </w:r>
-      <w:r>
-        <w:rPr>
-          <w:rStyle w:val="VerbatimChar"/>
-        </w:rPr>
-        <w:t xml:space="preserve">## Ret.dolar    0.029659   0.037031    0.80     0.43    </w:t>
-      </w:r>
-      <w:r>
-        <w:br/>
-      </w:r>
-      <w:r>
-        <w:rPr>
-          <w:rStyle w:val="VerbatimChar"/>
-        </w:rPr>
-        <w:t xml:space="preserve">## Ret.di21     0.016981   0.026720    0.64     0.53    </w:t>
-      </w:r>
-      <w:r>
-        <w:br/>
-      </w:r>
-      <w:r>
-        <w:rPr>
-          <w:rStyle w:val="VerbatimChar"/>
-        </w:rPr>
-        <w:t xml:space="preserve">## Ret.di25    -0.026302   0.040191   -0.65     0.52    </w:t>
-      </w:r>
-      <w:r>
-        <w:br/>
+        <w:br w:type="textWrapping"/>
+      </w:r>
+      <w:r>
+        <w:rPr>
+          <w:rStyle w:val="VerbatimChar"/>
+        </w:rPr>
+        <w:t xml:space="preserve">## (Intercept)  0.000802   0.000528    1.52    0.134    </w:t>
+      </w:r>
+      <w:r>
+        <w:br w:type="textWrapping"/>
+      </w:r>
+      <w:r>
+        <w:rPr>
+          <w:rStyle w:val="VerbatimChar"/>
+        </w:rPr>
+        <w:t xml:space="preserve">## Ret.ibov     0.206224   0.034987    5.89  1.7e-07 ***</w:t>
+      </w:r>
+      <w:r>
+        <w:br w:type="textWrapping"/>
+      </w:r>
+      <w:r>
+        <w:rPr>
+          <w:rStyle w:val="VerbatimChar"/>
+        </w:rPr>
+        <w:t xml:space="preserve">## Ret.snp      0.232716   0.028943    8.04  3.4e-11 ***</w:t>
+      </w:r>
+      <w:r>
+        <w:br w:type="textWrapping"/>
+      </w:r>
+      <w:r>
+        <w:rPr>
+          <w:rStyle w:val="VerbatimChar"/>
+        </w:rPr>
+        <w:t xml:space="preserve">## Ret.imab5   -0.290666   0.383425   -0.76    0.451    </w:t>
+      </w:r>
+      <w:r>
+        <w:br w:type="textWrapping"/>
+      </w:r>
+      <w:r>
+        <w:rPr>
+          <w:rStyle w:val="VerbatimChar"/>
+        </w:rPr>
+        <w:t xml:space="preserve">## Ret.imab5p  -0.023524   0.101228   -0.23    0.817    </w:t>
+      </w:r>
+      <w:r>
+        <w:br w:type="textWrapping"/>
+      </w:r>
+      <w:r>
+        <w:rPr>
+          <w:rStyle w:val="VerbatimChar"/>
+        </w:rPr>
+        <w:t xml:space="preserve">## Ret.dolar    0.047402   0.036006    1.32    0.193    </w:t>
+      </w:r>
+      <w:r>
+        <w:br w:type="textWrapping"/>
+      </w:r>
+      <w:r>
+        <w:rPr>
+          <w:rStyle w:val="VerbatimChar"/>
+        </w:rPr>
+        <w:t xml:space="preserve">## Ret.di21     0.054057   0.026733    2.02    0.047 *  </w:t>
+      </w:r>
+      <w:r>
+        <w:br w:type="textWrapping"/>
+      </w:r>
+      <w:r>
+        <w:rPr>
+          <w:rStyle w:val="VerbatimChar"/>
+        </w:rPr>
+        <w:t xml:space="preserve">## Ret.di25    -0.063265   0.034788   -1.82    0.074 .  </w:t>
+      </w:r>
+      <w:r>
+        <w:br w:type="textWrapping"/>
       </w:r>
       <w:r>
         <w:rPr>
@@ -5450,7 +5458,7 @@
         <w:t xml:space="preserve">## ---</w:t>
       </w:r>
       <w:r>
-        <w:br/>
+        <w:br w:type="textWrapping"/>
       </w:r>
       <w:r>
         <w:rPr>
@@ -5459,7 +5467,7 @@
         <w:t xml:space="preserve">## Signif. codes:  0 '***' 0.001 '**' 0.01 '*' 0.05 '.' 0.1 ' ' 1</w:t>
       </w:r>
       <w:r>
-        <w:br/>
+        <w:br w:type="textWrapping"/>
       </w:r>
       <w:r>
         <w:rPr>
@@ -5468,31 +5476,692 @@
         <w:t xml:space="preserve">## </w:t>
       </w:r>
       <w:r>
-        <w:br/>
-      </w:r>
-      <w:r>
-        <w:rPr>
-          <w:rStyle w:val="VerbatimChar"/>
-        </w:rPr>
-        <w:t xml:space="preserve">## Residual standard error: 0.0042 on 62 degrees of freedom</w:t>
-      </w:r>
-      <w:r>
-        <w:br/>
-      </w:r>
-      <w:r>
-        <w:rPr>
-          <w:rStyle w:val="VerbatimChar"/>
-        </w:rPr>
-        <w:t xml:space="preserve">## Multiple R-squared:  0.823,  Adjusted R-squared:  0.803 </w:t>
-      </w:r>
-      <w:r>
-        <w:br/>
-      </w:r>
-      <w:r>
-        <w:rPr>
-          <w:rStyle w:val="VerbatimChar"/>
-        </w:rPr>
-        <w:t xml:space="preserve">## F-statistic: 41.2 on 7 and 62 DF,  p-value: &lt;2e-16</w:t>
+        <w:br w:type="textWrapping"/>
+      </w:r>
+      <w:r>
+        <w:rPr>
+          <w:rStyle w:val="VerbatimChar"/>
+        </w:rPr>
+        <w:t xml:space="preserve">## Residual standard error: 0.00402 on 62 degrees of freedom</w:t>
+      </w:r>
+      <w:r>
+        <w:br w:type="textWrapping"/>
+      </w:r>
+      <w:r>
+        <w:rPr>
+          <w:rStyle w:val="VerbatimChar"/>
+        </w:rPr>
+        <w:t xml:space="preserve">## Multiple R-squared:  0.838,  Adjusted R-squared:  0.82 </w:t>
+      </w:r>
+      <w:r>
+        <w:br w:type="textWrapping"/>
+      </w:r>
+      <w:r>
+        <w:rPr>
+          <w:rStyle w:val="VerbatimChar"/>
+        </w:rPr>
+        <w:t xml:space="preserve">## F-statistic: 45.9 on 7 and 62 DF,  p-value: &lt;2e-16</w:t>
+      </w:r>
+    </w:p>
+    <w:p>
+      <w:pPr>
+        <w:pStyle w:val="SourceCode"/>
+      </w:pPr>
+      <w:r>
+        <w:rPr>
+          <w:rStyle w:val="KeywordTok"/>
+        </w:rPr>
+        <w:t xml:space="preserve">stargazer</w:t>
+      </w:r>
+      <w:r>
+        <w:rPr>
+          <w:rStyle w:val="NormalTok"/>
+        </w:rPr>
+        <w:t xml:space="preserve">(</w:t>
+      </w:r>
+      <w:r>
+        <w:rPr>
+          <w:rStyle w:val="KeywordTok"/>
+        </w:rPr>
+        <w:t xml:space="preserve">list</w:t>
+      </w:r>
+      <w:r>
+        <w:rPr>
+          <w:rStyle w:val="NormalTok"/>
+        </w:rPr>
+        <w:t xml:space="preserve">(regres1,regres2,regres3),</w:t>
+      </w:r>
+      <w:r>
+        <w:rPr>
+          <w:rStyle w:val="DataTypeTok"/>
+        </w:rPr>
+        <w:t xml:space="preserve">type=</w:t>
+      </w:r>
+      <w:r>
+        <w:rPr>
+          <w:rStyle w:val="StringTok"/>
+        </w:rPr>
+        <w:t xml:space="preserve">"text"</w:t>
+      </w:r>
+      <w:r>
+        <w:rPr>
+          <w:rStyle w:val="NormalTok"/>
+        </w:rPr>
+        <w:t xml:space="preserve">,</w:t>
+      </w:r>
+      <w:r>
+        <w:br w:type="textWrapping"/>
+      </w:r>
+      <w:r>
+        <w:rPr>
+          <w:rStyle w:val="NormalTok"/>
+        </w:rPr>
+        <w:t xml:space="preserve">          </w:t>
+      </w:r>
+      <w:r>
+        <w:rPr>
+          <w:rStyle w:val="DataTypeTok"/>
+        </w:rPr>
+        <w:t xml:space="preserve">dep.var.labels.include =</w:t>
+      </w:r>
+      <w:r>
+        <w:rPr>
+          <w:rStyle w:val="NormalTok"/>
+        </w:rPr>
+        <w:t xml:space="preserve"> F,</w:t>
+      </w:r>
+      <w:r>
+        <w:br w:type="textWrapping"/>
+      </w:r>
+      <w:r>
+        <w:rPr>
+          <w:rStyle w:val="NormalTok"/>
+        </w:rPr>
+        <w:t xml:space="preserve">          </w:t>
+      </w:r>
+      <w:r>
+        <w:rPr>
+          <w:rStyle w:val="DataTypeTok"/>
+        </w:rPr>
+        <w:t xml:space="preserve">column.labels =</w:t>
+      </w:r>
+      <w:r>
+        <w:rPr>
+          <w:rStyle w:val="NormalTok"/>
+        </w:rPr>
+        <w:t xml:space="preserve"> </w:t>
+      </w:r>
+      <w:r>
+        <w:rPr>
+          <w:rStyle w:val="KeywordTok"/>
+        </w:rPr>
+        <w:t xml:space="preserve">c</w:t>
+      </w:r>
+      <w:r>
+        <w:rPr>
+          <w:rStyle w:val="NormalTok"/>
+        </w:rPr>
+        <w:t xml:space="preserve">(</w:t>
+      </w:r>
+      <w:r>
+        <w:rPr>
+          <w:rStyle w:val="StringTok"/>
+        </w:rPr>
+        <w:t xml:space="preserve">"2otri/2016"</w:t>
+      </w:r>
+      <w:r>
+        <w:rPr>
+          <w:rStyle w:val="NormalTok"/>
+        </w:rPr>
+        <w:t xml:space="preserve">,</w:t>
+      </w:r>
+      <w:r>
+        <w:br w:type="textWrapping"/>
+      </w:r>
+      <w:r>
+        <w:rPr>
+          <w:rStyle w:val="NormalTok"/>
+        </w:rPr>
+        <w:t xml:space="preserve">                            </w:t>
+      </w:r>
+      <w:r>
+        <w:rPr>
+          <w:rStyle w:val="StringTok"/>
+        </w:rPr>
+        <w:t xml:space="preserve">"2otri/2018"</w:t>
+      </w:r>
+      <w:r>
+        <w:rPr>
+          <w:rStyle w:val="NormalTok"/>
+        </w:rPr>
+        <w:t xml:space="preserve">,</w:t>
+      </w:r>
+      <w:r>
+        <w:br w:type="textWrapping"/>
+      </w:r>
+      <w:r>
+        <w:rPr>
+          <w:rStyle w:val="NormalTok"/>
+        </w:rPr>
+        <w:t xml:space="preserve">                            </w:t>
+      </w:r>
+      <w:r>
+        <w:rPr>
+          <w:rStyle w:val="StringTok"/>
+        </w:rPr>
+        <w:t xml:space="preserve">"2otri/2020"</w:t>
+      </w:r>
+      <w:r>
+        <w:rPr>
+          <w:rStyle w:val="NormalTok"/>
+        </w:rPr>
+        <w:t xml:space="preserve">),</w:t>
+      </w:r>
+      <w:r>
+        <w:br w:type="textWrapping"/>
+      </w:r>
+      <w:r>
+        <w:rPr>
+          <w:rStyle w:val="NormalTok"/>
+        </w:rPr>
+        <w:t xml:space="preserve">          </w:t>
+      </w:r>
+      <w:r>
+        <w:rPr>
+          <w:rStyle w:val="DataTypeTok"/>
+        </w:rPr>
+        <w:t xml:space="preserve">keep.stat =</w:t>
+      </w:r>
+      <w:r>
+        <w:rPr>
+          <w:rStyle w:val="NormalTok"/>
+        </w:rPr>
+        <w:t xml:space="preserve"> </w:t>
+      </w:r>
+      <w:r>
+        <w:rPr>
+          <w:rStyle w:val="KeywordTok"/>
+        </w:rPr>
+        <w:t xml:space="preserve">c</w:t>
+      </w:r>
+      <w:r>
+        <w:rPr>
+          <w:rStyle w:val="NormalTok"/>
+        </w:rPr>
+        <w:t xml:space="preserve">(</w:t>
+      </w:r>
+      <w:r>
+        <w:rPr>
+          <w:rStyle w:val="StringTok"/>
+        </w:rPr>
+        <w:t xml:space="preserve">"n"</w:t>
+      </w:r>
+      <w:r>
+        <w:rPr>
+          <w:rStyle w:val="NormalTok"/>
+        </w:rPr>
+        <w:t xml:space="preserve">,</w:t>
+      </w:r>
+      <w:r>
+        <w:rPr>
+          <w:rStyle w:val="StringTok"/>
+        </w:rPr>
+        <w:t xml:space="preserve">"rsq"</w:t>
+      </w:r>
+      <w:r>
+        <w:rPr>
+          <w:rStyle w:val="NormalTok"/>
+        </w:rPr>
+        <w:t xml:space="preserve">,</w:t>
+      </w:r>
+      <w:r>
+        <w:rPr>
+          <w:rStyle w:val="StringTok"/>
+        </w:rPr>
+        <w:t xml:space="preserve">"f"</w:t>
+      </w:r>
+      <w:r>
+        <w:rPr>
+          <w:rStyle w:val="NormalTok"/>
+        </w:rPr>
+        <w:t xml:space="preserve">,</w:t>
+      </w:r>
+      <w:r>
+        <w:rPr>
+          <w:rStyle w:val="StringTok"/>
+        </w:rPr>
+        <w:t xml:space="preserve">"ser"</w:t>
+      </w:r>
+      <w:r>
+        <w:rPr>
+          <w:rStyle w:val="NormalTok"/>
+        </w:rPr>
+        <w:t xml:space="preserve">))</w:t>
+      </w:r>
+    </w:p>
+    <w:p>
+      <w:pPr>
+        <w:pStyle w:val="SourceCode"/>
+      </w:pPr>
+      <w:r>
+        <w:rPr>
+          <w:rStyle w:val="VerbatimChar"/>
+        </w:rPr>
+        <w:t xml:space="preserve">## </w:t>
+      </w:r>
+      <w:r>
+        <w:br w:type="textWrapping"/>
+      </w:r>
+      <w:r>
+        <w:rPr>
+          <w:rStyle w:val="VerbatimChar"/>
+        </w:rPr>
+        <w:t xml:space="preserve">## ==============================================================</w:t>
+      </w:r>
+      <w:r>
+        <w:br w:type="textWrapping"/>
+      </w:r>
+      <w:r>
+        <w:rPr>
+          <w:rStyle w:val="VerbatimChar"/>
+        </w:rPr>
+        <w:t xml:space="preserve">##                                     Dependent variable:       </w:t>
+      </w:r>
+      <w:r>
+        <w:br w:type="textWrapping"/>
+      </w:r>
+      <w:r>
+        <w:rPr>
+          <w:rStyle w:val="VerbatimChar"/>
+        </w:rPr>
+        <w:t xml:space="preserve">##                               --------------------------------</w:t>
+      </w:r>
+      <w:r>
+        <w:br w:type="textWrapping"/>
+      </w:r>
+      <w:r>
+        <w:rPr>
+          <w:rStyle w:val="VerbatimChar"/>
+        </w:rPr>
+        <w:t xml:space="preserve">##                               2otri/2016 2otri/2018 2otri/2020</w:t>
+      </w:r>
+      <w:r>
+        <w:br w:type="textWrapping"/>
+      </w:r>
+      <w:r>
+        <w:rPr>
+          <w:rStyle w:val="VerbatimChar"/>
+        </w:rPr>
+        <w:t xml:space="preserve">##                                  (1)        (2)        (3)    </w:t>
+      </w:r>
+      <w:r>
+        <w:br w:type="textWrapping"/>
+      </w:r>
+      <w:r>
+        <w:rPr>
+          <w:rStyle w:val="VerbatimChar"/>
+        </w:rPr>
+        <w:t xml:space="preserve">## --------------------------------------------------------------</w:t>
+      </w:r>
+      <w:r>
+        <w:br w:type="textWrapping"/>
+      </w:r>
+      <w:r>
+        <w:rPr>
+          <w:rStyle w:val="VerbatimChar"/>
+        </w:rPr>
+        <w:t xml:space="preserve">## Ret.ibov                        -0.006    0.067***   0.206*** </w:t>
+      </w:r>
+      <w:r>
+        <w:br w:type="textWrapping"/>
+      </w:r>
+      <w:r>
+        <w:rPr>
+          <w:rStyle w:val="VerbatimChar"/>
+        </w:rPr>
+        <w:t xml:space="preserve">##                                (0.020)    (0.015)    (0.035)  </w:t>
+      </w:r>
+      <w:r>
+        <w:br w:type="textWrapping"/>
+      </w:r>
+      <w:r>
+        <w:rPr>
+          <w:rStyle w:val="VerbatimChar"/>
+        </w:rPr>
+        <w:t xml:space="preserve">##                                                               </w:t>
+      </w:r>
+      <w:r>
+        <w:br w:type="textWrapping"/>
+      </w:r>
+      <w:r>
+        <w:rPr>
+          <w:rStyle w:val="VerbatimChar"/>
+        </w:rPr>
+        <w:t xml:space="preserve">## Ret.snp                        0.095**    0.110***   0.233*** </w:t>
+      </w:r>
+      <w:r>
+        <w:br w:type="textWrapping"/>
+      </w:r>
+      <w:r>
+        <w:rPr>
+          <w:rStyle w:val="VerbatimChar"/>
+        </w:rPr>
+        <w:t xml:space="preserve">##                                (0.037)    (0.023)    (0.029)  </w:t>
+      </w:r>
+      <w:r>
+        <w:br w:type="textWrapping"/>
+      </w:r>
+      <w:r>
+        <w:rPr>
+          <w:rStyle w:val="VerbatimChar"/>
+        </w:rPr>
+        <w:t xml:space="preserve">##                                                               </w:t>
+      </w:r>
+      <w:r>
+        <w:br w:type="textWrapping"/>
+      </w:r>
+      <w:r>
+        <w:rPr>
+          <w:rStyle w:val="VerbatimChar"/>
+        </w:rPr>
+        <w:t xml:space="preserve">## Ret.imab5                      1.209***    0.409*     -0.291  </w:t>
+      </w:r>
+      <w:r>
+        <w:br w:type="textWrapping"/>
+      </w:r>
+      <w:r>
+        <w:rPr>
+          <w:rStyle w:val="VerbatimChar"/>
+        </w:rPr>
+        <w:t xml:space="preserve">##                                (0.319)    (0.213)    (0.383)  </w:t>
+      </w:r>
+      <w:r>
+        <w:br w:type="textWrapping"/>
+      </w:r>
+      <w:r>
+        <w:rPr>
+          <w:rStyle w:val="VerbatimChar"/>
+        </w:rPr>
+        <w:t xml:space="preserve">##                                                               </w:t>
+      </w:r>
+      <w:r>
+        <w:br w:type="textWrapping"/>
+      </w:r>
+      <w:r>
+        <w:rPr>
+          <w:rStyle w:val="VerbatimChar"/>
+        </w:rPr>
+        <w:t xml:space="preserve">## Ret.imab5p                      -0.110     0.155      -0.024  </w:t>
+      </w:r>
+      <w:r>
+        <w:br w:type="textWrapping"/>
+      </w:r>
+      <w:r>
+        <w:rPr>
+          <w:rStyle w:val="VerbatimChar"/>
+        </w:rPr>
+        <w:t xml:space="preserve">##                                (0.103)    (0.098)    (0.101)  </w:t>
+      </w:r>
+      <w:r>
+        <w:br w:type="textWrapping"/>
+      </w:r>
+      <w:r>
+        <w:rPr>
+          <w:rStyle w:val="VerbatimChar"/>
+        </w:rPr>
+        <w:t xml:space="preserve">##                                                               </w:t>
+      </w:r>
+      <w:r>
+        <w:br w:type="textWrapping"/>
+      </w:r>
+      <w:r>
+        <w:rPr>
+          <w:rStyle w:val="VerbatimChar"/>
+        </w:rPr>
+        <w:t xml:space="preserve">## Ret.dolar                       -0.020    0.054**     0.047   </w:t>
+      </w:r>
+      <w:r>
+        <w:br w:type="textWrapping"/>
+      </w:r>
+      <w:r>
+        <w:rPr>
+          <w:rStyle w:val="VerbatimChar"/>
+        </w:rPr>
+        <w:t xml:space="preserve">##                                (0.022)    (0.024)    (0.036)  </w:t>
+      </w:r>
+      <w:r>
+        <w:br w:type="textWrapping"/>
+      </w:r>
+      <w:r>
+        <w:rPr>
+          <w:rStyle w:val="VerbatimChar"/>
+        </w:rPr>
+        <w:t xml:space="preserve">##                                                               </w:t>
+      </w:r>
+      <w:r>
+        <w:br w:type="textWrapping"/>
+      </w:r>
+      <w:r>
+        <w:rPr>
+          <w:rStyle w:val="VerbatimChar"/>
+        </w:rPr>
+        <w:t xml:space="preserve">## Ret.di17                        0.097                         </w:t>
+      </w:r>
+      <w:r>
+        <w:br w:type="textWrapping"/>
+      </w:r>
+      <w:r>
+        <w:rPr>
+          <w:rStyle w:val="VerbatimChar"/>
+        </w:rPr>
+        <w:t xml:space="preserve">##                                (0.095)                        </w:t>
+      </w:r>
+      <w:r>
+        <w:br w:type="textWrapping"/>
+      </w:r>
+      <w:r>
+        <w:rPr>
+          <w:rStyle w:val="VerbatimChar"/>
+        </w:rPr>
+        <w:t xml:space="preserve">##                                                               </w:t>
+      </w:r>
+      <w:r>
+        <w:br w:type="textWrapping"/>
+      </w:r>
+      <w:r>
+        <w:rPr>
+          <w:rStyle w:val="VerbatimChar"/>
+        </w:rPr>
+        <w:t xml:space="preserve">## Ret.di21                        -0.055               0.054**  </w:t>
+      </w:r>
+      <w:r>
+        <w:br w:type="textWrapping"/>
+      </w:r>
+      <w:r>
+        <w:rPr>
+          <w:rStyle w:val="VerbatimChar"/>
+        </w:rPr>
+        <w:t xml:space="preserve">##                                (0.045)               (0.027)  </w:t>
+      </w:r>
+      <w:r>
+        <w:br w:type="textWrapping"/>
+      </w:r>
+      <w:r>
+        <w:rPr>
+          <w:rStyle w:val="VerbatimChar"/>
+        </w:rPr>
+        <w:t xml:space="preserve">##                                                               </w:t>
+      </w:r>
+      <w:r>
+        <w:br w:type="textWrapping"/>
+      </w:r>
+      <w:r>
+        <w:rPr>
+          <w:rStyle w:val="VerbatimChar"/>
+        </w:rPr>
+        <w:t xml:space="preserve">## Ret.di19                                  0.089***            </w:t>
+      </w:r>
+      <w:r>
+        <w:br w:type="textWrapping"/>
+      </w:r>
+      <w:r>
+        <w:rPr>
+          <w:rStyle w:val="VerbatimChar"/>
+        </w:rPr>
+        <w:t xml:space="preserve">##                                           (0.032)             </w:t>
+      </w:r>
+      <w:r>
+        <w:br w:type="textWrapping"/>
+      </w:r>
+      <w:r>
+        <w:rPr>
+          <w:rStyle w:val="VerbatimChar"/>
+        </w:rPr>
+        <w:t xml:space="preserve">##                                                               </w:t>
+      </w:r>
+      <w:r>
+        <w:br w:type="textWrapping"/>
+      </w:r>
+      <w:r>
+        <w:rPr>
+          <w:rStyle w:val="VerbatimChar"/>
+        </w:rPr>
+        <w:t xml:space="preserve">## Ret.di23                                  -0.065**            </w:t>
+      </w:r>
+      <w:r>
+        <w:br w:type="textWrapping"/>
+      </w:r>
+      <w:r>
+        <w:rPr>
+          <w:rStyle w:val="VerbatimChar"/>
+        </w:rPr>
+        <w:t xml:space="preserve">##                                           (0.029)             </w:t>
+      </w:r>
+      <w:r>
+        <w:br w:type="textWrapping"/>
+      </w:r>
+      <w:r>
+        <w:rPr>
+          <w:rStyle w:val="VerbatimChar"/>
+        </w:rPr>
+        <w:t xml:space="preserve">##                                                               </w:t>
+      </w:r>
+      <w:r>
+        <w:br w:type="textWrapping"/>
+      </w:r>
+      <w:r>
+        <w:rPr>
+          <w:rStyle w:val="VerbatimChar"/>
+        </w:rPr>
+        <w:t xml:space="preserve">## Ret.di25                                             -0.063*  </w:t>
+      </w:r>
+      <w:r>
+        <w:br w:type="textWrapping"/>
+      </w:r>
+      <w:r>
+        <w:rPr>
+          <w:rStyle w:val="VerbatimChar"/>
+        </w:rPr>
+        <w:t xml:space="preserve">##                                                      (0.035)  </w:t>
+      </w:r>
+      <w:r>
+        <w:br w:type="textWrapping"/>
+      </w:r>
+      <w:r>
+        <w:rPr>
+          <w:rStyle w:val="VerbatimChar"/>
+        </w:rPr>
+        <w:t xml:space="preserve">##                                                               </w:t>
+      </w:r>
+      <w:r>
+        <w:br w:type="textWrapping"/>
+      </w:r>
+      <w:r>
+        <w:rPr>
+          <w:rStyle w:val="VerbatimChar"/>
+        </w:rPr>
+        <w:t xml:space="preserve">## Constant                        0.0001     0.0001     0.001   </w:t>
+      </w:r>
+      <w:r>
+        <w:br w:type="textWrapping"/>
+      </w:r>
+      <w:r>
+        <w:rPr>
+          <w:rStyle w:val="VerbatimChar"/>
+        </w:rPr>
+        <w:t xml:space="preserve">##                                (0.0003)   (0.0002)   (0.001)  </w:t>
+      </w:r>
+      <w:r>
+        <w:br w:type="textWrapping"/>
+      </w:r>
+      <w:r>
+        <w:rPr>
+          <w:rStyle w:val="VerbatimChar"/>
+        </w:rPr>
+        <w:t xml:space="preserve">##                                                               </w:t>
+      </w:r>
+      <w:r>
+        <w:br w:type="textWrapping"/>
+      </w:r>
+      <w:r>
+        <w:rPr>
+          <w:rStyle w:val="VerbatimChar"/>
+        </w:rPr>
+        <w:t xml:space="preserve">## --------------------------------------------------------------</w:t>
+      </w:r>
+      <w:r>
+        <w:br w:type="textWrapping"/>
+      </w:r>
+      <w:r>
+        <w:rPr>
+          <w:rStyle w:val="VerbatimChar"/>
+        </w:rPr>
+        <w:t xml:space="preserve">## Observations                      70         70         70    </w:t>
+      </w:r>
+      <w:r>
+        <w:br w:type="textWrapping"/>
+      </w:r>
+      <w:r>
+        <w:rPr>
+          <w:rStyle w:val="VerbatimChar"/>
+        </w:rPr>
+        <w:t xml:space="preserve">## R2                              0.426      0.717      0.838   </w:t>
+      </w:r>
+      <w:r>
+        <w:br w:type="textWrapping"/>
+      </w:r>
+      <w:r>
+        <w:rPr>
+          <w:rStyle w:val="VerbatimChar"/>
+        </w:rPr>
+        <w:t xml:space="preserve">## Residual Std. Error (df = 62)   0.002      0.001      0.004   </w:t>
+      </w:r>
+      <w:r>
+        <w:br w:type="textWrapping"/>
+      </w:r>
+      <w:r>
+        <w:rPr>
+          <w:rStyle w:val="VerbatimChar"/>
+        </w:rPr>
+        <w:t xml:space="preserve">## F Statistic (df = 7; 62)       6.574***  22.470***  45.897*** </w:t>
+      </w:r>
+      <w:r>
+        <w:br w:type="textWrapping"/>
+      </w:r>
+      <w:r>
+        <w:rPr>
+          <w:rStyle w:val="VerbatimChar"/>
+        </w:rPr>
+        <w:t xml:space="preserve">## ==============================================================</w:t>
+      </w:r>
+      <w:r>
+        <w:br w:type="textWrapping"/>
+      </w:r>
+      <w:r>
+        <w:rPr>
+          <w:rStyle w:val="VerbatimChar"/>
+        </w:rPr>
+        <w:t xml:space="preserve">## Note:                              *p&lt;0.1; **p&lt;0.05; ***p&lt;0.01</w:t>
       </w:r>
     </w:p>
     <w:p>
@@ -5505,11 +6174,11 @@
     </w:p>
     <w:p>
       <w:pPr>
-        <w:pStyle w:val="Heading5"/>
+        <w:pStyle w:val="Heading4"/>
       </w:pPr>
       <w:bookmarkStart w:id="27" w:name="média-condicional-zero"/>
       <w:r>
-        <w:t xml:space="preserve">2. Média Condicional Zero</w:t>
+        <w:t xml:space="preserve">4.2 Média Condicional Zero</w:t>
       </w:r>
       <w:bookmarkEnd w:id="27"/>
     </w:p>
@@ -5614,11 +6283,11 @@
     </w:p>
     <w:p>
       <w:pPr>
-        <w:pStyle w:val="Heading5"/>
+        <w:pStyle w:val="Heading4"/>
       </w:pPr>
       <w:bookmarkStart w:id="28" w:name="amostra-aleatória-iid"/>
       <w:r>
-        <w:t xml:space="preserve">3. Amostra Aleatória (iid)</w:t>
+        <w:t xml:space="preserve">4.3 Amostra Aleatória (iid)</w:t>
       </w:r>
       <w:bookmarkEnd w:id="28"/>
     </w:p>
@@ -5647,11 +6316,11 @@
     </w:p>
     <w:p>
       <w:pPr>
-        <w:pStyle w:val="Heading5"/>
+        <w:pStyle w:val="Heading4"/>
       </w:pPr>
       <w:bookmarkStart w:id="29" w:name="multicolinearidade-não-perfeita"/>
       <w:r>
-        <w:t xml:space="preserve">4. Multicolinearidade não-perfeita</w:t>
+        <w:t xml:space="preserve">4.4 Multicolinearidade não-perfeita</w:t>
       </w:r>
       <w:bookmarkEnd w:id="29"/>
     </w:p>
@@ -5836,7 +6505,7 @@
         <w:rPr>
           <w:i/>
         </w:rPr>
-        <w:t xml:space="preserve">= 4.87921</w:t>
+        <w:t xml:space="preserve">= -6.81801</w:t>
       </w:r>
       <w:r>
         <w:rPr>
@@ -5892,13 +6561,13 @@
         <w:rPr>
           <w:i/>
         </w:rPr>
-        <w:t xml:space="preserve">= 1.21511</w:t>
+        <w:t xml:space="preserve">= -3.63638</w:t>
       </w:r>
       <w:r>
         <w:rPr>
           <w:i/>
         </w:rPr>
-        <w:t xml:space="preserve">10^{-20}</w:t>
+        <w:t xml:space="preserve">10^{-21}</w:t>
       </w:r>
     </w:p>
     <w:p>
@@ -5948,13 +6617,13 @@
         <w:rPr>
           <w:i/>
         </w:rPr>
-        <w:t xml:space="preserve">= -2.55505</w:t>
+        <w:t xml:space="preserve">= 3.95655</w:t>
       </w:r>
       <w:r>
         <w:rPr>
           <w:i/>
         </w:rPr>
-        <w:t xml:space="preserve">10^{-19}</w:t>
+        <w:t xml:space="preserve">10^{-20}</w:t>
       </w:r>
     </w:p>
     <w:p>
@@ -6155,7 +6824,7 @@
               <w:jc w:val="left"/>
             </w:pPr>
             <w:r>
-              <w:t xml:space="preserve">2.85917</w:t>
+              <w:t xml:space="preserve">-1.17795</w:t>
             </w:r>
             <w:r>
               <w:t xml:space="preserve">10^{-22}</w:t>
@@ -6182,10 +6851,10 @@
               <w:jc w:val="left"/>
             </w:pPr>
             <w:r>
-              <w:t xml:space="preserve">4.14265</w:t>
-            </w:r>
-            <w:r>
-              <w:t xml:space="preserve">10^{-23}</w:t>
+              <w:t xml:space="preserve">-3.23158</w:t>
+            </w:r>
+            <w:r>
+              <w:t xml:space="preserve">10^{-22}</w:t>
             </w:r>
           </w:p>
         </w:tc>
@@ -6209,10 +6878,10 @@
               <w:jc w:val="left"/>
             </w:pPr>
             <w:r>
-              <w:t xml:space="preserve">5.8511</w:t>
-            </w:r>
-            <w:r>
-              <w:t xml:space="preserve">10^{-23}</w:t>
+              <w:t xml:space="preserve">-1.76951</w:t>
+            </w:r>
+            <w:r>
+              <w:t xml:space="preserve">10^{-22}</w:t>
             </w:r>
           </w:p>
         </w:tc>
@@ -6236,7 +6905,7 @@
               <w:jc w:val="left"/>
             </w:pPr>
             <w:r>
-              <w:t xml:space="preserve">9.46148</w:t>
+              <w:t xml:space="preserve">6.51773</w:t>
             </w:r>
             <w:r>
               <w:t xml:space="preserve">10^{-22}</w:t>
@@ -6263,10 +6932,10 @@
               <w:jc w:val="left"/>
             </w:pPr>
             <w:r>
-              <w:t xml:space="preserve">-5.27058</w:t>
-            </w:r>
-            <w:r>
-              <w:t xml:space="preserve">10^{-22}</w:t>
+              <w:t xml:space="preserve">8.06801</w:t>
+            </w:r>
+            <w:r>
+              <w:t xml:space="preserve">10^{-24}</w:t>
             </w:r>
           </w:p>
         </w:tc>
@@ -6290,10 +6959,10 @@
               <w:jc w:val="left"/>
             </w:pPr>
             <w:r>
-              <w:t xml:space="preserve">-1.42632</w:t>
-            </w:r>
-            <w:r>
-              <w:t xml:space="preserve">10^{-21}</w:t>
+              <w:t xml:space="preserve">2.03235</w:t>
+            </w:r>
+            <w:r>
+              <w:t xml:space="preserve">10^{-22}</w:t>
             </w:r>
           </w:p>
         </w:tc>
@@ -6317,10 +6986,10 @@
               <w:jc w:val="left"/>
             </w:pPr>
             <w:r>
-              <w:t xml:space="preserve">-2.81121</w:t>
-            </w:r>
-            <w:r>
-              <w:t xml:space="preserve">10^{-22}</w:t>
+              <w:t xml:space="preserve">1.36265</w:t>
+            </w:r>
+            <w:r>
+              <w:t xml:space="preserve">10^{-21}</w:t>
             </w:r>
           </w:p>
         </w:tc>
@@ -6453,10 +7122,10 @@
               <w:jc w:val="left"/>
             </w:pPr>
             <w:r>
-              <w:t xml:space="preserve">2.66466</w:t>
-            </w:r>
-            <w:r>
-              <w:t xml:space="preserve">10^{-22}</w:t>
+              <w:t xml:space="preserve">-1.02981</w:t>
+            </w:r>
+            <w:r>
+              <w:t xml:space="preserve">10^{-21}</w:t>
             </w:r>
           </w:p>
         </w:tc>
@@ -6480,7 +7149,7 @@
               <w:jc w:val="left"/>
             </w:pPr>
             <w:r>
-              <w:t xml:space="preserve">-2.74633</w:t>
+              <w:t xml:space="preserve">-3.42852</w:t>
             </w:r>
             <w:r>
               <w:t xml:space="preserve">10^{-22}</w:t>
@@ -6507,10 +7176,10 @@
               <w:jc w:val="left"/>
             </w:pPr>
             <w:r>
-              <w:t xml:space="preserve">1.50599</w:t>
-            </w:r>
-            <w:r>
-              <w:t xml:space="preserve">10^{-22}</w:t>
+              <w:t xml:space="preserve">-6.81678</w:t>
+            </w:r>
+            <w:r>
+              <w:t xml:space="preserve">10^{-23}</w:t>
             </w:r>
           </w:p>
         </w:tc>
@@ -6534,10 +7203,10 @@
               <w:jc w:val="left"/>
             </w:pPr>
             <w:r>
-              <w:t xml:space="preserve">2.83807</w:t>
-            </w:r>
-            <w:r>
-              <w:t xml:space="preserve">10^{-22}</w:t>
+              <w:t xml:space="preserve">5.69091</w:t>
+            </w:r>
+            <w:r>
+              <w:t xml:space="preserve">10^{-23}</w:t>
             </w:r>
           </w:p>
         </w:tc>
@@ -6561,10 +7230,10 @@
               <w:jc w:val="left"/>
             </w:pPr>
             <w:r>
-              <w:t xml:space="preserve">1.95002</w:t>
-            </w:r>
-            <w:r>
-              <w:t xml:space="preserve">10^{-22}</w:t>
+              <w:t xml:space="preserve">8.49628</w:t>
+            </w:r>
+            <w:r>
+              <w:t xml:space="preserve">10^{-23}</w:t>
             </w:r>
           </w:p>
         </w:tc>
@@ -6588,7 +7257,7 @@
               <w:jc w:val="left"/>
             </w:pPr>
             <w:r>
-              <w:t xml:space="preserve">-3.95087</w:t>
+              <w:t xml:space="preserve">2.55726</w:t>
             </w:r>
             <w:r>
               <w:t xml:space="preserve">10^{-22}</w:t>
@@ -6615,10 +7284,10 @@
               <w:jc w:val="left"/>
             </w:pPr>
             <w:r>
-              <w:t xml:space="preserve">-2.63151</w:t>
-            </w:r>
-            <w:r>
-              <w:t xml:space="preserve">10^{-22}</w:t>
+              <w:t xml:space="preserve">5.53702</w:t>
+            </w:r>
+            <w:r>
+              <w:t xml:space="preserve">10^{-23}</w:t>
             </w:r>
           </w:p>
         </w:tc>
@@ -6751,7 +7420,7 @@
               <w:jc w:val="left"/>
             </w:pPr>
             <w:r>
-              <w:t xml:space="preserve">-7.04226</w:t>
+              <w:t xml:space="preserve">3.35687</w:t>
             </w:r>
             <w:r>
               <w:t xml:space="preserve">10^{-21}</w:t>
@@ -6778,7 +7447,7 @@
               <w:jc w:val="left"/>
             </w:pPr>
             <w:r>
-              <w:t xml:space="preserve">-1.65387</w:t>
+              <w:t xml:space="preserve">7.82222</w:t>
             </w:r>
             <w:r>
               <w:t xml:space="preserve">10^{-21}</w:t>
@@ -6805,10 +7474,10 @@
               <w:jc w:val="left"/>
             </w:pPr>
             <w:r>
-              <w:t xml:space="preserve">-8.08057</w:t>
-            </w:r>
-            <w:r>
-              <w:t xml:space="preserve">10^{-22}</w:t>
+              <w:t xml:space="preserve">3.3357</w:t>
+            </w:r>
+            <w:r>
+              <w:t xml:space="preserve">10^{-24}</w:t>
             </w:r>
           </w:p>
         </w:tc>
@@ -6832,10 +7501,10 @@
               <w:jc w:val="left"/>
             </w:pPr>
             <w:r>
-              <w:t xml:space="preserve">-3.05902</w:t>
-            </w:r>
-            <w:r>
-              <w:t xml:space="preserve">10^{-21}</w:t>
+              <w:t xml:space="preserve">5.71977</w:t>
+            </w:r>
+            <w:r>
+              <w:t xml:space="preserve">10^{-22}</w:t>
             </w:r>
           </w:p>
         </w:tc>
@@ -6859,7 +7528,7 @@
               <w:jc w:val="left"/>
             </w:pPr>
             <w:r>
-              <w:t xml:space="preserve">5.48701</w:t>
+              <w:t xml:space="preserve">-9.43154</w:t>
             </w:r>
             <w:r>
               <w:t xml:space="preserve">10^{-21}</w:t>
@@ -6886,7 +7555,7 @@
               <w:jc w:val="left"/>
             </w:pPr>
             <w:r>
-              <w:t xml:space="preserve">8.45792</w:t>
+              <w:t xml:space="preserve">2.46509</w:t>
             </w:r>
             <w:r>
               <w:t xml:space="preserve">10^{-21}</w:t>
@@ -6913,7 +7582,7 @@
               <w:jc w:val="left"/>
             </w:pPr>
             <w:r>
-              <w:t xml:space="preserve">9.94216</w:t>
+              <w:t xml:space="preserve">-3.47453</w:t>
             </w:r>
             <w:r>
               <w:t xml:space="preserve">10^{-21}</w:t>
@@ -7205,7 +7874,11 @@
             </w:tcBorders>
             <w:vAlign w:val="bottom"/>
           </w:tcPr>
-          <w:p/>
+          <w:p>
+            <w:pPr>
+              <w:pStyle w:val="Compact"/>
+            </w:pPr>
+          </w:p>
         </w:tc>
       </w:tr>
       <w:tr>
@@ -7566,18 +8239,18 @@
               <w:jc w:val="left"/>
             </w:pPr>
             <w:r>
-              <w:t xml:space="preserve">-0.37188</w:t>
-            </w:r>
-          </w:p>
-        </w:tc>
-        <w:tc>
-          <w:p>
-            <w:pPr>
-              <w:pStyle w:val="Compact"/>
-              <w:jc w:val="left"/>
-            </w:pPr>
-            <w:r>
-              <w:t xml:space="preserve">-0.07136</w:t>
+              <w:t xml:space="preserve">-0.26606</w:t>
+            </w:r>
+          </w:p>
+        </w:tc>
+        <w:tc>
+          <w:p>
+            <w:pPr>
+              <w:pStyle w:val="Compact"/>
+              <w:jc w:val="left"/>
+            </w:pPr>
+            <w:r>
+              <w:t xml:space="preserve">-0.50344</w:t>
             </w:r>
           </w:p>
         </w:tc>
@@ -7656,18 +8329,18 @@
               <w:jc w:val="left"/>
             </w:pPr>
             <w:r>
-              <w:t xml:space="preserve">0.01393</w:t>
-            </w:r>
-          </w:p>
-        </w:tc>
-        <w:tc>
-          <w:p>
-            <w:pPr>
-              <w:pStyle w:val="Compact"/>
-              <w:jc w:val="left"/>
-            </w:pPr>
-            <w:r>
-              <w:t xml:space="preserve">0.08797</w:t>
+              <w:t xml:space="preserve">0.03415</w:t>
+            </w:r>
+          </w:p>
+        </w:tc>
+        <w:tc>
+          <w:p>
+            <w:pPr>
+              <w:pStyle w:val="Compact"/>
+              <w:jc w:val="left"/>
+            </w:pPr>
+            <w:r>
+              <w:t xml:space="preserve">-0.20014</w:t>
             </w:r>
           </w:p>
         </w:tc>
@@ -7746,18 +8419,18 @@
               <w:jc w:val="left"/>
             </w:pPr>
             <w:r>
-              <w:t xml:space="preserve">-0.75792</w:t>
-            </w:r>
-          </w:p>
-        </w:tc>
-        <w:tc>
-          <w:p>
-            <w:pPr>
-              <w:pStyle w:val="Compact"/>
-              <w:jc w:val="left"/>
-            </w:pPr>
-            <w:r>
-              <w:t xml:space="preserve">-0.09329</w:t>
+              <w:t xml:space="preserve">-0.67294</w:t>
+            </w:r>
+          </w:p>
+        </w:tc>
+        <w:tc>
+          <w:p>
+            <w:pPr>
+              <w:pStyle w:val="Compact"/>
+              <w:jc w:val="left"/>
+            </w:pPr>
+            <w:r>
+              <w:t xml:space="preserve">-0.63064</w:t>
             </w:r>
           </w:p>
         </w:tc>
@@ -7836,18 +8509,18 @@
               <w:jc w:val="left"/>
             </w:pPr>
             <w:r>
-              <w:t xml:space="preserve">-0.68497</w:t>
-            </w:r>
-          </w:p>
-        </w:tc>
-        <w:tc>
-          <w:p>
-            <w:pPr>
-              <w:pStyle w:val="Compact"/>
-              <w:jc w:val="left"/>
-            </w:pPr>
-            <w:r>
-              <w:t xml:space="preserve">-0.19831</w:t>
+              <w:t xml:space="preserve">-0.58418</w:t>
+            </w:r>
+          </w:p>
+        </w:tc>
+        <w:tc>
+          <w:p>
+            <w:pPr>
+              <w:pStyle w:val="Compact"/>
+              <w:jc w:val="left"/>
+            </w:pPr>
+            <w:r>
+              <w:t xml:space="preserve">-0.86087</w:t>
             </w:r>
           </w:p>
         </w:tc>
@@ -7926,18 +8599,18 @@
               <w:jc w:val="left"/>
             </w:pPr>
             <w:r>
-              <w:t xml:space="preserve">-0.03542</w:t>
-            </w:r>
-          </w:p>
-        </w:tc>
-        <w:tc>
-          <w:p>
-            <w:pPr>
-              <w:pStyle w:val="Compact"/>
-              <w:jc w:val="left"/>
-            </w:pPr>
-            <w:r>
-              <w:t xml:space="preserve">0.11565</w:t>
+              <w:t xml:space="preserve">-0.13961</w:t>
+            </w:r>
+          </w:p>
+        </w:tc>
+        <w:tc>
+          <w:p>
+            <w:pPr>
+              <w:pStyle w:val="Compact"/>
+              <w:jc w:val="left"/>
+            </w:pPr>
+            <w:r>
+              <w:t xml:space="preserve">0.28271</w:t>
             </w:r>
           </w:p>
         </w:tc>
@@ -7961,51 +8634,51 @@
               <w:jc w:val="left"/>
             </w:pPr>
             <w:r>
-              <w:t xml:space="preserve">-0.37188</w:t>
-            </w:r>
-          </w:p>
-        </w:tc>
-        <w:tc>
-          <w:p>
-            <w:pPr>
-              <w:pStyle w:val="Compact"/>
-              <w:jc w:val="left"/>
-            </w:pPr>
-            <w:r>
-              <w:t xml:space="preserve">0.01393</w:t>
-            </w:r>
-          </w:p>
-        </w:tc>
-        <w:tc>
-          <w:p>
-            <w:pPr>
-              <w:pStyle w:val="Compact"/>
-              <w:jc w:val="left"/>
-            </w:pPr>
-            <w:r>
-              <w:t xml:space="preserve">-0.75792</w:t>
-            </w:r>
-          </w:p>
-        </w:tc>
-        <w:tc>
-          <w:p>
-            <w:pPr>
-              <w:pStyle w:val="Compact"/>
-              <w:jc w:val="left"/>
-            </w:pPr>
-            <w:r>
-              <w:t xml:space="preserve">-0.68497</w:t>
-            </w:r>
-          </w:p>
-        </w:tc>
-        <w:tc>
-          <w:p>
-            <w:pPr>
-              <w:pStyle w:val="Compact"/>
-              <w:jc w:val="left"/>
-            </w:pPr>
-            <w:r>
-              <w:t xml:space="preserve">-0.03542</w:t>
+              <w:t xml:space="preserve">-0.26606</w:t>
+            </w:r>
+          </w:p>
+        </w:tc>
+        <w:tc>
+          <w:p>
+            <w:pPr>
+              <w:pStyle w:val="Compact"/>
+              <w:jc w:val="left"/>
+            </w:pPr>
+            <w:r>
+              <w:t xml:space="preserve">0.03415</w:t>
+            </w:r>
+          </w:p>
+        </w:tc>
+        <w:tc>
+          <w:p>
+            <w:pPr>
+              <w:pStyle w:val="Compact"/>
+              <w:jc w:val="left"/>
+            </w:pPr>
+            <w:r>
+              <w:t xml:space="preserve">-0.67294</w:t>
+            </w:r>
+          </w:p>
+        </w:tc>
+        <w:tc>
+          <w:p>
+            <w:pPr>
+              <w:pStyle w:val="Compact"/>
+              <w:jc w:val="left"/>
+            </w:pPr>
+            <w:r>
+              <w:t xml:space="preserve">-0.58418</w:t>
+            </w:r>
+          </w:p>
+        </w:tc>
+        <w:tc>
+          <w:p>
+            <w:pPr>
+              <w:pStyle w:val="Compact"/>
+              <w:jc w:val="left"/>
+            </w:pPr>
+            <w:r>
+              <w:t xml:space="preserve">-0.13961</w:t>
             </w:r>
           </w:p>
         </w:tc>
@@ -8027,7 +8700,7 @@
               <w:jc w:val="left"/>
             </w:pPr>
             <w:r>
-              <w:t xml:space="preserve">0.05042</w:t>
+              <w:t xml:space="preserve">0.55903</w:t>
             </w:r>
           </w:p>
         </w:tc>
@@ -8051,62 +8724,62 @@
               <w:jc w:val="left"/>
             </w:pPr>
             <w:r>
-              <w:t xml:space="preserve">-0.07136</w:t>
-            </w:r>
-          </w:p>
-        </w:tc>
-        <w:tc>
-          <w:p>
-            <w:pPr>
-              <w:pStyle w:val="Compact"/>
-              <w:jc w:val="left"/>
-            </w:pPr>
-            <w:r>
-              <w:t xml:space="preserve">0.08797</w:t>
-            </w:r>
-          </w:p>
-        </w:tc>
-        <w:tc>
-          <w:p>
-            <w:pPr>
-              <w:pStyle w:val="Compact"/>
-              <w:jc w:val="left"/>
-            </w:pPr>
-            <w:r>
-              <w:t xml:space="preserve">-0.09329</w:t>
-            </w:r>
-          </w:p>
-        </w:tc>
-        <w:tc>
-          <w:p>
-            <w:pPr>
-              <w:pStyle w:val="Compact"/>
-              <w:jc w:val="left"/>
-            </w:pPr>
-            <w:r>
-              <w:t xml:space="preserve">-0.19831</w:t>
-            </w:r>
-          </w:p>
-        </w:tc>
-        <w:tc>
-          <w:p>
-            <w:pPr>
-              <w:pStyle w:val="Compact"/>
-              <w:jc w:val="left"/>
-            </w:pPr>
-            <w:r>
-              <w:t xml:space="preserve">0.11565</w:t>
-            </w:r>
-          </w:p>
-        </w:tc>
-        <w:tc>
-          <w:p>
-            <w:pPr>
-              <w:pStyle w:val="Compact"/>
-              <w:jc w:val="left"/>
-            </w:pPr>
-            <w:r>
-              <w:t xml:space="preserve">0.05042</w:t>
+              <w:t xml:space="preserve">-0.50344</w:t>
+            </w:r>
+          </w:p>
+        </w:tc>
+        <w:tc>
+          <w:p>
+            <w:pPr>
+              <w:pStyle w:val="Compact"/>
+              <w:jc w:val="left"/>
+            </w:pPr>
+            <w:r>
+              <w:t xml:space="preserve">-0.20014</w:t>
+            </w:r>
+          </w:p>
+        </w:tc>
+        <w:tc>
+          <w:p>
+            <w:pPr>
+              <w:pStyle w:val="Compact"/>
+              <w:jc w:val="left"/>
+            </w:pPr>
+            <w:r>
+              <w:t xml:space="preserve">-0.63064</w:t>
+            </w:r>
+          </w:p>
+        </w:tc>
+        <w:tc>
+          <w:p>
+            <w:pPr>
+              <w:pStyle w:val="Compact"/>
+              <w:jc w:val="left"/>
+            </w:pPr>
+            <w:r>
+              <w:t xml:space="preserve">-0.86087</w:t>
+            </w:r>
+          </w:p>
+        </w:tc>
+        <w:tc>
+          <w:p>
+            <w:pPr>
+              <w:pStyle w:val="Compact"/>
+              <w:jc w:val="left"/>
+            </w:pPr>
+            <w:r>
+              <w:t xml:space="preserve">0.28271</w:t>
+            </w:r>
+          </w:p>
+        </w:tc>
+        <w:tc>
+          <w:p>
+            <w:pPr>
+              <w:pStyle w:val="Compact"/>
+              <w:jc w:val="left"/>
+            </w:pPr>
+            <w:r>
+              <w:t xml:space="preserve">0.55903</w:t>
             </w:r>
           </w:p>
         </w:tc>
@@ -8356,18 +9029,18 @@
               <w:jc w:val="left"/>
             </w:pPr>
             <w:r>
-              <w:t xml:space="preserve">-0.40104</w:t>
-            </w:r>
-          </w:p>
-        </w:tc>
-        <w:tc>
-          <w:p>
-            <w:pPr>
-              <w:pStyle w:val="Compact"/>
-              <w:jc w:val="left"/>
-            </w:pPr>
-            <w:r>
-              <w:t xml:space="preserve">-0.30494</w:t>
+              <w:t xml:space="preserve">-0.40791</w:t>
+            </w:r>
+          </w:p>
+        </w:tc>
+        <w:tc>
+          <w:p>
+            <w:pPr>
+              <w:pStyle w:val="Compact"/>
+              <w:jc w:val="left"/>
+            </w:pPr>
+            <w:r>
+              <w:t xml:space="preserve">-0.29481</w:t>
             </w:r>
           </w:p>
         </w:tc>
@@ -8446,18 +9119,18 @@
               <w:jc w:val="left"/>
             </w:pPr>
             <w:r>
-              <w:t xml:space="preserve">-0.02541</w:t>
-            </w:r>
-          </w:p>
-        </w:tc>
-        <w:tc>
-          <w:p>
-            <w:pPr>
-              <w:pStyle w:val="Compact"/>
-              <w:jc w:val="left"/>
-            </w:pPr>
-            <w:r>
-              <w:t xml:space="preserve">-0.02289</w:t>
+              <w:t xml:space="preserve">-0.04509</w:t>
+            </w:r>
+          </w:p>
+        </w:tc>
+        <w:tc>
+          <w:p>
+            <w:pPr>
+              <w:pStyle w:val="Compact"/>
+              <w:jc w:val="left"/>
+            </w:pPr>
+            <w:r>
+              <w:t xml:space="preserve">-0.08178</w:t>
             </w:r>
           </w:p>
         </w:tc>
@@ -8536,18 +9209,18 @@
               <w:jc w:val="left"/>
             </w:pPr>
             <w:r>
-              <w:t xml:space="preserve">-0.91074</w:t>
-            </w:r>
-          </w:p>
-        </w:tc>
-        <w:tc>
-          <w:p>
-            <w:pPr>
-              <w:pStyle w:val="Compact"/>
-              <w:jc w:val="left"/>
-            </w:pPr>
-            <w:r>
-              <w:t xml:space="preserve">-0.66136</w:t>
+              <w:t xml:space="preserve">-0.90885</w:t>
+            </w:r>
+          </w:p>
+        </w:tc>
+        <w:tc>
+          <w:p>
+            <w:pPr>
+              <w:pStyle w:val="Compact"/>
+              <w:jc w:val="left"/>
+            </w:pPr>
+            <w:r>
+              <w:t xml:space="preserve">-0.66199</w:t>
             </w:r>
           </w:p>
         </w:tc>
@@ -8626,18 +9299,18 @@
               <w:jc w:val="left"/>
             </w:pPr>
             <w:r>
-              <w:t xml:space="preserve">-0.7545</w:t>
-            </w:r>
-          </w:p>
-        </w:tc>
-        <w:tc>
-          <w:p>
-            <w:pPr>
-              <w:pStyle w:val="Compact"/>
-              <w:jc w:val="left"/>
-            </w:pPr>
-            <w:r>
-              <w:t xml:space="preserve">-0.72291</w:t>
+              <w:t xml:space="preserve">-0.71605</w:t>
+            </w:r>
+          </w:p>
+        </w:tc>
+        <w:tc>
+          <w:p>
+            <w:pPr>
+              <w:pStyle w:val="Compact"/>
+              <w:jc w:val="left"/>
+            </w:pPr>
+            <w:r>
+              <w:t xml:space="preserve">-0.86147</w:t>
             </w:r>
           </w:p>
         </w:tc>
@@ -8716,18 +9389,18 @@
               <w:jc w:val="left"/>
             </w:pPr>
             <w:r>
-              <w:t xml:space="preserve">0.5842</w:t>
-            </w:r>
-          </w:p>
-        </w:tc>
-        <w:tc>
-          <w:p>
-            <w:pPr>
-              <w:pStyle w:val="Compact"/>
-              <w:jc w:val="left"/>
-            </w:pPr>
-            <w:r>
-              <w:t xml:space="preserve">0.42331</w:t>
+              <w:t xml:space="preserve">0.62234</w:t>
+            </w:r>
+          </w:p>
+        </w:tc>
+        <w:tc>
+          <w:p>
+            <w:pPr>
+              <w:pStyle w:val="Compact"/>
+              <w:jc w:val="left"/>
+            </w:pPr>
+            <w:r>
+              <w:t xml:space="preserve">0.6629</w:t>
             </w:r>
           </w:p>
         </w:tc>
@@ -8751,51 +9424,51 @@
               <w:jc w:val="left"/>
             </w:pPr>
             <w:r>
-              <w:t xml:space="preserve">-0.40104</w:t>
-            </w:r>
-          </w:p>
-        </w:tc>
-        <w:tc>
-          <w:p>
-            <w:pPr>
-              <w:pStyle w:val="Compact"/>
-              <w:jc w:val="left"/>
-            </w:pPr>
-            <w:r>
-              <w:t xml:space="preserve">-0.02541</w:t>
-            </w:r>
-          </w:p>
-        </w:tc>
-        <w:tc>
-          <w:p>
-            <w:pPr>
-              <w:pStyle w:val="Compact"/>
-              <w:jc w:val="left"/>
-            </w:pPr>
-            <w:r>
-              <w:t xml:space="preserve">-0.91074</w:t>
-            </w:r>
-          </w:p>
-        </w:tc>
-        <w:tc>
-          <w:p>
-            <w:pPr>
-              <w:pStyle w:val="Compact"/>
-              <w:jc w:val="left"/>
-            </w:pPr>
-            <w:r>
-              <w:t xml:space="preserve">-0.7545</w:t>
-            </w:r>
-          </w:p>
-        </w:tc>
-        <w:tc>
-          <w:p>
-            <w:pPr>
-              <w:pStyle w:val="Compact"/>
-              <w:jc w:val="left"/>
-            </w:pPr>
-            <w:r>
-              <w:t xml:space="preserve">0.5842</w:t>
+              <w:t xml:space="preserve">-0.40791</w:t>
+            </w:r>
+          </w:p>
+        </w:tc>
+        <w:tc>
+          <w:p>
+            <w:pPr>
+              <w:pStyle w:val="Compact"/>
+              <w:jc w:val="left"/>
+            </w:pPr>
+            <w:r>
+              <w:t xml:space="preserve">-0.04509</w:t>
+            </w:r>
+          </w:p>
+        </w:tc>
+        <w:tc>
+          <w:p>
+            <w:pPr>
+              <w:pStyle w:val="Compact"/>
+              <w:jc w:val="left"/>
+            </w:pPr>
+            <w:r>
+              <w:t xml:space="preserve">-0.90885</w:t>
+            </w:r>
+          </w:p>
+        </w:tc>
+        <w:tc>
+          <w:p>
+            <w:pPr>
+              <w:pStyle w:val="Compact"/>
+              <w:jc w:val="left"/>
+            </w:pPr>
+            <w:r>
+              <w:t xml:space="preserve">-0.71605</w:t>
+            </w:r>
+          </w:p>
+        </w:tc>
+        <w:tc>
+          <w:p>
+            <w:pPr>
+              <w:pStyle w:val="Compact"/>
+              <w:jc w:val="left"/>
+            </w:pPr>
+            <w:r>
+              <w:t xml:space="preserve">0.62234</w:t>
             </w:r>
           </w:p>
         </w:tc>
@@ -8817,7 +9490,7 @@
               <w:jc w:val="left"/>
             </w:pPr>
             <w:r>
-              <w:t xml:space="preserve">0.66667</w:t>
+              <w:t xml:space="preserve">0.67802</w:t>
             </w:r>
           </w:p>
         </w:tc>
@@ -8841,62 +9514,62 @@
               <w:jc w:val="left"/>
             </w:pPr>
             <w:r>
-              <w:t xml:space="preserve">-0.30494</w:t>
-            </w:r>
-          </w:p>
-        </w:tc>
-        <w:tc>
-          <w:p>
-            <w:pPr>
-              <w:pStyle w:val="Compact"/>
-              <w:jc w:val="left"/>
-            </w:pPr>
-            <w:r>
-              <w:t xml:space="preserve">-0.02289</w:t>
-            </w:r>
-          </w:p>
-        </w:tc>
-        <w:tc>
-          <w:p>
-            <w:pPr>
-              <w:pStyle w:val="Compact"/>
-              <w:jc w:val="left"/>
-            </w:pPr>
-            <w:r>
-              <w:t xml:space="preserve">-0.66136</w:t>
-            </w:r>
-          </w:p>
-        </w:tc>
-        <w:tc>
-          <w:p>
-            <w:pPr>
-              <w:pStyle w:val="Compact"/>
-              <w:jc w:val="left"/>
-            </w:pPr>
-            <w:r>
-              <w:t xml:space="preserve">-0.72291</w:t>
-            </w:r>
-          </w:p>
-        </w:tc>
-        <w:tc>
-          <w:p>
-            <w:pPr>
-              <w:pStyle w:val="Compact"/>
-              <w:jc w:val="left"/>
-            </w:pPr>
-            <w:r>
-              <w:t xml:space="preserve">0.42331</w:t>
-            </w:r>
-          </w:p>
-        </w:tc>
-        <w:tc>
-          <w:p>
-            <w:pPr>
-              <w:pStyle w:val="Compact"/>
-              <w:jc w:val="left"/>
-            </w:pPr>
-            <w:r>
-              <w:t xml:space="preserve">0.66667</w:t>
+              <w:t xml:space="preserve">-0.29481</w:t>
+            </w:r>
+          </w:p>
+        </w:tc>
+        <w:tc>
+          <w:p>
+            <w:pPr>
+              <w:pStyle w:val="Compact"/>
+              <w:jc w:val="left"/>
+            </w:pPr>
+            <w:r>
+              <w:t xml:space="preserve">-0.08178</w:t>
+            </w:r>
+          </w:p>
+        </w:tc>
+        <w:tc>
+          <w:p>
+            <w:pPr>
+              <w:pStyle w:val="Compact"/>
+              <w:jc w:val="left"/>
+            </w:pPr>
+            <w:r>
+              <w:t xml:space="preserve">-0.66199</w:t>
+            </w:r>
+          </w:p>
+        </w:tc>
+        <w:tc>
+          <w:p>
+            <w:pPr>
+              <w:pStyle w:val="Compact"/>
+              <w:jc w:val="left"/>
+            </w:pPr>
+            <w:r>
+              <w:t xml:space="preserve">-0.86147</w:t>
+            </w:r>
+          </w:p>
+        </w:tc>
+        <w:tc>
+          <w:p>
+            <w:pPr>
+              <w:pStyle w:val="Compact"/>
+              <w:jc w:val="left"/>
+            </w:pPr>
+            <w:r>
+              <w:t xml:space="preserve">0.6629</w:t>
+            </w:r>
+          </w:p>
+        </w:tc>
+        <w:tc>
+          <w:p>
+            <w:pPr>
+              <w:pStyle w:val="Compact"/>
+              <w:jc w:val="left"/>
+            </w:pPr>
+            <w:r>
+              <w:t xml:space="preserve">0.67802</w:t>
             </w:r>
           </w:p>
         </w:tc>
@@ -9146,18 +9819,18 @@
               <w:jc w:val="left"/>
             </w:pPr>
             <w:r>
-              <w:t xml:space="preserve">-0.30168</w:t>
-            </w:r>
-          </w:p>
-        </w:tc>
-        <w:tc>
-          <w:p>
-            <w:pPr>
-              <w:pStyle w:val="Compact"/>
-              <w:jc w:val="left"/>
-            </w:pPr>
-            <w:r>
-              <w:t xml:space="preserve">-0.45199</w:t>
+              <w:t xml:space="preserve">-0.19588</w:t>
+            </w:r>
+          </w:p>
+        </w:tc>
+        <w:tc>
+          <w:p>
+            <w:pPr>
+              <w:pStyle w:val="Compact"/>
+              <w:jc w:val="left"/>
+            </w:pPr>
+            <w:r>
+              <w:t xml:space="preserve">-0.5584</w:t>
             </w:r>
           </w:p>
         </w:tc>
@@ -9236,18 +9909,18 @@
               <w:jc w:val="left"/>
             </w:pPr>
             <w:r>
-              <w:t xml:space="preserve">-0.01258</w:t>
-            </w:r>
-          </w:p>
-        </w:tc>
-        <w:tc>
-          <w:p>
-            <w:pPr>
-              <w:pStyle w:val="Compact"/>
-              <w:jc w:val="left"/>
-            </w:pPr>
-            <w:r>
-              <w:t xml:space="preserve">-0.12843</w:t>
+              <w:t xml:space="preserve">0.06419</w:t>
+            </w:r>
+          </w:p>
+        </w:tc>
+        <w:tc>
+          <w:p>
+            <w:pPr>
+              <w:pStyle w:val="Compact"/>
+              <w:jc w:val="left"/>
+            </w:pPr>
+            <w:r>
+              <w:t xml:space="preserve">-0.26469</w:t>
             </w:r>
           </w:p>
         </w:tc>
@@ -9326,18 +9999,18 @@
               <w:jc w:val="left"/>
             </w:pPr>
             <w:r>
-              <w:t xml:space="preserve">-0.78478</w:t>
-            </w:r>
-          </w:p>
-        </w:tc>
-        <w:tc>
-          <w:p>
-            <w:pPr>
-              <w:pStyle w:val="Compact"/>
-              <w:jc w:val="left"/>
-            </w:pPr>
-            <w:r>
-              <w:t xml:space="preserve">-0.86603</w:t>
+              <w:t xml:space="preserve">-0.64949</w:t>
+            </w:r>
+          </w:p>
+        </w:tc>
+        <w:tc>
+          <w:p>
+            <w:pPr>
+              <w:pStyle w:val="Compact"/>
+              <w:jc w:val="left"/>
+            </w:pPr>
+            <w:r>
+              <w:t xml:space="preserve">-0.78415</w:t>
             </w:r>
           </w:p>
         </w:tc>
@@ -9416,18 +10089,18 @@
               <w:jc w:val="left"/>
             </w:pPr>
             <w:r>
-              <w:t xml:space="preserve">-0.62987</w:t>
-            </w:r>
-          </w:p>
-        </w:tc>
-        <w:tc>
-          <w:p>
-            <w:pPr>
-              <w:pStyle w:val="Compact"/>
-              <w:jc w:val="left"/>
-            </w:pPr>
-            <w:r>
-              <w:t xml:space="preserve">-0.86414</w:t>
+              <w:t xml:space="preserve">-0.45354</w:t>
+            </w:r>
+          </w:p>
+        </w:tc>
+        <w:tc>
+          <w:p>
+            <w:pPr>
+              <w:pStyle w:val="Compact"/>
+              <w:jc w:val="left"/>
+            </w:pPr>
+            <w:r>
+              <w:t xml:space="preserve">-0.8637</w:t>
             </w:r>
           </w:p>
         </w:tc>
@@ -9506,18 +10179,18 @@
               <w:jc w:val="left"/>
             </w:pPr>
             <w:r>
-              <w:t xml:space="preserve">0.14479</w:t>
-            </w:r>
-          </w:p>
-        </w:tc>
-        <w:tc>
-          <w:p>
-            <w:pPr>
-              <w:pStyle w:val="Compact"/>
-              <w:jc w:val="left"/>
-            </w:pPr>
-            <w:r>
-              <w:t xml:space="preserve">0.31295</w:t>
+              <w:t xml:space="preserve">0.04438</w:t>
+            </w:r>
+          </w:p>
+        </w:tc>
+        <w:tc>
+          <w:p>
+            <w:pPr>
+              <w:pStyle w:val="Compact"/>
+              <w:jc w:val="left"/>
+            </w:pPr>
+            <w:r>
+              <w:t xml:space="preserve">0.44756</w:t>
             </w:r>
           </w:p>
         </w:tc>
@@ -9541,51 +10214,51 @@
               <w:jc w:val="left"/>
             </w:pPr>
             <w:r>
-              <w:t xml:space="preserve">-0.30168</w:t>
-            </w:r>
-          </w:p>
-        </w:tc>
-        <w:tc>
-          <w:p>
-            <w:pPr>
-              <w:pStyle w:val="Compact"/>
-              <w:jc w:val="left"/>
-            </w:pPr>
-            <w:r>
-              <w:t xml:space="preserve">-0.01258</w:t>
-            </w:r>
-          </w:p>
-        </w:tc>
-        <w:tc>
-          <w:p>
-            <w:pPr>
-              <w:pStyle w:val="Compact"/>
-              <w:jc w:val="left"/>
-            </w:pPr>
-            <w:r>
-              <w:t xml:space="preserve">-0.78478</w:t>
-            </w:r>
-          </w:p>
-        </w:tc>
-        <w:tc>
-          <w:p>
-            <w:pPr>
-              <w:pStyle w:val="Compact"/>
-              <w:jc w:val="left"/>
-            </w:pPr>
-            <w:r>
-              <w:t xml:space="preserve">-0.62987</w:t>
-            </w:r>
-          </w:p>
-        </w:tc>
-        <w:tc>
-          <w:p>
-            <w:pPr>
-              <w:pStyle w:val="Compact"/>
-              <w:jc w:val="left"/>
-            </w:pPr>
-            <w:r>
-              <w:t xml:space="preserve">0.14479</w:t>
+              <w:t xml:space="preserve">-0.19588</w:t>
+            </w:r>
+          </w:p>
+        </w:tc>
+        <w:tc>
+          <w:p>
+            <w:pPr>
+              <w:pStyle w:val="Compact"/>
+              <w:jc w:val="left"/>
+            </w:pPr>
+            <w:r>
+              <w:t xml:space="preserve">0.06419</w:t>
+            </w:r>
+          </w:p>
+        </w:tc>
+        <w:tc>
+          <w:p>
+            <w:pPr>
+              <w:pStyle w:val="Compact"/>
+              <w:jc w:val="left"/>
+            </w:pPr>
+            <w:r>
+              <w:t xml:space="preserve">-0.64949</w:t>
+            </w:r>
+          </w:p>
+        </w:tc>
+        <w:tc>
+          <w:p>
+            <w:pPr>
+              <w:pStyle w:val="Compact"/>
+              <w:jc w:val="left"/>
+            </w:pPr>
+            <w:r>
+              <w:t xml:space="preserve">-0.45354</w:t>
+            </w:r>
+          </w:p>
+        </w:tc>
+        <w:tc>
+          <w:p>
+            <w:pPr>
+              <w:pStyle w:val="Compact"/>
+              <w:jc w:val="left"/>
+            </w:pPr>
+            <w:r>
+              <w:t xml:space="preserve">0.04438</w:t>
             </w:r>
           </w:p>
         </w:tc>
@@ -9607,7 +10280,7 @@
               <w:jc w:val="left"/>
             </w:pPr>
             <w:r>
-              <w:t xml:space="preserve">0.69089</w:t>
+              <w:t xml:space="preserve">0.47842</w:t>
             </w:r>
           </w:p>
         </w:tc>
@@ -9631,62 +10304,62 @@
               <w:jc w:val="left"/>
             </w:pPr>
             <w:r>
-              <w:t xml:space="preserve">-0.45199</w:t>
-            </w:r>
-          </w:p>
-        </w:tc>
-        <w:tc>
-          <w:p>
-            <w:pPr>
-              <w:pStyle w:val="Compact"/>
-              <w:jc w:val="left"/>
-            </w:pPr>
-            <w:r>
-              <w:t xml:space="preserve">-0.12843</w:t>
-            </w:r>
-          </w:p>
-        </w:tc>
-        <w:tc>
-          <w:p>
-            <w:pPr>
-              <w:pStyle w:val="Compact"/>
-              <w:jc w:val="left"/>
-            </w:pPr>
-            <w:r>
-              <w:t xml:space="preserve">-0.86603</w:t>
-            </w:r>
-          </w:p>
-        </w:tc>
-        <w:tc>
-          <w:p>
-            <w:pPr>
-              <w:pStyle w:val="Compact"/>
-              <w:jc w:val="left"/>
-            </w:pPr>
-            <w:r>
-              <w:t xml:space="preserve">-0.86414</w:t>
-            </w:r>
-          </w:p>
-        </w:tc>
-        <w:tc>
-          <w:p>
-            <w:pPr>
-              <w:pStyle w:val="Compact"/>
-              <w:jc w:val="left"/>
-            </w:pPr>
-            <w:r>
-              <w:t xml:space="preserve">0.31295</w:t>
-            </w:r>
-          </w:p>
-        </w:tc>
-        <w:tc>
-          <w:p>
-            <w:pPr>
-              <w:pStyle w:val="Compact"/>
-              <w:jc w:val="left"/>
-            </w:pPr>
-            <w:r>
-              <w:t xml:space="preserve">0.69089</w:t>
+              <w:t xml:space="preserve">-0.5584</w:t>
+            </w:r>
+          </w:p>
+        </w:tc>
+        <w:tc>
+          <w:p>
+            <w:pPr>
+              <w:pStyle w:val="Compact"/>
+              <w:jc w:val="left"/>
+            </w:pPr>
+            <w:r>
+              <w:t xml:space="preserve">-0.26469</w:t>
+            </w:r>
+          </w:p>
+        </w:tc>
+        <w:tc>
+          <w:p>
+            <w:pPr>
+              <w:pStyle w:val="Compact"/>
+              <w:jc w:val="left"/>
+            </w:pPr>
+            <w:r>
+              <w:t xml:space="preserve">-0.78415</w:t>
+            </w:r>
+          </w:p>
+        </w:tc>
+        <w:tc>
+          <w:p>
+            <w:pPr>
+              <w:pStyle w:val="Compact"/>
+              <w:jc w:val="left"/>
+            </w:pPr>
+            <w:r>
+              <w:t xml:space="preserve">-0.8637</w:t>
+            </w:r>
+          </w:p>
+        </w:tc>
+        <w:tc>
+          <w:p>
+            <w:pPr>
+              <w:pStyle w:val="Compact"/>
+              <w:jc w:val="left"/>
+            </w:pPr>
+            <w:r>
+              <w:t xml:space="preserve">0.44756</w:t>
+            </w:r>
+          </w:p>
+        </w:tc>
+        <w:tc>
+          <w:p>
+            <w:pPr>
+              <w:pStyle w:val="Compact"/>
+              <w:jc w:val="left"/>
+            </w:pPr>
+            <w:r>
+              <w:t xml:space="preserve">0.47842</w:t>
             </w:r>
           </w:p>
         </w:tc>
@@ -9705,11 +10378,11 @@
     </w:tbl>
     <w:p>
       <w:pPr>
-        <w:pStyle w:val="Heading5"/>
+        <w:pStyle w:val="Heading4"/>
       </w:pPr>
       <w:bookmarkStart w:id="30" w:name="homocedasticidade"/>
       <w:r>
-        <w:t xml:space="preserve">5. Homocedasticidade</w:t>
+        <w:t xml:space="preserve">4.5 Homocedasticidade</w:t>
       </w:r>
       <w:bookmarkEnd w:id="30"/>
     </w:p>
@@ -9763,6 +10436,109 @@
 
 <file path=word/numbering.xml><?xml version="1.0" encoding="utf-8"?>
 <w:numbering xmlns:w="http://schemas.openxmlformats.org/wordprocessingml/2006/main">
+  <w:abstractNum w:abstractNumId="990">
+    <w:nsid w:val="170cd2de"/>
+    <w:multiLevelType w:val="multilevel"/>
+    <w:lvl w:ilvl="0">
+      <w:numFmt w:val="bullet"/>
+      <w:lvlText w:val=" "/>
+      <w:lvlJc w:val="left"/>
+      <w:pPr>
+        <w:tabs>
+          <w:tab w:val="num" w:pos="0"/>
+        </w:tabs>
+        <w:ind w:left="480" w:hanging="480"/>
+      </w:pPr>
+    </w:lvl>
+    <w:lvl w:ilvl="1">
+      <w:numFmt w:val="bullet"/>
+      <w:lvlText w:val=" "/>
+      <w:lvlJc w:val="left"/>
+      <w:pPr>
+        <w:tabs>
+          <w:tab w:val="num" w:pos="720"/>
+        </w:tabs>
+        <w:ind w:left="1200" w:hanging="480"/>
+      </w:pPr>
+    </w:lvl>
+    <w:lvl w:ilvl="2">
+      <w:numFmt w:val="bullet"/>
+      <w:lvlText w:val=" "/>
+      <w:lvlJc w:val="left"/>
+      <w:pPr>
+        <w:tabs>
+          <w:tab w:val="num" w:pos="1440"/>
+        </w:tabs>
+        <w:ind w:left="1920" w:hanging="480"/>
+      </w:pPr>
+    </w:lvl>
+    <w:lvl w:ilvl="3">
+      <w:numFmt w:val="bullet"/>
+      <w:lvlText w:val=" "/>
+      <w:lvlJc w:val="left"/>
+      <w:pPr>
+        <w:tabs>
+          <w:tab w:val="num" w:pos="2160"/>
+        </w:tabs>
+        <w:ind w:left="2640" w:hanging="480"/>
+      </w:pPr>
+    </w:lvl>
+    <w:lvl w:ilvl="4">
+      <w:numFmt w:val="bullet"/>
+      <w:lvlText w:val=" "/>
+      <w:lvlJc w:val="left"/>
+      <w:pPr>
+        <w:tabs>
+          <w:tab w:val="num" w:pos="2880"/>
+        </w:tabs>
+        <w:ind w:left="3360" w:hanging="480"/>
+      </w:pPr>
+    </w:lvl>
+    <w:lvl w:ilvl="5">
+      <w:numFmt w:val="bullet"/>
+      <w:lvlText w:val=" "/>
+      <w:lvlJc w:val="left"/>
+      <w:pPr>
+        <w:tabs>
+          <w:tab w:val="num" w:pos="3600"/>
+        </w:tabs>
+        <w:ind w:left="4080" w:hanging="480"/>
+      </w:pPr>
+    </w:lvl>
+    <w:lvl w:ilvl="6">
+      <w:numFmt w:val="bullet"/>
+      <w:lvlText w:val=" "/>
+      <w:lvlJc w:val="left"/>
+      <w:pPr>
+        <w:tabs>
+          <w:tab w:val="num" w:pos="4320"/>
+        </w:tabs>
+        <w:ind w:left="4800" w:hanging="480"/>
+      </w:pPr>
+    </w:lvl>
+    <w:lvl w:ilvl="7">
+      <w:numFmt w:val="bullet"/>
+      <w:lvlText w:val=" "/>
+      <w:lvlJc w:val="left"/>
+      <w:pPr>
+        <w:tabs>
+          <w:tab w:val="num" w:pos="5040"/>
+        </w:tabs>
+        <w:ind w:left="5520" w:hanging="480"/>
+      </w:pPr>
+    </w:lvl>
+    <w:lvl w:ilvl="8">
+      <w:numFmt w:val="bullet"/>
+      <w:lvlText w:val=" "/>
+      <w:lvlJc w:val="left"/>
+      <w:pPr>
+        <w:tabs>
+          <w:tab w:val="num" w:pos="5760"/>
+        </w:tabs>
+        <w:ind w:left="6240" w:hanging="480"/>
+      </w:pPr>
+    </w:lvl>
+  </w:abstractNum>
   <w:abstractNum w:abstractNumId="990">
     <w:nsid w:val="2c1ae401"/>
     <w:multiLevelType w:val="multilevel"/>
@@ -9969,6 +10745,9 @@
       </w:pPr>
     </w:lvl>
   </w:abstractNum>
+  <w:num w:numId="1000">
+    <w:abstractNumId w:val="990"/>
+  </w:num>
   <w:num w:numId="1000">
     <w:abstractNumId w:val="990"/>
   </w:num>

</xml_diff>